<commit_message>
updates to wavelet coding
</commit_message>
<xml_diff>
--- a/USA/state/write_ups/01_wavelet_paper/words/04_eLife/10_entire/02_first_revisions/main_paper/US dynamic mortality seasonality analysis 2018 07 26.docx
+++ b/USA/state/write_ups/01_wavelet_paper/words/04_eLife/10_entire/02_first_revisions/main_paper/US dynamic mortality seasonality analysis 2018 07 26.docx
@@ -1814,45 +1814,42 @@
       </w:r>
       <w:ins w:id="3" w:author="Parks, Robbie M" w:date="2018-07-25T16:55:00Z">
         <w:r>
-          <w:t xml:space="preserve"> (though isolated sections of </w:t>
+          <w:t xml:space="preserve"> (</w:t>
         </w:r>
       </w:ins>
-      <w:ins w:id="4" w:author="Parks, Robbie M" w:date="2018-07-25T16:57:00Z">
-        <w:r>
-          <w:t xml:space="preserve">12-month </w:t>
+      <w:ins w:id="4" w:author="Parks, Robbie M" w:date="2018-07-26T14:10:00Z">
+        <w:r>
+          <w:t xml:space="preserve">p values </w:t>
         </w:r>
       </w:ins>
-      <w:ins w:id="5" w:author="Parks, Robbie M" w:date="2018-07-25T16:55:00Z">
-        <w:r>
-          <w:t xml:space="preserve">seasonal </w:t>
+      <w:ins w:id="5" w:author="Parks, Robbie M" w:date="2018-07-26T14:11:00Z">
+        <w:r>
+          <w:t>0.2</w:t>
+        </w:r>
+        <w:r>
+          <w:t>0</w:t>
+        </w:r>
+        <w:r>
+          <w:t xml:space="preserve"> and </w:t>
+        </w:r>
+        <w:r>
+          <w:t>0.24</w:t>
+        </w:r>
+        <w:r>
+          <w:t>, respectively</w:t>
         </w:r>
       </w:ins>
-      <w:ins w:id="6" w:author="Parks, Robbie M" w:date="2018-07-25T16:57:00Z">
-        <w:r>
-          <w:t>behaviour</w:t>
+      <w:ins w:id="6" w:author="Parks, Robbie M" w:date="2018-07-25T16:55:00Z">
+        <w:r>
+          <w:t>)</w:t>
         </w:r>
       </w:ins>
-      <w:ins w:id="7" w:author="Parks, Robbie M" w:date="2018-07-25T16:55:00Z">
-        <w:r>
-          <w:t xml:space="preserve"> during those age groups result in integrated p values&lt;0.01</w:t>
-        </w:r>
-      </w:ins>
-      <w:ins w:id="8" w:author="Parks, Robbie M" w:date="2018-07-25T16:57:00Z">
-        <w:r>
-          <w:t>, whereas for most of the time periods the p values are&gt;0.1</w:t>
-        </w:r>
-      </w:ins>
-      <w:ins w:id="9" w:author="Parks, Robbie M" w:date="2018-07-25T16:55:00Z">
-        <w:r>
-          <w:t>)</w:t>
-        </w:r>
-      </w:ins>
-      <w:r>
-        <w:t xml:space="preserve">. While seasonality persisted throughout the </w:t>
+      <w:r>
+        <w:t xml:space="preserve">. While seasonality persisted throughout the entire analysis period in older ages, it largely </w:t>
       </w:r>
       <w:r>
         <w:lastRenderedPageBreak/>
-        <w:t xml:space="preserve">entire analysis period in older ages, it largely disappeared after late 1990s in children aged 0-4 years in both sexes and in women aged 15-24 years. </w:t>
+        <w:t xml:space="preserve">disappeared after late 1990s in children aged 0-4 years in both sexes and in women aged 15-24 years. </w:t>
       </w:r>
     </w:p>
     <w:p>
@@ -1887,17 +1884,17 @@
       <w:r>
         <w:t>in older adults (above 65 or 75 years depending on cause</w:t>
       </w:r>
-      <w:ins w:id="10" w:author="Parks, Robbie M" w:date="2018-07-24T13:56:00Z">
+      <w:ins w:id="7" w:author="Parks, Robbie M" w:date="2018-07-24T13:56:00Z">
         <w:r>
           <w:t xml:space="preserve">, </w:t>
         </w:r>
       </w:ins>
-      <w:ins w:id="11" w:author="Parks, Robbie M" w:date="2018-07-24T14:01:00Z">
+      <w:ins w:id="8" w:author="Parks, Robbie M" w:date="2018-07-24T14:01:00Z">
         <w:r>
           <w:t xml:space="preserve">all </w:t>
         </w:r>
       </w:ins>
-      <w:ins w:id="12" w:author="Parks, Robbie M" w:date="2018-07-24T13:56:00Z">
+      <w:ins w:id="9" w:author="Parks, Robbie M" w:date="2018-07-24T13:56:00Z">
         <w:r>
           <w:t xml:space="preserve">p </w:t>
         </w:r>
@@ -1905,9 +1902,14 @@
           <w:t>values&lt;</w:t>
         </w:r>
         <w:r>
-          <w:t>0.01</w:t>
+          <w:t>0.0</w:t>
         </w:r>
       </w:ins>
+      <w:ins w:id="10" w:author="Parks, Robbie M" w:date="2018-07-26T14:14:00Z">
+        <w:r>
+          <w:t>6</w:t>
+        </w:r>
+      </w:ins>
       <w:r>
         <w:t>)</w:t>
       </w:r>
@@ -1938,54 +1940,70 @@
       <w:r>
         <w:t xml:space="preserve"> and substance use disorders</w:t>
       </w:r>
-      <w:ins w:id="13" w:author="Parks, Robbie M" w:date="2018-07-25T16:58:00Z">
-        <w:r>
-          <w:t xml:space="preserve"> (p values of XX and XX)</w:t>
+      <w:ins w:id="11" w:author="Parks, Robbie M" w:date="2018-07-26T14:14:00Z">
+        <w:r>
+          <w:t xml:space="preserve">. </w:t>
         </w:r>
       </w:ins>
-      <w:ins w:id="14" w:author="Parks, Robbie M" w:date="2018-07-24T13:18:00Z">
-        <w:r>
-          <w:t xml:space="preserve">. </w:t>
+      <w:r>
+        <w:t>D</w:t>
+      </w:r>
+      <w:r>
+        <w:t>eaths from cardio</w:t>
+      </w:r>
+      <w:r>
+        <w:t>respiratory</w:t>
+      </w:r>
+      <w:r>
+        <w:t xml:space="preserve"> causes</w:t>
+      </w:r>
+      <w:r>
+        <w:t>,</w:t>
+      </w:r>
+      <w:r>
+        <w:t xml:space="preserve"> and </w:t>
+      </w:r>
+      <w:r>
+        <w:t xml:space="preserve">within it </w:t>
+      </w:r>
+      <w:r>
+        <w:t>respiratory infections</w:t>
+      </w:r>
+      <w:r>
+        <w:t>,</w:t>
+      </w:r>
+      <w:r>
+        <w:t xml:space="preserve"> exhibited seasonality </w:t>
+      </w:r>
+      <w:r>
+        <w:t>throughout the life-course</w:t>
+      </w:r>
+      <w:ins w:id="12" w:author="Parks, Robbie M" w:date="2018-07-25T16:25:00Z">
+        <w:r>
+          <w:t xml:space="preserve"> (all p-values&lt;0.03</w:t>
+        </w:r>
+        <w:r>
+          <w:t>)</w:t>
         </w:r>
       </w:ins>
-      <w:r>
-        <w:t>D</w:t>
-      </w:r>
-      <w:r>
-        <w:t>eaths from cardio</w:t>
-      </w:r>
-      <w:r>
-        <w:t>respiratory</w:t>
-      </w:r>
-      <w:r>
-        <w:t xml:space="preserve"> causes</w:t>
-      </w:r>
-      <w:r>
-        <w:t>,</w:t>
-      </w:r>
-      <w:r>
-        <w:t xml:space="preserve"> and </w:t>
-      </w:r>
-      <w:r>
-        <w:t xml:space="preserve">within it </w:t>
-      </w:r>
-      <w:r>
-        <w:t>respiratory infections</w:t>
-      </w:r>
-      <w:r>
-        <w:t>,</w:t>
-      </w:r>
-      <w:r>
-        <w:t xml:space="preserve"> exhibited seasonality </w:t>
-      </w:r>
-      <w:r>
-        <w:t>throughout the life-course</w:t>
-      </w:r>
-      <w:ins w:id="15" w:author="Parks, Robbie M" w:date="2018-07-25T16:25:00Z">
-        <w:r>
-          <w:t xml:space="preserve"> (all p-values&lt;XX)</w:t>
+      <w:ins w:id="13" w:author="Parks, Robbie M" w:date="2018-07-26T14:15:00Z">
+        <w:r>
+          <w:t xml:space="preserve"> except for </w:t>
         </w:r>
       </w:ins>
+      <w:ins w:id="14" w:author="Parks, Robbie M" w:date="2018-07-26T14:16:00Z">
+        <w:r>
+          <w:t xml:space="preserve">cardiorespiratory deaths for </w:t>
+        </w:r>
+        <w:r>
+          <w:t>boys aged 5-14 (p value = 0.11) and</w:t>
+        </w:r>
+      </w:ins>
+      <w:ins w:id="15" w:author="Parks, Robbie M" w:date="2018-07-26T14:17:00Z">
+        <w:r>
+          <w:t xml:space="preserve"> males and females for 15-24 years (p values 0.42 and 0.18, respectively)</w:t>
+        </w:r>
+      </w:ins>
       <w:r>
         <w:t xml:space="preserve">. </w:t>
       </w:r>
@@ -2024,12 +2042,32 @@
       </w:r>
       <w:ins w:id="16" w:author="Parks, Robbie M" w:date="2018-07-25T16:25:00Z">
         <w:r>
-          <w:t xml:space="preserve"> (p-values</w:t>
-        </w:r>
-        <w:r>
-          <w:t xml:space="preserve"> from XX to XX)</w:t>
+          <w:t xml:space="preserve"> (</w:t>
         </w:r>
       </w:ins>
+      <w:ins w:id="17" w:author="Parks, Robbie M" w:date="2018-07-26T14:22:00Z">
+        <w:r>
+          <w:t xml:space="preserve">all </w:t>
+        </w:r>
+      </w:ins>
+      <w:ins w:id="18" w:author="Parks, Robbie M" w:date="2018-07-25T16:25:00Z">
+        <w:r>
+          <w:t xml:space="preserve">p </w:t>
+        </w:r>
+        <w:r>
+          <w:t>values</w:t>
+        </w:r>
+      </w:ins>
+      <w:ins w:id="19" w:author="Parks, Robbie M" w:date="2018-07-26T14:22:00Z">
+        <w:r>
+          <w:t>&lt;0.08</w:t>
+        </w:r>
+      </w:ins>
+      <w:ins w:id="20" w:author="Parks, Robbie M" w:date="2018-07-25T16:25:00Z">
+        <w:r>
+          <w:t>)</w:t>
+        </w:r>
+      </w:ins>
       <w:r>
         <w:t>.</w:t>
       </w:r>
@@ -2113,7 +2151,7 @@
       <w:r>
         <w:t xml:space="preserve">Seasonality in cancer deaths only appeared </w:t>
       </w:r>
-      <w:ins w:id="17" w:author="Parks, Robbie M" w:date="2018-07-25T16:53:00Z">
+      <w:ins w:id="21" w:author="Parks, Robbie M" w:date="2018-07-25T16:53:00Z">
         <w:r>
           <w:t xml:space="preserve">consistently throughout the </w:t>
         </w:r>
@@ -2130,11 +2168,21 @@
         <w:t xml:space="preserve">after </w:t>
       </w:r>
       <w:r>
-        <w:t>6</w:t>
+        <w:t>5</w:t>
       </w:r>
       <w:r>
         <w:t>5 years of age</w:t>
       </w:r>
+      <w:ins w:id="22" w:author="Parks, Robbie M" w:date="2018-07-26T14:23:00Z">
+        <w:r>
+          <w:t xml:space="preserve"> (all p values&lt;</w:t>
+        </w:r>
+      </w:ins>
+      <w:ins w:id="23" w:author="Parks, Robbie M" w:date="2018-07-26T14:24:00Z">
+        <w:r>
+          <w:t>0.04)</w:t>
+        </w:r>
+      </w:ins>
       <w:r>
         <w:t xml:space="preserve">. </w:t>
       </w:r>
@@ -2185,7 +2233,7 @@
         <w:spacing w:line="480" w:lineRule="auto"/>
         <w:jc w:val="both"/>
       </w:pPr>
-      <w:ins w:id="18" w:author="Parks, Robbie M" w:date="2018-07-23T11:45:00Z">
+      <w:ins w:id="24" w:author="Parks, Robbie M" w:date="2018-07-23T11:45:00Z">
         <w:r>
           <w:t>D</w:t>
         </w:r>
@@ -2193,7 +2241,7 @@
       <w:r>
         <w:t xml:space="preserve">eath rates in men and women aged ≥35 years peaked in </w:t>
       </w:r>
-      <w:ins w:id="19" w:author="Parks, Robbie M" w:date="2018-07-23T11:42:00Z">
+      <w:ins w:id="25" w:author="Parks, Robbie M" w:date="2018-07-23T11:42:00Z">
         <w:r>
           <w:t xml:space="preserve">December, </w:t>
         </w:r>
@@ -2201,7 +2249,7 @@
       <w:r>
         <w:t xml:space="preserve">January </w:t>
       </w:r>
-      <w:ins w:id="20" w:author="Parks, Robbie M" w:date="2018-07-23T11:42:00Z">
+      <w:ins w:id="26" w:author="Parks, Robbie M" w:date="2018-07-23T11:42:00Z">
         <w:r>
           <w:t>or</w:t>
         </w:r>
@@ -2212,7 +2260,7 @@
       <w:r>
         <w:t>February and were lowest in June</w:t>
       </w:r>
-      <w:ins w:id="21" w:author="Parks, Robbie M" w:date="2018-07-23T11:42:00Z">
+      <w:ins w:id="27" w:author="Parks, Robbie M" w:date="2018-07-23T11:42:00Z">
         <w:r>
           <w:t xml:space="preserve"> to </w:t>
         </w:r>
@@ -2220,7 +2268,7 @@
       <w:r>
         <w:t>August, for all-cause mortality</w:t>
       </w:r>
-      <w:ins w:id="22" w:author="Parks, Robbie M" w:date="2018-07-23T11:44:00Z">
+      <w:ins w:id="28" w:author="Parks, Robbie M" w:date="2018-07-23T11:44:00Z">
         <w:r>
           <w:t xml:space="preserve"> (except men aged 35-44)</w:t>
         </w:r>
@@ -2237,7 +2285,7 @@
       <w:r>
         <w:t xml:space="preserve"> (except for maternal conditions, which bore no clear pattern) (</w:t>
       </w:r>
-      <w:ins w:id="23" w:author="Parks, Robbie M" w:date="2018-07-25T16:41:00Z">
+      <w:ins w:id="29" w:author="Parks, Robbie M" w:date="2018-07-25T16:41:00Z">
         <w:r>
           <w:t xml:space="preserve">Figure 3 and </w:t>
         </w:r>
@@ -2251,22 +2299,22 @@
       <w:r>
         <w:t>).</w:t>
       </w:r>
-      <w:ins w:id="24" w:author="Parks, Robbie M" w:date="2018-07-23T12:09:00Z">
+      <w:ins w:id="30" w:author="Parks, Robbie M" w:date="2018-07-23T12:09:00Z">
         <w:r>
           <w:t xml:space="preserve"> </w:t>
         </w:r>
       </w:ins>
-      <w:ins w:id="25" w:author="Parks, Robbie M" w:date="2018-07-23T12:10:00Z">
+      <w:ins w:id="31" w:author="Parks, Robbie M" w:date="2018-07-23T12:10:00Z">
         <w:r>
           <w:t xml:space="preserve">Death rates in </w:t>
         </w:r>
       </w:ins>
-      <w:ins w:id="26" w:author="Parks, Robbie M" w:date="2018-07-23T12:09:00Z">
+      <w:ins w:id="32" w:author="Parks, Robbie M" w:date="2018-07-23T12:09:00Z">
         <w:r>
           <w:t xml:space="preserve">men and women </w:t>
         </w:r>
       </w:ins>
-      <w:ins w:id="27" w:author="Parks, Robbie M" w:date="2018-07-23T12:10:00Z">
+      <w:ins w:id="33" w:author="Parks, Robbie M" w:date="2018-07-23T12:10:00Z">
         <w:r>
           <w:t>≥</w:t>
         </w:r>
@@ -2277,7 +2325,7 @@
           <w:t>.</w:t>
         </w:r>
       </w:ins>
-      <w:ins w:id="28" w:author="Parks, Robbie M" w:date="2018-07-25T16:41:00Z">
+      <w:ins w:id="34" w:author="Parks, Robbie M" w:date="2018-07-25T16:41:00Z">
         <w:r>
           <w:t xml:space="preserve"> </w:t>
         </w:r>
@@ -2346,7 +2394,7 @@
         <w:lastRenderedPageBreak/>
         <w:t>are few deaths from this cause leading to unstable estimates (p-value</w:t>
       </w:r>
-      <w:ins w:id="29" w:author="Parks, Robbie M" w:date="2018-07-25T16:38:00Z">
+      <w:ins w:id="35" w:author="Parks, Robbie M" w:date="2018-07-25T16:38:00Z">
         <w:r>
           <w:t>s</w:t>
         </w:r>
@@ -2354,22 +2402,21 @@
       <w:r>
         <w:t xml:space="preserve"> for seasonality </w:t>
       </w:r>
-      <w:ins w:id="30" w:author="Parks, Robbie M" w:date="2018-07-25T16:06:00Z">
+      <w:ins w:id="36" w:author="Parks, Robbie M" w:date="2018-07-25T16:06:00Z">
         <w:r>
           <w:t xml:space="preserve">from wavelet analysis </w:t>
         </w:r>
       </w:ins>
-      <w:ins w:id="31" w:author="Parks, Robbie M" w:date="2018-07-25T16:38:00Z">
-        <w:r>
-          <w:t>were also</w:t>
-        </w:r>
-        <w:r>
-          <w:t>&gt;</w:t>
+      <w:ins w:id="37" w:author="Parks, Robbie M" w:date="2018-07-25T16:38:00Z">
+        <w:r>
+          <w:t xml:space="preserve">ranged from </w:t>
         </w:r>
       </w:ins>
-      <w:r>
-        <w:t>XX</w:t>
-      </w:r>
+      <w:ins w:id="38" w:author="Parks, Robbie M" w:date="2018-07-26T14:26:00Z">
+        <w:r>
+          <w:t>0.35 to 0.49 for these ages</w:t>
+        </w:r>
+      </w:ins>
       <w:r>
         <w:t xml:space="preserve">). </w:t>
       </w:r>
@@ -2378,523 +2425,512 @@
       <w:pPr>
         <w:spacing w:line="480" w:lineRule="auto"/>
         <w:jc w:val="both"/>
+        <w:rPr>
+          <w:ins w:id="39" w:author="Parks, Robbie M" w:date="2018-07-18T08:57:00Z"/>
+        </w:rPr>
       </w:pPr>
     </w:p>
     <w:p>
       <w:pPr>
         <w:spacing w:line="480" w:lineRule="auto"/>
         <w:jc w:val="both"/>
-        <w:rPr>
-          <w:ins w:id="32" w:author="Parks, Robbie M" w:date="2018-07-18T08:57:00Z"/>
-        </w:rPr>
-      </w:pPr>
+      </w:pPr>
+      <w:r>
+        <w:t xml:space="preserve">A similar temporal pattern was seen </w:t>
+      </w:r>
+      <w:r>
+        <w:t>for all-cause</w:t>
+      </w:r>
+      <w:r>
+        <w:t xml:space="preserve"> and non-injury</w:t>
+      </w:r>
+      <w:r>
+        <w:t xml:space="preserve"> mortality </w:t>
+      </w:r>
+      <w:r>
+        <w:t xml:space="preserve">in children younger than five years of age, </w:t>
+      </w:r>
+      <w:r>
+        <w:t xml:space="preserve">whose </w:t>
+      </w:r>
+      <w:r>
+        <w:t>all-cause death rate</w:t>
+      </w:r>
+      <w:r>
+        <w:t xml:space="preserve"> </w:t>
+      </w:r>
+      <w:r>
+        <w:t>was highest in February and lowest in August</w:t>
+      </w:r>
+      <w:r>
+        <w:t>. In contrast</w:t>
+      </w:r>
+      <w:r>
+        <w:t>,</w:t>
+      </w:r>
+      <w:r>
+        <w:t xml:space="preserve"> </w:t>
+      </w:r>
+      <w:r>
+        <w:t>a</w:t>
+      </w:r>
+      <w:r>
+        <w:t xml:space="preserve">mong </w:t>
+      </w:r>
+      <w:r>
+        <w:t xml:space="preserve">males aged </w:t>
+      </w:r>
+      <w:r>
+        <w:t>5</w:t>
+      </w:r>
+      <w:r>
+        <w:t>-</w:t>
+      </w:r>
+      <w:r>
+        <w:t>34</w:t>
+      </w:r>
+      <w:r>
+        <w:t xml:space="preserve"> years</w:t>
+      </w:r>
+      <w:r>
+        <w:t xml:space="preserve">, all-cause mortality </w:t>
+      </w:r>
+      <w:r>
+        <w:t>peaked in June or July</w:t>
+      </w:r>
+      <w:r>
+        <w:t>, as did deaths from injuries</w:t>
+      </w:r>
+      <w:r>
+        <w:t>.</w:t>
+      </w:r>
+      <w:r>
+        <w:t xml:space="preserve"> Injury deaths also had a summer peak in</w:t>
+      </w:r>
+      <w:r>
+        <w:t xml:space="preserve"> most other age groups for </w:t>
+      </w:r>
+      <w:r>
+        <w:t>below</w:t>
+      </w:r>
+      <w:r>
+        <w:t xml:space="preserve"> 44 years </w:t>
+      </w:r>
+      <w:r>
+        <w:t>of age</w:t>
+      </w:r>
+      <w:r>
+        <w:t>.</w:t>
+      </w:r>
     </w:p>
     <w:p>
       <w:pPr>
         <w:spacing w:line="480" w:lineRule="auto"/>
         <w:jc w:val="both"/>
       </w:pPr>
-      <w:r>
-        <w:t xml:space="preserve">A similar temporal pattern was seen </w:t>
-      </w:r>
-      <w:r>
-        <w:t>for all-cause</w:t>
-      </w:r>
-      <w:r>
-        <w:t xml:space="preserve"> and non-injury</w:t>
-      </w:r>
-      <w:r>
-        <w:t xml:space="preserve"> mortality </w:t>
-      </w:r>
-      <w:r>
-        <w:t xml:space="preserve">in children younger than five years of age, </w:t>
-      </w:r>
-      <w:r>
-        <w:t xml:space="preserve">whose </w:t>
-      </w:r>
-      <w:r>
-        <w:t>all-cause death rate</w:t>
-      </w:r>
-      <w:r>
-        <w:t xml:space="preserve"> </w:t>
-      </w:r>
-      <w:r>
-        <w:t>was highest in February and lowest in August</w:t>
-      </w:r>
-      <w:r>
-        <w:t>. In contrast</w:t>
-      </w:r>
-      <w:r>
-        <w:t>,</w:t>
-      </w:r>
-      <w:r>
-        <w:t xml:space="preserve"> </w:t>
-      </w:r>
-      <w:r>
-        <w:t>a</w:t>
-      </w:r>
-      <w:r>
-        <w:t xml:space="preserve">mong </w:t>
-      </w:r>
-      <w:r>
-        <w:t xml:space="preserve">males aged </w:t>
-      </w:r>
-      <w:r>
-        <w:t>5</w:t>
-      </w:r>
-      <w:r>
-        <w:t>-</w:t>
-      </w:r>
-      <w:r>
-        <w:t>34</w:t>
-      </w:r>
-      <w:r>
-        <w:t xml:space="preserve"> years</w:t>
-      </w:r>
-      <w:r>
-        <w:t xml:space="preserve">, all-cause mortality </w:t>
-      </w:r>
-      <w:r>
-        <w:t>peaked in June or July</w:t>
-      </w:r>
-      <w:r>
-        <w:t>, as did deaths from injuries</w:t>
-      </w:r>
-      <w:r>
-        <w:t>.</w:t>
-      </w:r>
-      <w:r>
-        <w:t xml:space="preserve"> Injury deaths also had a summer peak in</w:t>
-      </w:r>
-      <w:r>
-        <w:t xml:space="preserve"> most other age groups for </w:t>
-      </w:r>
-      <w:r>
-        <w:t>below</w:t>
-      </w:r>
-      <w:r>
-        <w:t xml:space="preserve"> 44 years </w:t>
-      </w:r>
-      <w:r>
-        <w:t>of age</w:t>
-      </w:r>
-      <w:r>
-        <w:t>.</w:t>
-      </w:r>
     </w:p>
     <w:p>
       <w:pPr>
         <w:spacing w:line="480" w:lineRule="auto"/>
         <w:jc w:val="both"/>
       </w:pPr>
+      <w:r>
+        <w:t>From 1980 to 201</w:t>
+      </w:r>
+      <w:r>
+        <w:t>6</w:t>
+      </w:r>
+      <w:r>
+        <w:t>, the proportional (p</w:t>
+      </w:r>
+      <w:r>
+        <w:t>ercent</w:t>
+      </w:r>
+      <w:r>
+        <w:t>)</w:t>
+      </w:r>
+      <w:r>
+        <w:t xml:space="preserve"> difference in </w:t>
+      </w:r>
+      <w:r>
+        <w:t xml:space="preserve">all-cause </w:t>
+      </w:r>
+      <w:r>
+        <w:t xml:space="preserve">death rates between peak and minimum months declined </w:t>
+      </w:r>
+      <w:r>
+        <w:t xml:space="preserve">little </w:t>
+      </w:r>
+      <w:r>
+        <w:t>for people olde</w:t>
+      </w:r>
+      <w:r>
+        <w:t>r than 45 years of age</w:t>
+      </w:r>
+      <w:r>
+        <w:t xml:space="preserve"> (</w:t>
+      </w:r>
+      <w:ins w:id="40" w:author="Parks, Robbie M" w:date="2018-07-25T15:54:00Z">
+        <w:r>
+          <w:t xml:space="preserve">all </w:t>
+        </w:r>
+      </w:ins>
+      <w:del w:id="41" w:author="Parks, Robbie M" w:date="2018-07-25T15:54:00Z">
+        <w:r>
+          <w:delText xml:space="preserve">non-significantly and </w:delText>
+        </w:r>
+      </w:del>
+      <w:ins w:id="42" w:author="Parks, Robbie M" w:date="2018-07-25T15:54:00Z">
+        <w:r>
+          <w:t>wi</w:t>
+        </w:r>
+        <w:r>
+          <w:t>th p values&gt;</w:t>
+        </w:r>
+      </w:ins>
+      <w:ins w:id="43" w:author="Parks, Robbie M" w:date="2018-07-25T16:31:00Z">
+        <w:r>
+          <w:t>0.1</w:t>
+        </w:r>
+      </w:ins>
+      <w:ins w:id="44" w:author="Parks, Robbie M" w:date="2018-07-25T15:54:00Z">
+        <w:r>
+          <w:t xml:space="preserve"> and </w:t>
+        </w:r>
+      </w:ins>
+      <w:r>
+        <w:t>by less than eight percentage points)</w:t>
+      </w:r>
+      <w:r>
+        <w:t xml:space="preserve"> </w:t>
+      </w:r>
+      <w:r>
+        <w:t xml:space="preserve">(Figure </w:t>
+      </w:r>
+      <w:r>
+        <w:t>4</w:t>
+      </w:r>
+      <w:r>
+        <w:t xml:space="preserve">). </w:t>
+      </w:r>
+      <w:r>
+        <w:t xml:space="preserve">In contrast, the </w:t>
+      </w:r>
+      <w:r>
+        <w:t xml:space="preserve">percent </w:t>
+      </w:r>
+      <w:r>
+        <w:t xml:space="preserve">difference between peak (summer) and minimum (winter) </w:t>
+      </w:r>
+      <w:r>
+        <w:t xml:space="preserve">death rates </w:t>
+      </w:r>
+      <w:r>
+        <w:t xml:space="preserve">declined </w:t>
+      </w:r>
+      <w:del w:id="45" w:author="Parks, Robbie M" w:date="2018-07-25T15:55:00Z">
+        <w:r>
+          <w:delText xml:space="preserve">significantly </w:delText>
+        </w:r>
+      </w:del>
+      <w:r>
+        <w:t xml:space="preserve">in younger ages, by </w:t>
+      </w:r>
+      <w:r>
+        <w:t>over</w:t>
+      </w:r>
+      <w:r>
+        <w:t xml:space="preserve"> </w:t>
+      </w:r>
+      <w:r>
+        <w:t xml:space="preserve">25 </w:t>
+      </w:r>
+      <w:r>
+        <w:t>percentage points in males aged 5-14 years and 15-24</w:t>
+      </w:r>
+      <w:r>
+        <w:t xml:space="preserve"> </w:t>
+      </w:r>
+      <w:r>
+        <w:t>years</w:t>
+      </w:r>
+      <w:ins w:id="46" w:author="Parks, Robbie M" w:date="2018-07-25T15:55:00Z">
+        <w:r>
+          <w:t xml:space="preserve"> (p value for both&lt;0.01</w:t>
+        </w:r>
+        <w:r>
+          <w:t>)</w:t>
+        </w:r>
+      </w:ins>
+      <w:r>
+        <w:t xml:space="preserve">, largely </w:t>
+      </w:r>
+      <w:r>
+        <w:t>driven</w:t>
+      </w:r>
+      <w:r>
+        <w:t xml:space="preserve"> in </w:t>
+      </w:r>
+      <w:r>
+        <w:t xml:space="preserve">the declining difference between </w:t>
+      </w:r>
+      <w:r>
+        <w:t>summer and winter</w:t>
+      </w:r>
+      <w:r>
+        <w:t xml:space="preserve"> </w:t>
+      </w:r>
+      <w:r>
+        <w:t>injury deaths</w:t>
+      </w:r>
+      <w:r>
+        <w:t>. Under five years of age, percent seasonal difference</w:t>
+      </w:r>
+      <w:r>
+        <w:t xml:space="preserve"> in all-cause death rates</w:t>
+      </w:r>
+      <w:r>
+        <w:t xml:space="preserve"> declined by </w:t>
+      </w:r>
+      <w:del w:id="47" w:author="Parks, Robbie M" w:date="2018-07-25T16:32:00Z">
+        <w:r>
+          <w:delText xml:space="preserve">a </w:delText>
+        </w:r>
+      </w:del>
+      <w:del w:id="48" w:author="Parks, Robbie M" w:date="2018-07-25T15:55:00Z">
+        <w:r>
+          <w:delText xml:space="preserve">statistically-significant </w:delText>
+        </w:r>
+      </w:del>
+      <w:r>
+        <w:t>13 percentage points (</w:t>
+      </w:r>
+      <w:ins w:id="49" w:author="Parks, Robbie M" w:date="2018-07-25T15:55:00Z">
+        <w:r>
+          <w:t>p valu</w:t>
+        </w:r>
+      </w:ins>
+      <w:ins w:id="50" w:author="Parks, Robbie M" w:date="2018-07-25T15:56:00Z">
+        <w:r>
+          <w:t>e</w:t>
+        </w:r>
+      </w:ins>
+      <w:ins w:id="51" w:author="Parks, Robbie M" w:date="2018-07-25T15:55:00Z">
+        <w:r>
+          <w:t>&lt;0.01</w:t>
+        </w:r>
+      </w:ins>
+      <w:ins w:id="52" w:author="Parks, Robbie M" w:date="2018-07-25T15:56:00Z">
+        <w:r>
+          <w:t>,</w:t>
+        </w:r>
+      </w:ins>
+      <w:ins w:id="53" w:author="Parks, Robbie M" w:date="2018-07-25T15:55:00Z">
+        <w:r>
+          <w:t xml:space="preserve"> </w:t>
+        </w:r>
+      </w:ins>
+      <w:r>
+        <w:t>95% CI 8 to 18) for boys but only</w:t>
+      </w:r>
+      <w:del w:id="54" w:author="Parks, Robbie M" w:date="2018-07-25T15:56:00Z">
+        <w:r>
+          <w:delText xml:space="preserve"> a statistically</w:delText>
+        </w:r>
+        <w:r>
+          <w:delText>-non-</w:delText>
+        </w:r>
+        <w:r>
+          <w:delText>significant</w:delText>
+        </w:r>
+      </w:del>
+      <w:r>
+        <w:t xml:space="preserve"> 5 percentage points (</w:t>
+      </w:r>
+      <w:ins w:id="55" w:author="Parks, Robbie M" w:date="2018-07-25T15:56:00Z">
+        <w:r>
+          <w:t>p value=0.12</w:t>
+        </w:r>
+        <w:r>
+          <w:t>,</w:t>
+        </w:r>
+        <w:r>
+          <w:t xml:space="preserve"> </w:t>
+        </w:r>
+        <w:r>
+          <w:t xml:space="preserve">95% </w:t>
+        </w:r>
+      </w:ins>
+      <w:r>
+        <w:t>-12 to 2) for girls.</w:t>
+      </w:r>
+      <w:r>
+        <w:t xml:space="preserve"> </w:t>
+      </w:r>
+      <w:r>
+        <w:t>These declines in seasonality of child deaths we</w:t>
+      </w:r>
+      <w:r>
+        <w:t>re</w:t>
+      </w:r>
+      <w:r>
+        <w:t xml:space="preserve"> a net effect of declining winter-summer difference in cardiorespiratory deaths and increasing summer-winter difference in injury deaths</w:t>
+      </w:r>
+      <w:r>
+        <w:t xml:space="preserve">, itself driven by increasing difference in non-intentional injuries </w:t>
+      </w:r>
+      <w:r>
+        <w:t xml:space="preserve">(Supplementary Figure </w:t>
+      </w:r>
+      <w:ins w:id="56" w:author="Parks, Robbie M" w:date="2018-07-25T16:42:00Z">
+        <w:r>
+          <w:t>3</w:t>
+        </w:r>
+      </w:ins>
+      <w:r>
+        <w:t>).</w:t>
+      </w:r>
+      <w:r>
+        <w:t xml:space="preserve"> </w:t>
+      </w:r>
+      <w:ins w:id="57" w:author="Ezzati, Majid" w:date="2018-07-20T07:21:00Z">
+        <w:r>
+          <w:t xml:space="preserve">Within the cardiorespiratory cluster in under-five children, percent </w:t>
+        </w:r>
+      </w:ins>
+      <w:ins w:id="58" w:author="Ezzati, Majid" w:date="2018-07-20T07:22:00Z">
+        <w:r>
+          <w:t xml:space="preserve">difference declined for cardiorespiratory, cardiovascular diseases, and chronic respiratory diseases </w:t>
+        </w:r>
+      </w:ins>
+      <w:ins w:id="59" w:author="Parks, Robbie M" w:date="2018-07-23T13:28:00Z">
+        <w:r>
+          <w:t>while</w:t>
+        </w:r>
+      </w:ins>
+      <w:ins w:id="60" w:author="Ezzati, Majid" w:date="2018-07-20T07:22:00Z">
+        <w:r>
+          <w:t xml:space="preserve"> increas</w:t>
+        </w:r>
+      </w:ins>
+      <w:ins w:id="61" w:author="Parks, Robbie M" w:date="2018-07-23T13:28:00Z">
+        <w:r>
+          <w:t>ing</w:t>
+        </w:r>
+      </w:ins>
+      <w:ins w:id="62" w:author="Ezzati, Majid" w:date="2018-07-20T07:22:00Z">
+        <w:r>
+          <w:t xml:space="preserve"> for respiratory infections</w:t>
+        </w:r>
+      </w:ins>
+      <w:r>
+        <w:t>.</w:t>
+      </w:r>
     </w:p>
     <w:p>
       <w:pPr>
         <w:spacing w:line="480" w:lineRule="auto"/>
         <w:jc w:val="both"/>
       </w:pPr>
-      <w:r>
-        <w:t>From 1980 to 201</w:t>
-      </w:r>
-      <w:r>
-        <w:t>6</w:t>
-      </w:r>
-      <w:r>
-        <w:t>, the proportional (p</w:t>
-      </w:r>
-      <w:r>
-        <w:t>ercent</w:t>
-      </w:r>
-      <w:r>
-        <w:t>)</w:t>
-      </w:r>
-      <w:r>
-        <w:t xml:space="preserve"> difference in </w:t>
-      </w:r>
-      <w:r>
-        <w:t xml:space="preserve">all-cause </w:t>
-      </w:r>
-      <w:r>
-        <w:t xml:space="preserve">death rates between peak and minimum months declined </w:t>
-      </w:r>
-      <w:r>
-        <w:t xml:space="preserve">little </w:t>
-      </w:r>
-      <w:r>
-        <w:t>for people olde</w:t>
-      </w:r>
-      <w:r>
-        <w:t>r than 45 years of age</w:t>
-      </w:r>
-      <w:r>
-        <w:t xml:space="preserve"> (</w:t>
-      </w:r>
-      <w:ins w:id="33" w:author="Parks, Robbie M" w:date="2018-07-25T15:54:00Z">
-        <w:r>
-          <w:t xml:space="preserve">all </w:t>
-        </w:r>
-      </w:ins>
-      <w:del w:id="34" w:author="Parks, Robbie M" w:date="2018-07-25T15:54:00Z">
-        <w:r>
-          <w:delText xml:space="preserve">non-significantly and </w:delText>
-        </w:r>
-      </w:del>
-      <w:ins w:id="35" w:author="Parks, Robbie M" w:date="2018-07-25T15:54:00Z">
-        <w:r>
-          <w:t>wi</w:t>
-        </w:r>
-        <w:r>
-          <w:t>th p values&gt;</w:t>
-        </w:r>
-      </w:ins>
-      <w:ins w:id="36" w:author="Parks, Robbie M" w:date="2018-07-25T16:31:00Z">
-        <w:r>
-          <w:t>0.1</w:t>
-        </w:r>
-      </w:ins>
-      <w:ins w:id="37" w:author="Parks, Robbie M" w:date="2018-07-25T15:54:00Z">
-        <w:r>
-          <w:t xml:space="preserve"> and </w:t>
-        </w:r>
-      </w:ins>
-      <w:r>
-        <w:t>by les</w:t>
-      </w:r>
-      <w:bookmarkStart w:id="38" w:name="_GoBack"/>
-      <w:bookmarkEnd w:id="38"/>
-      <w:r>
-        <w:t>s than eight percentage points)</w:t>
-      </w:r>
-      <w:r>
-        <w:t xml:space="preserve"> </w:t>
-      </w:r>
-      <w:r>
-        <w:t xml:space="preserve">(Figure </w:t>
-      </w:r>
-      <w:r>
-        <w:t>4</w:t>
-      </w:r>
-      <w:r>
-        <w:t xml:space="preserve">). </w:t>
-      </w:r>
-      <w:r>
-        <w:t xml:space="preserve">In contrast, the </w:t>
-      </w:r>
-      <w:r>
-        <w:t xml:space="preserve">percent </w:t>
-      </w:r>
-      <w:r>
-        <w:t xml:space="preserve">difference between peak (summer) and minimum (winter) </w:t>
-      </w:r>
-      <w:r>
-        <w:t xml:space="preserve">death rates </w:t>
-      </w:r>
-      <w:r>
-        <w:t xml:space="preserve">declined </w:t>
-      </w:r>
-      <w:del w:id="39" w:author="Parks, Robbie M" w:date="2018-07-25T15:55:00Z">
-        <w:r>
-          <w:delText xml:space="preserve">significantly </w:delText>
-        </w:r>
-      </w:del>
-      <w:r>
-        <w:t xml:space="preserve">in younger ages, by </w:t>
-      </w:r>
-      <w:r>
-        <w:t>over</w:t>
-      </w:r>
-      <w:r>
-        <w:t xml:space="preserve"> </w:t>
-      </w:r>
-      <w:r>
-        <w:t xml:space="preserve">25 </w:t>
-      </w:r>
-      <w:r>
-        <w:t>percentage points in males aged 5-14 years and 15-24</w:t>
-      </w:r>
-      <w:r>
-        <w:t xml:space="preserve"> </w:t>
-      </w:r>
-      <w:r>
-        <w:t>years</w:t>
-      </w:r>
-      <w:ins w:id="40" w:author="Parks, Robbie M" w:date="2018-07-25T15:55:00Z">
-        <w:r>
-          <w:t xml:space="preserve"> (p value for both&lt;0.01</w:t>
-        </w:r>
-        <w:r>
-          <w:t>)</w:t>
-        </w:r>
-      </w:ins>
-      <w:r>
-        <w:t xml:space="preserve">, largely </w:t>
-      </w:r>
-      <w:r>
-        <w:t>driven</w:t>
-      </w:r>
-      <w:r>
-        <w:t xml:space="preserve"> in </w:t>
-      </w:r>
-      <w:r>
-        <w:t xml:space="preserve">the declining difference between </w:t>
-      </w:r>
-      <w:r>
-        <w:t>summer and winter</w:t>
-      </w:r>
-      <w:r>
-        <w:t xml:space="preserve"> </w:t>
-      </w:r>
-      <w:r>
-        <w:t>injury deaths</w:t>
-      </w:r>
-      <w:r>
-        <w:t>. Under five years of age, percent seasonal difference</w:t>
-      </w:r>
-      <w:r>
-        <w:t xml:space="preserve"> in all-cause death rates</w:t>
-      </w:r>
-      <w:r>
-        <w:t xml:space="preserve"> declined by </w:t>
-      </w:r>
-      <w:del w:id="41" w:author="Parks, Robbie M" w:date="2018-07-25T16:32:00Z">
-        <w:r>
-          <w:delText xml:space="preserve">a </w:delText>
-        </w:r>
-      </w:del>
-      <w:del w:id="42" w:author="Parks, Robbie M" w:date="2018-07-25T15:55:00Z">
-        <w:r>
-          <w:delText xml:space="preserve">statistically-significant </w:delText>
-        </w:r>
-      </w:del>
-      <w:r>
-        <w:t>13 percentage points (</w:t>
-      </w:r>
-      <w:ins w:id="43" w:author="Parks, Robbie M" w:date="2018-07-25T15:55:00Z">
-        <w:r>
-          <w:t>p valu</w:t>
-        </w:r>
-      </w:ins>
-      <w:ins w:id="44" w:author="Parks, Robbie M" w:date="2018-07-25T15:56:00Z">
-        <w:r>
-          <w:t>e</w:t>
-        </w:r>
-      </w:ins>
-      <w:ins w:id="45" w:author="Parks, Robbie M" w:date="2018-07-25T15:55:00Z">
-        <w:r>
-          <w:t>&lt;0.01</w:t>
-        </w:r>
-      </w:ins>
-      <w:ins w:id="46" w:author="Parks, Robbie M" w:date="2018-07-25T15:56:00Z">
-        <w:r>
-          <w:t>,</w:t>
-        </w:r>
-      </w:ins>
-      <w:ins w:id="47" w:author="Parks, Robbie M" w:date="2018-07-25T15:55:00Z">
-        <w:r>
-          <w:t xml:space="preserve"> </w:t>
-        </w:r>
-      </w:ins>
-      <w:r>
-        <w:t>95% CI 8 to 18) for boys but only</w:t>
-      </w:r>
-      <w:del w:id="48" w:author="Parks, Robbie M" w:date="2018-07-25T15:56:00Z">
-        <w:r>
-          <w:delText xml:space="preserve"> a statistically</w:delText>
-        </w:r>
-        <w:r>
-          <w:delText>-non-</w:delText>
-        </w:r>
-        <w:r>
-          <w:delText>significant</w:delText>
-        </w:r>
-      </w:del>
-      <w:r>
-        <w:t xml:space="preserve"> 5 percentage points (</w:t>
-      </w:r>
-      <w:ins w:id="49" w:author="Parks, Robbie M" w:date="2018-07-25T15:56:00Z">
-        <w:r>
-          <w:t>p value=0.12</w:t>
-        </w:r>
-        <w:r>
-          <w:t>,</w:t>
-        </w:r>
-        <w:r>
-          <w:t xml:space="preserve"> </w:t>
-        </w:r>
-        <w:r>
-          <w:t xml:space="preserve">95% </w:t>
-        </w:r>
-      </w:ins>
-      <w:r>
-        <w:t>-12 to 2) for girls.</w:t>
-      </w:r>
-      <w:r>
-        <w:t xml:space="preserve"> </w:t>
-      </w:r>
-      <w:r>
-        <w:t>These declines in seasonality of child deaths we</w:t>
-      </w:r>
-      <w:r>
-        <w:t>re</w:t>
-      </w:r>
-      <w:r>
-        <w:t xml:space="preserve"> a net effect of declining winter-summer difference in cardiorespiratory deaths and increasing summer-winter difference in injury deaths</w:t>
-      </w:r>
-      <w:r>
-        <w:t xml:space="preserve">, itself driven by increasing difference in non-intentional injuries </w:t>
-      </w:r>
-      <w:r>
-        <w:t xml:space="preserve">(Supplementary Figure </w:t>
-      </w:r>
-      <w:ins w:id="50" w:author="Parks, Robbie M" w:date="2018-07-25T16:42:00Z">
-        <w:r>
-          <w:t>3</w:t>
-        </w:r>
-      </w:ins>
-      <w:r>
-        <w:t>).</w:t>
-      </w:r>
-      <w:r>
-        <w:t xml:space="preserve"> </w:t>
-      </w:r>
-      <w:ins w:id="51" w:author="Ezzati, Majid" w:date="2018-07-20T07:21:00Z">
-        <w:r>
-          <w:t xml:space="preserve">Within the cardiorespiratory cluster in under-five children, percent </w:t>
-        </w:r>
-      </w:ins>
-      <w:ins w:id="52" w:author="Ezzati, Majid" w:date="2018-07-20T07:22:00Z">
-        <w:r>
-          <w:t xml:space="preserve">difference declined for cardiorespiratory, cardiovascular diseases, and chronic respiratory diseases </w:t>
-        </w:r>
-      </w:ins>
-      <w:ins w:id="53" w:author="Parks, Robbie M" w:date="2018-07-23T13:28:00Z">
-        <w:r>
-          <w:t>while</w:t>
-        </w:r>
-      </w:ins>
-      <w:ins w:id="54" w:author="Ezzati, Majid" w:date="2018-07-20T07:22:00Z">
-        <w:r>
-          <w:t xml:space="preserve"> increas</w:t>
-        </w:r>
-      </w:ins>
-      <w:ins w:id="55" w:author="Parks, Robbie M" w:date="2018-07-23T13:28:00Z">
-        <w:r>
-          <w:t>ing</w:t>
-        </w:r>
-      </w:ins>
-      <w:ins w:id="56" w:author="Ezzati, Majid" w:date="2018-07-20T07:22:00Z">
-        <w:r>
-          <w:t xml:space="preserve"> for respiratory infections</w:t>
-        </w:r>
-      </w:ins>
-      <w:r>
-        <w:t>.</w:t>
-      </w:r>
     </w:p>
     <w:p>
       <w:pPr>
         <w:spacing w:line="480" w:lineRule="auto"/>
         <w:jc w:val="both"/>
       </w:pPr>
+      <w:r>
+        <w:lastRenderedPageBreak/>
+        <w:t>The sub</w:t>
+      </w:r>
+      <w:r>
+        <w:t xml:space="preserve">national </w:t>
+      </w:r>
+      <w:r>
+        <w:t>centre</w:t>
+      </w:r>
+      <w:r>
+        <w:t xml:space="preserve"> of gravity analysis shows that </w:t>
+      </w:r>
+      <w:r>
+        <w:t xml:space="preserve">all-cause </w:t>
+      </w:r>
+      <w:r>
+        <w:t xml:space="preserve">mortality peaks and minima in different climate regions are consistent with the national ones (Figure </w:t>
+      </w:r>
+      <w:r>
+        <w:t>5</w:t>
+      </w:r>
+      <w:r>
+        <w:t>), indicating the seasonality is largely independent of geography. The relative homogeneity of the timing of maximum</w:t>
+      </w:r>
+      <w:r>
+        <w:t xml:space="preserve"> and minimum</w:t>
+      </w:r>
+      <w:r>
+        <w:t xml:space="preserve"> mortality </w:t>
+      </w:r>
+      <w:r>
+        <w:t>contrasts with</w:t>
+      </w:r>
+      <w:r>
+        <w:t xml:space="preserve"> the large variation in </w:t>
+      </w:r>
+      <w:r>
+        <w:t xml:space="preserve">seasonal </w:t>
+      </w:r>
+      <w:r>
+        <w:t xml:space="preserve">temperatures </w:t>
+      </w:r>
+      <w:r>
+        <w:t xml:space="preserve">among </w:t>
+      </w:r>
+      <w:r>
+        <w:t xml:space="preserve">climate regions. For example, in men and women aged 65-74 years, </w:t>
+      </w:r>
+      <w:r>
+        <w:t xml:space="preserve">all-cause </w:t>
+      </w:r>
+      <w:r>
+        <w:t xml:space="preserve">mortality peaked in February in the Northeast and Southeast, even though the average temperatures for those regions were different by over 13 degrees Celsius (9.3 in the Southeast compared with -3.8 in the Northeast). Furthermore, above 45 years of age, there </w:t>
+      </w:r>
+      <w:r>
+        <w:t xml:space="preserve">was </w:t>
+      </w:r>
+      <w:r>
+        <w:t>little inter-region variation in the percent seasonal difference</w:t>
+      </w:r>
+      <w:r>
+        <w:t xml:space="preserve"> in all-cause mortality</w:t>
+      </w:r>
+      <w:r>
+        <w:t xml:space="preserve">, despite the large variation in temperature difference between the peak and minimum months (Figure </w:t>
+      </w:r>
+      <w:r>
+        <w:t>6</w:t>
+      </w:r>
+      <w:r>
+        <w:t xml:space="preserve">). </w:t>
+      </w:r>
     </w:p>
     <w:p>
       <w:pPr>
         <w:spacing w:line="480" w:lineRule="auto"/>
         <w:jc w:val="both"/>
-      </w:pPr>
-      <w:r>
-        <w:lastRenderedPageBreak/>
-        <w:t>The sub</w:t>
-      </w:r>
-      <w:r>
-        <w:t xml:space="preserve">national </w:t>
-      </w:r>
-      <w:r>
-        <w:t>centre</w:t>
-      </w:r>
-      <w:r>
-        <w:t xml:space="preserve"> of gravity analysis shows that </w:t>
-      </w:r>
-      <w:r>
-        <w:t xml:space="preserve">all-cause </w:t>
-      </w:r>
-      <w:r>
-        <w:t xml:space="preserve">mortality peaks and minima in different climate regions are consistent with the national ones (Figure </w:t>
-      </w:r>
-      <w:r>
-        <w:t>5</w:t>
-      </w:r>
-      <w:r>
-        <w:t>), indicating the seasonality is largely independent of geography. The relative homogeneity of the timing of maximum</w:t>
-      </w:r>
-      <w:r>
-        <w:t xml:space="preserve"> and minimum</w:t>
-      </w:r>
-      <w:r>
-        <w:t xml:space="preserve"> mortality </w:t>
-      </w:r>
-      <w:r>
-        <w:t>contrasts with</w:t>
-      </w:r>
-      <w:r>
-        <w:t xml:space="preserve"> the large variation in </w:t>
-      </w:r>
-      <w:r>
-        <w:t xml:space="preserve">seasonal </w:t>
-      </w:r>
-      <w:r>
-        <w:t xml:space="preserve">temperatures </w:t>
-      </w:r>
-      <w:r>
-        <w:t xml:space="preserve">among </w:t>
-      </w:r>
-      <w:r>
-        <w:t xml:space="preserve">climate regions. For example, in men and women aged 65-74 years, </w:t>
-      </w:r>
-      <w:r>
-        <w:t xml:space="preserve">all-cause </w:t>
-      </w:r>
-      <w:r>
-        <w:t xml:space="preserve">mortality peaked in February in the Northeast and Southeast, even though the average temperatures for those regions were different by over 13 degrees Celsius (9.3 in the Southeast compared with -3.8 in the Northeast). Furthermore, above 45 years of age, there </w:t>
-      </w:r>
-      <w:r>
-        <w:t xml:space="preserve">was </w:t>
-      </w:r>
-      <w:r>
-        <w:t>little inter-region variation in the percent seasonal difference</w:t>
-      </w:r>
-      <w:r>
-        <w:t xml:space="preserve"> in all-cause mortality</w:t>
-      </w:r>
-      <w:r>
-        <w:t xml:space="preserve">, despite the large variation in temperature difference between the peak and minimum months (Figure </w:t>
-      </w:r>
-      <w:r>
-        <w:t>6</w:t>
-      </w:r>
-      <w:r>
-        <w:t xml:space="preserve">). </w:t>
-      </w:r>
+        <w:rPr>
+          <w:del w:id="63" w:author="Parks, Robbie M" w:date="2018-07-25T15:57:00Z"/>
+        </w:rPr>
+      </w:pPr>
     </w:p>
     <w:p>
       <w:pPr>
         <w:spacing w:line="480" w:lineRule="auto"/>
         <w:jc w:val="both"/>
         <w:rPr>
-          <w:del w:id="57" w:author="Parks, Robbie M" w:date="2018-07-25T15:57:00Z"/>
-        </w:rPr>
-      </w:pPr>
-    </w:p>
-    <w:p>
-      <w:pPr>
-        <w:spacing w:line="480" w:lineRule="auto"/>
-        <w:jc w:val="both"/>
-        <w:rPr>
-          <w:del w:id="58" w:author="Parks, Robbie M" w:date="2018-07-25T15:57:00Z"/>
+          <w:del w:id="64" w:author="Parks, Robbie M" w:date="2018-07-25T15:57:00Z"/>
           <w:i/>
         </w:rPr>
       </w:pPr>
-      <w:del w:id="59" w:author="Parks, Robbie M" w:date="2018-07-25T15:57:00Z">
+      <w:del w:id="65" w:author="Parks, Robbie M" w:date="2018-07-25T15:57:00Z">
         <w:r>
           <w:rPr>
             <w:i/>
@@ -2908,11 +2944,11 @@
         <w:spacing w:line="480" w:lineRule="auto"/>
         <w:jc w:val="both"/>
         <w:rPr>
-          <w:del w:id="60" w:author="Parks, Robbie M" w:date="2018-07-25T15:57:00Z"/>
-          <w:color w:val="000000" w:themeColor="text1"/>
-        </w:rPr>
-      </w:pPr>
-      <w:del w:id="61" w:author="Parks, Robbie M" w:date="2018-07-25T15:57:00Z">
+          <w:del w:id="66" w:author="Parks, Robbie M" w:date="2018-07-25T15:57:00Z"/>
+          <w:color w:val="000000" w:themeColor="text1"/>
+        </w:rPr>
+      </w:pPr>
+      <w:del w:id="67" w:author="Parks, Robbie M" w:date="2018-07-25T15:57:00Z">
         <w:r>
           <w:rPr>
             <w:color w:val="000000" w:themeColor="text1"/>
@@ -3089,7 +3125,7 @@
       <w:r>
         <w:t xml:space="preserve"> in relation to age and sex, including the higher </w:t>
       </w:r>
-      <w:ins w:id="62" w:author="Parks, Robbie M" w:date="2018-07-23T12:32:00Z">
+      <w:ins w:id="68" w:author="Parks, Robbie M" w:date="2018-07-23T12:32:00Z">
         <w:r>
           <w:t xml:space="preserve">all-cause </w:t>
         </w:r>
@@ -3152,7 +3188,7 @@
       <w:r>
         <w:t xml:space="preserve"> with substantially different summer and winter temperatures</w:t>
       </w:r>
-      <w:del w:id="63" w:author="Parks, Robbie M" w:date="2018-07-23T12:22:00Z">
+      <w:del w:id="69" w:author="Parks, Robbie M" w:date="2018-07-23T12:22:00Z">
         <w:r>
           <w:delText>, with a notable exception of injuries in older age</w:delText>
         </w:r>
@@ -3316,7 +3352,7 @@
       <w:r>
         <w:t xml:space="preserve">Similarly, our results on seasonality of injury deaths are supported by </w:t>
       </w:r>
-      <w:ins w:id="64" w:author="Parks, Robbie M" w:date="2018-07-23T12:05:00Z">
+      <w:ins w:id="70" w:author="Parks, Robbie M" w:date="2018-07-23T12:05:00Z">
         <w:r>
           <w:t xml:space="preserve">only </w:t>
         </w:r>
@@ -3345,54 +3381,54 @@
       <w:r>
         <w:fldChar w:fldCharType="end"/>
       </w:r>
-      <w:ins w:id="65" w:author="Parks, Robbie M" w:date="2018-07-23T12:05:00Z">
+      <w:ins w:id="71" w:author="Parks, Robbie M" w:date="2018-07-23T12:05:00Z">
         <w:r>
           <w:t>.</w:t>
         </w:r>
       </w:ins>
-      <w:del w:id="66" w:author="Parks, Robbie M" w:date="2018-07-23T12:05:00Z">
+      <w:del w:id="72" w:author="Parks, Robbie M" w:date="2018-07-23T12:05:00Z">
         <w:r>
           <w:delText>,</w:delText>
         </w:r>
         <w:r>
           <w:delText xml:space="preserve"> but </w:delText>
         </w:r>
-        <w:commentRangeStart w:id="67"/>
+        <w:commentRangeStart w:id="73"/>
         <w:r>
           <w:delText xml:space="preserve">our subnational analysis over three decades revealed </w:delText>
         </w:r>
-        <w:commentRangeStart w:id="68"/>
-        <w:commentRangeStart w:id="69"/>
-        <w:commentRangeStart w:id="70"/>
+        <w:commentRangeStart w:id="74"/>
+        <w:commentRangeStart w:id="75"/>
+        <w:commentRangeStart w:id="76"/>
         <w:r>
           <w:delText>variations</w:delText>
         </w:r>
-        <w:commentRangeEnd w:id="68"/>
+        <w:commentRangeEnd w:id="74"/>
         <w:r>
           <w:rPr>
             <w:rStyle w:val="CommentReference"/>
             <w:rFonts w:asciiTheme="minorHAnsi" w:hAnsiTheme="minorHAnsi" w:cstheme="minorBidi"/>
             <w:lang w:eastAsia="en-US"/>
           </w:rPr>
-          <w:commentReference w:id="68"/>
-        </w:r>
-        <w:commentRangeEnd w:id="69"/>
+          <w:commentReference w:id="74"/>
+        </w:r>
+        <w:commentRangeEnd w:id="75"/>
         <w:r>
           <w:rPr>
             <w:rStyle w:val="CommentReference"/>
             <w:rFonts w:asciiTheme="minorHAnsi" w:hAnsiTheme="minorHAnsi" w:cstheme="minorBidi"/>
             <w:lang w:eastAsia="en-US"/>
           </w:rPr>
-          <w:commentReference w:id="69"/>
-        </w:r>
-        <w:commentRangeEnd w:id="70"/>
+          <w:commentReference w:id="75"/>
+        </w:r>
+        <w:commentRangeEnd w:id="76"/>
         <w:r>
           <w:rPr>
             <w:rStyle w:val="CommentReference"/>
             <w:rFonts w:asciiTheme="minorHAnsi" w:hAnsiTheme="minorHAnsi" w:cstheme="minorBidi"/>
             <w:lang w:eastAsia="en-US"/>
           </w:rPr>
-          <w:commentReference w:id="70"/>
+          <w:commentReference w:id="76"/>
         </w:r>
         <w:r>
           <w:delText xml:space="preserve"> in </w:delText>
@@ -3409,14 +3445,14 @@
         <w:r>
           <w:delText>reported before.</w:delText>
         </w:r>
-        <w:commentRangeEnd w:id="67"/>
+        <w:commentRangeEnd w:id="73"/>
         <w:r>
           <w:rPr>
             <w:rStyle w:val="CommentReference"/>
             <w:rFonts w:asciiTheme="minorHAnsi" w:hAnsiTheme="minorHAnsi" w:cstheme="minorBidi"/>
             <w:lang w:eastAsia="en-US"/>
           </w:rPr>
-          <w:commentReference w:id="67"/>
+          <w:commentReference w:id="73"/>
         </w:r>
       </w:del>
     </w:p>
@@ -3433,8 +3469,8 @@
           <w:rFonts w:eastAsia="Times New Roman"/>
         </w:rPr>
       </w:pPr>
-      <w:commentRangeStart w:id="71"/>
-      <w:del w:id="72" w:author="Parks, Robbie M" w:date="2018-07-23T12:14:00Z">
+      <w:commentRangeStart w:id="77"/>
+      <w:del w:id="78" w:author="Parks, Robbie M" w:date="2018-07-23T12:14:00Z">
         <w:r>
           <w:delText>T</w:delText>
         </w:r>
@@ -3448,29 +3484,29 @@
           <w:delText>in seasonal mortality variation</w:delText>
         </w:r>
       </w:del>
-      <w:del w:id="73" w:author="Parks, Robbie M" w:date="2018-07-23T12:13:00Z">
+      <w:del w:id="79" w:author="Parks, Robbie M" w:date="2018-07-23T12:13:00Z">
         <w:r>
           <w:delText xml:space="preserve"> </w:delText>
         </w:r>
-        <w:commentRangeEnd w:id="71"/>
+        <w:commentRangeEnd w:id="77"/>
         <w:r>
           <w:rPr>
             <w:rStyle w:val="CommentReference"/>
             <w:rFonts w:asciiTheme="minorHAnsi" w:hAnsiTheme="minorHAnsi" w:cstheme="minorBidi"/>
             <w:lang w:eastAsia="en-US"/>
           </w:rPr>
-          <w:commentReference w:id="71"/>
+          <w:commentReference w:id="77"/>
         </w:r>
         <w:r>
           <w:delText>i</w:delText>
         </w:r>
       </w:del>
-      <w:del w:id="74" w:author="Parks, Robbie M" w:date="2018-07-23T12:14:00Z">
+      <w:del w:id="80" w:author="Parks, Robbie M" w:date="2018-07-23T12:14:00Z">
         <w:r>
           <w:delText xml:space="preserve">n </w:delText>
         </w:r>
       </w:del>
-      <w:del w:id="75" w:author="Parks, Robbie M" w:date="2018-07-25T16:47:00Z">
+      <w:del w:id="81" w:author="Parks, Robbie M" w:date="2018-07-25T16:47:00Z">
         <w:r>
           <w:delText>the USA</w:delText>
         </w:r>
@@ -3478,7 +3514,7 @@
           <w:delText xml:space="preserve"> </w:delText>
         </w:r>
       </w:del>
-      <w:del w:id="76" w:author="Parks, Robbie M" w:date="2018-07-23T12:14:00Z">
+      <w:del w:id="82" w:author="Parks, Robbie M" w:date="2018-07-23T12:14:00Z">
         <w:r>
           <w:delText>was</w:delText>
         </w:r>
@@ -3489,7 +3525,7 @@
           <w:delText xml:space="preserve">also seen in </w:delText>
         </w:r>
       </w:del>
-      <w:ins w:id="77" w:author="Parks, Robbie M" w:date="2018-07-25T16:47:00Z">
+      <w:ins w:id="83" w:author="Parks, Robbie M" w:date="2018-07-25T16:47:00Z">
         <w:r>
           <w:t>A</w:t>
         </w:r>
@@ -3497,7 +3533,7 @@
       <w:r>
         <w:t xml:space="preserve"> study of 36 cities</w:t>
       </w:r>
-      <w:ins w:id="78" w:author="Parks, Robbie M" w:date="2018-07-25T16:47:00Z">
+      <w:ins w:id="84" w:author="Parks, Robbie M" w:date="2018-07-25T16:47:00Z">
         <w:r>
           <w:t xml:space="preserve"> in the USA</w:t>
         </w:r>
@@ -3505,7 +3541,7 @@
       <w:r>
         <w:t xml:space="preserve"> aggregated across age groups and over time</w:t>
       </w:r>
-      <w:ins w:id="79" w:author="Parks, Robbie M" w:date="2018-07-23T12:14:00Z">
+      <w:ins w:id="85" w:author="Parks, Robbie M" w:date="2018-07-23T12:14:00Z">
         <w:r>
           <w:t xml:space="preserve"> also found that </w:t>
         </w:r>
@@ -3516,7 +3552,7 @@
           <w:t>excess mortality did not depend on seasonal temperature range</w:t>
         </w:r>
       </w:ins>
-      <w:ins w:id="80" w:author="Parks, Robbie M" w:date="2018-07-23T12:15:00Z">
+      <w:ins w:id="86" w:author="Parks, Robbie M" w:date="2018-07-23T12:15:00Z">
         <w:r>
           <w:rPr>
             <w:rFonts w:eastAsia="Times New Roman"/>
@@ -3797,12 +3833,12 @@
       <w:r>
         <w:t xml:space="preserve"> proportion of deaths </w:t>
       </w:r>
-      <w:del w:id="81" w:author="Parks, Robbie M" w:date="2018-07-25T16:44:00Z">
+      <w:del w:id="87" w:author="Parks, Robbie M" w:date="2018-07-25T16:44:00Z">
         <w:r>
           <w:delText>during the perinatal period</w:delText>
         </w:r>
       </w:del>
-      <w:ins w:id="82" w:author="Parks, Robbie M" w:date="2018-07-25T16:44:00Z">
+      <w:ins w:id="88" w:author="Parks, Robbie M" w:date="2018-07-25T16:44:00Z">
         <w:r>
           <w:t>from perinatal conditions</w:t>
         </w:r>
@@ -3810,7 +3846,7 @@
       <w:r>
         <w:t>, which have limited seasonality</w:t>
       </w:r>
-      <w:ins w:id="83" w:author="Parks, Robbie M" w:date="2018-07-23T13:33:00Z">
+      <w:ins w:id="89" w:author="Parks, Robbie M" w:date="2018-07-23T13:33:00Z">
         <w:r>
           <w:t xml:space="preserve"> (Supp</w:t>
         </w:r>
@@ -4089,7 +4125,7 @@
         </w:rPr>
         <w:t xml:space="preserve"> revision of ICD thereafter).</w:t>
       </w:r>
-      <w:ins w:id="84" w:author="Ezzati, Majid" w:date="2018-07-09T05:56:00Z">
+      <w:ins w:id="90" w:author="Ezzati, Majid" w:date="2018-07-09T05:56:00Z">
         <w:r>
           <w:rPr>
             <w:color w:val="000000" w:themeColor="text1"/>
@@ -4185,7 +4221,7 @@
         <w:spacing w:line="480" w:lineRule="auto"/>
         <w:jc w:val="both"/>
         <w:rPr>
-          <w:ins w:id="85" w:author="Parks, Robbie M" w:date="2018-06-19T14:05:00Z"/>
+          <w:ins w:id="91" w:author="Parks, Robbie M" w:date="2018-06-19T14:05:00Z"/>
         </w:rPr>
       </w:pPr>
     </w:p>
@@ -4194,7 +4230,7 @@
         <w:spacing w:line="480" w:lineRule="auto"/>
         <w:jc w:val="both"/>
         <w:rPr>
-          <w:ins w:id="86" w:author="Parks, Robbie M" w:date="2018-07-23T13:44:00Z"/>
+          <w:ins w:id="92" w:author="Parks, Robbie M" w:date="2018-07-23T13:44:00Z"/>
         </w:rPr>
       </w:pPr>
       <w:r>
@@ -4245,14 +4281,14 @@
       <w:r>
         <w:t xml:space="preserve"> </w:t>
       </w:r>
-      <w:del w:id="87" w:author="Parks, Robbie M" w:date="2018-07-23T14:32:00Z">
+      <w:del w:id="93" w:author="Parks, Robbie M" w:date="2018-07-23T14:32:00Z">
         <w:r>
           <w:rPr>
             <w:rStyle w:val="CommentReference"/>
             <w:rFonts w:asciiTheme="minorHAnsi" w:hAnsiTheme="minorHAnsi" w:cstheme="minorBidi"/>
             <w:lang w:eastAsia="en-US"/>
           </w:rPr>
-          <w:commentReference w:id="88"/>
+          <w:commentReference w:id="94"/>
         </w:r>
         <w:r>
           <w:rPr>
@@ -4260,15 +4296,15 @@
             <w:rFonts w:asciiTheme="minorHAnsi" w:hAnsiTheme="minorHAnsi" w:cstheme="minorBidi"/>
             <w:lang w:eastAsia="en-US"/>
           </w:rPr>
-          <w:commentReference w:id="89"/>
+          <w:commentReference w:id="95"/>
         </w:r>
       </w:del>
-      <w:ins w:id="90" w:author="Parks, Robbie M" w:date="2018-07-23T14:32:00Z">
+      <w:ins w:id="96" w:author="Parks, Robbie M" w:date="2018-07-23T14:32:00Z">
         <w:r>
           <w:t>O</w:t>
         </w:r>
       </w:ins>
-      <w:ins w:id="91" w:author="Parks, Robbie M" w:date="2018-07-23T13:38:00Z">
+      <w:ins w:id="97" w:author="Parks, Robbie M" w:date="2018-07-23T13:38:00Z">
         <w:r>
           <w:t xml:space="preserve">n average, the </w:t>
         </w:r>
@@ -4276,7 +4312,7 @@
           <w:t>Southeast</w:t>
         </w:r>
       </w:ins>
-      <w:ins w:id="92" w:author="Parks, Robbie M" w:date="2018-07-23T14:10:00Z">
+      <w:ins w:id="98" w:author="Parks, Robbie M" w:date="2018-07-23T14:10:00Z">
         <w:r>
           <w:t xml:space="preserve">, </w:t>
         </w:r>
@@ -4290,12 +4326,12 @@
           <w:t>West</w:t>
         </w:r>
       </w:ins>
-      <w:ins w:id="93" w:author="Parks, Robbie M" w:date="2018-07-23T13:38:00Z">
+      <w:ins w:id="99" w:author="Parks, Robbie M" w:date="2018-07-23T13:38:00Z">
         <w:r>
           <w:t xml:space="preserve"> </w:t>
         </w:r>
       </w:ins>
-      <w:ins w:id="94" w:author="Parks, Robbie M" w:date="2018-07-23T14:09:00Z">
+      <w:ins w:id="100" w:author="Parks, Robbie M" w:date="2018-07-23T14:09:00Z">
         <w:r>
           <w:t>are</w:t>
         </w:r>
@@ -4303,7 +4339,7 @@
           <w:t xml:space="preserve"> top three</w:t>
         </w:r>
       </w:ins>
-      <w:ins w:id="95" w:author="Parks, Robbie M" w:date="2018-07-23T13:38:00Z">
+      <w:ins w:id="101" w:author="Parks, Robbie M" w:date="2018-07-23T13:38:00Z">
         <w:r>
           <w:t xml:space="preserve"> ho</w:t>
         </w:r>
@@ -4317,7 +4353,7 @@
           <w:t xml:space="preserve"> regions </w:t>
         </w:r>
       </w:ins>
-      <w:ins w:id="96" w:author="Parks, Robbie M" w:date="2018-07-23T14:13:00Z">
+      <w:ins w:id="102" w:author="Parks, Robbie M" w:date="2018-07-23T14:13:00Z">
         <w:r>
           <w:t xml:space="preserve">with </w:t>
         </w:r>
@@ -4326,58 +4362,58 @@
           <w:t xml:space="preserve">average annual temperatures of </w:t>
         </w:r>
       </w:ins>
-      <w:ins w:id="97" w:author="Parks, Robbie M" w:date="2018-07-23T13:38:00Z">
+      <w:ins w:id="103" w:author="Parks, Robbie M" w:date="2018-07-23T13:38:00Z">
         <w:r>
           <w:t>18.4°C</w:t>
         </w:r>
       </w:ins>
-      <w:ins w:id="98" w:author="Parks, Robbie M" w:date="2018-07-23T14:09:00Z">
+      <w:ins w:id="104" w:author="Parks, Robbie M" w:date="2018-07-23T14:09:00Z">
         <w:r>
           <w:t xml:space="preserve">, </w:t>
-        </w:r>
-      </w:ins>
-      <w:ins w:id="99" w:author="Parks, Robbie M" w:date="2018-07-23T14:10:00Z">
-        <w:r>
-          <w:t>18°C</w:t>
-        </w:r>
-      </w:ins>
-      <w:ins w:id="100" w:author="Parks, Robbie M" w:date="2018-07-23T14:09:00Z">
-        <w:r>
-          <w:t xml:space="preserve">, </w:t>
-        </w:r>
-      </w:ins>
-      <w:ins w:id="101" w:author="Parks, Robbie M" w:date="2018-07-23T14:17:00Z">
-        <w:r>
-          <w:t>16.6°C</w:t>
-        </w:r>
-      </w:ins>
-      <w:ins w:id="102" w:author="Parks, Robbie M" w:date="2018-07-23T14:09:00Z">
-        <w:r>
-          <w:t>, respectively</w:t>
-        </w:r>
-      </w:ins>
-      <w:ins w:id="103" w:author="Parks, Robbie M" w:date="2018-07-23T13:51:00Z">
-        <w:r>
-          <w:t>. The Southeast</w:t>
-        </w:r>
-        <w:r>
-          <w:t xml:space="preserve"> </w:t>
-        </w:r>
-      </w:ins>
-      <w:ins w:id="104" w:author="Parks, Robbie M" w:date="2018-07-23T14:01:00Z">
-        <w:r>
-          <w:t>al</w:t>
-        </w:r>
-        <w:r>
-          <w:t xml:space="preserve">so </w:t>
         </w:r>
       </w:ins>
       <w:ins w:id="105" w:author="Parks, Robbie M" w:date="2018-07-23T14:10:00Z">
         <w:r>
+          <w:t>18°C</w:t>
+        </w:r>
+      </w:ins>
+      <w:ins w:id="106" w:author="Parks, Robbie M" w:date="2018-07-23T14:09:00Z">
+        <w:r>
+          <w:t xml:space="preserve">, </w:t>
+        </w:r>
+      </w:ins>
+      <w:ins w:id="107" w:author="Parks, Robbie M" w:date="2018-07-23T14:17:00Z">
+        <w:r>
+          <w:t>16.6°C</w:t>
+        </w:r>
+      </w:ins>
+      <w:ins w:id="108" w:author="Parks, Robbie M" w:date="2018-07-23T14:09:00Z">
+        <w:r>
+          <w:t>, respectively</w:t>
+        </w:r>
+      </w:ins>
+      <w:ins w:id="109" w:author="Parks, Robbie M" w:date="2018-07-23T13:51:00Z">
+        <w:r>
+          <w:t>. The Southeast</w:t>
+        </w:r>
+        <w:r>
+          <w:t xml:space="preserve"> </w:t>
+        </w:r>
+      </w:ins>
+      <w:ins w:id="110" w:author="Parks, Robbie M" w:date="2018-07-23T14:01:00Z">
+        <w:r>
+          <w:t>al</w:t>
+        </w:r>
+        <w:r>
+          <w:t xml:space="preserve">so </w:t>
+        </w:r>
+      </w:ins>
+      <w:ins w:id="111" w:author="Parks, Robbie M" w:date="2018-07-23T14:10:00Z">
+        <w:r>
           <w:t>possesses</w:t>
         </w:r>
       </w:ins>
-      <w:ins w:id="106" w:author="Parks, Robbie M" w:date="2018-07-23T13:51:00Z">
+      <w:ins w:id="112" w:author="Parks, Robbie M" w:date="2018-07-23T13:51:00Z">
         <w:r>
           <w:t xml:space="preserve"> the lowest variation </w:t>
         </w:r>
@@ -4385,12 +4421,12 @@
           <w:t xml:space="preserve">in temperature </w:t>
         </w:r>
       </w:ins>
-      <w:ins w:id="107" w:author="Parks, Robbie M" w:date="2018-07-23T13:52:00Z">
+      <w:ins w:id="113" w:author="Parks, Robbie M" w:date="2018-07-23T13:52:00Z">
         <w:r>
           <w:t>throughout the year (an average range of 17.5°C)</w:t>
         </w:r>
       </w:ins>
-      <w:ins w:id="108" w:author="Parks, Robbie M" w:date="2018-07-23T13:38:00Z">
+      <w:ins w:id="114" w:author="Parks, Robbie M" w:date="2018-07-23T13:38:00Z">
         <w:r>
           <w:t>.</w:t>
         </w:r>
@@ -4398,7 +4434,7 @@
           <w:t xml:space="preserve"> Although not the hottest region annually, the South possesses the highest average maximum monthly temperature (27.9</w:t>
         </w:r>
       </w:ins>
-      <w:ins w:id="109" w:author="Parks, Robbie M" w:date="2018-07-23T14:42:00Z">
+      <w:ins w:id="115" w:author="Parks, Robbie M" w:date="2018-07-23T14:42:00Z">
         <w:r>
           <w:t>°C in July)</w:t>
         </w:r>
@@ -4406,12 +4442,12 @@
           <w:t>.</w:t>
         </w:r>
       </w:ins>
-      <w:ins w:id="110" w:author="Parks, Robbie M" w:date="2018-07-23T14:45:00Z">
+      <w:ins w:id="116" w:author="Parks, Robbie M" w:date="2018-07-23T14:45:00Z">
         <w:r>
           <w:t xml:space="preserve"> </w:t>
         </w:r>
       </w:ins>
-      <w:ins w:id="111" w:author="Parks, Robbie M" w:date="2018-07-23T14:12:00Z">
+      <w:ins w:id="117" w:author="Parks, Robbie M" w:date="2018-07-23T14:12:00Z">
         <w:r>
           <w:t xml:space="preserve">The three coldest climate regions are </w:t>
         </w:r>
@@ -4422,7 +4458,7 @@
           <w:t xml:space="preserve">, </w:t>
         </w:r>
       </w:ins>
-      <w:ins w:id="112" w:author="Parks, Robbie M" w:date="2018-07-23T14:13:00Z">
+      <w:ins w:id="118" w:author="Parks, Robbie M" w:date="2018-07-23T14:13:00Z">
         <w:r>
           <w:t xml:space="preserve">East </w:t>
         </w:r>
@@ -4436,7 +4472,7 @@
           <w:t>Northwest</w:t>
         </w:r>
       </w:ins>
-      <w:ins w:id="113" w:author="Parks, Robbie M" w:date="2018-07-23T14:24:00Z">
+      <w:ins w:id="119" w:author="Parks, Robbie M" w:date="2018-07-23T14:24:00Z">
         <w:r>
           <w:t xml:space="preserve"> (7.8°C, 8.0°C,</w:t>
         </w:r>
@@ -4447,12 +4483,12 @@
           <w:t>°C respectively)</w:t>
         </w:r>
       </w:ins>
-      <w:ins w:id="114" w:author="Parks, Robbie M" w:date="2018-07-23T14:13:00Z">
+      <w:ins w:id="120" w:author="Parks, Robbie M" w:date="2018-07-23T14:13:00Z">
         <w:r>
           <w:t xml:space="preserve">. Mirroring the </w:t>
         </w:r>
       </w:ins>
-      <w:ins w:id="115" w:author="Parks, Robbie M" w:date="2018-07-23T14:15:00Z">
+      <w:ins w:id="121" w:author="Parks, Robbie M" w:date="2018-07-23T14:15:00Z">
         <w:r>
           <w:t>characteristic</w:t>
         </w:r>
@@ -4463,27 +4499,27 @@
           <w:t xml:space="preserve"> of the </w:t>
         </w:r>
       </w:ins>
-      <w:ins w:id="116" w:author="Parks, Robbie M" w:date="2018-07-23T14:13:00Z">
+      <w:ins w:id="122" w:author="Parks, Robbie M" w:date="2018-07-23T14:13:00Z">
         <w:r>
           <w:t>hottest</w:t>
         </w:r>
       </w:ins>
-      <w:ins w:id="117" w:author="Parks, Robbie M" w:date="2018-07-23T14:14:00Z">
+      <w:ins w:id="123" w:author="Parks, Robbie M" w:date="2018-07-23T14:14:00Z">
         <w:r>
           <w:t xml:space="preserve"> climate regions, the largest variation in temperature</w:t>
         </w:r>
       </w:ins>
-      <w:ins w:id="118" w:author="Parks, Robbie M" w:date="2018-07-24T11:07:00Z">
+      <w:ins w:id="124" w:author="Parks, Robbie M" w:date="2018-07-24T11:07:00Z">
         <w:r>
           <w:t xml:space="preserve"> throughout the year</w:t>
         </w:r>
       </w:ins>
-      <w:ins w:id="119" w:author="Parks, Robbie M" w:date="2018-07-23T14:14:00Z">
+      <w:ins w:id="125" w:author="Parks, Robbie M" w:date="2018-07-23T14:14:00Z">
         <w:r>
           <w:t xml:space="preserve"> is with the coldest region, West North Central (an average range of 30.5</w:t>
         </w:r>
       </w:ins>
-      <w:ins w:id="120" w:author="Parks, Robbie M" w:date="2018-07-23T14:15:00Z">
+      <w:ins w:id="126" w:author="Parks, Robbie M" w:date="2018-07-23T14:15:00Z">
         <w:r>
           <w:t>°C</w:t>
         </w:r>
@@ -4491,37 +4527,37 @@
           <w:t xml:space="preserve">), also </w:t>
         </w:r>
       </w:ins>
-      <w:ins w:id="121" w:author="Parks, Robbie M" w:date="2018-07-23T14:21:00Z">
+      <w:ins w:id="127" w:author="Parks, Robbie M" w:date="2018-07-23T14:21:00Z">
         <w:r>
           <w:t xml:space="preserve">the </w:t>
         </w:r>
       </w:ins>
-      <w:ins w:id="122" w:author="Parks, Robbie M" w:date="2018-07-23T14:16:00Z">
+      <w:ins w:id="128" w:author="Parks, Robbie M" w:date="2018-07-23T14:16:00Z">
         <w:r>
           <w:t>least-populated region</w:t>
         </w:r>
       </w:ins>
-      <w:ins w:id="123" w:author="Parks, Robbie M" w:date="2018-07-23T14:21:00Z">
+      <w:ins w:id="129" w:author="Parks, Robbie M" w:date="2018-07-23T14:21:00Z">
         <w:r>
           <w:t xml:space="preserve"> in the USA</w:t>
         </w:r>
       </w:ins>
-      <w:ins w:id="124" w:author="Parks, Robbie M" w:date="2018-07-23T14:16:00Z">
+      <w:ins w:id="130" w:author="Parks, Robbie M" w:date="2018-07-23T14:16:00Z">
         <w:r>
           <w:t xml:space="preserve"> </w:t>
         </w:r>
       </w:ins>
-      <w:ins w:id="125" w:author="Parks, Robbie M" w:date="2018-07-23T14:17:00Z">
+      <w:ins w:id="131" w:author="Parks, Robbie M" w:date="2018-07-23T14:17:00Z">
         <w:r>
           <w:t>(with only 1.6% of the total population in 2016)</w:t>
         </w:r>
       </w:ins>
-      <w:ins w:id="126" w:author="Parks, Robbie M" w:date="2018-07-23T14:43:00Z">
+      <w:ins w:id="132" w:author="Parks, Robbie M" w:date="2018-07-23T14:43:00Z">
         <w:r>
           <w:t>, with the lowest average minimum monthly temperature (</w:t>
         </w:r>
       </w:ins>
-      <w:ins w:id="127" w:author="Parks, Robbie M" w:date="2018-07-23T14:44:00Z">
+      <w:ins w:id="133" w:author="Parks, Robbie M" w:date="2018-07-23T14:44:00Z">
         <w:r>
           <w:t>-6.5°C</w:t>
         </w:r>
@@ -4529,12 +4565,12 @@
           <w:t xml:space="preserve"> in January)</w:t>
         </w:r>
       </w:ins>
-      <w:ins w:id="128" w:author="Parks, Robbie M" w:date="2018-07-23T14:17:00Z">
+      <w:ins w:id="134" w:author="Parks, Robbie M" w:date="2018-07-23T14:17:00Z">
         <w:r>
           <w:t>.</w:t>
         </w:r>
       </w:ins>
-      <w:ins w:id="129" w:author="Parks, Robbie M" w:date="2018-07-23T14:45:00Z">
+      <w:ins w:id="135" w:author="Parks, Robbie M" w:date="2018-07-23T14:45:00Z">
         <w:r>
           <w:t xml:space="preserve"> </w:t>
         </w:r>
@@ -4542,7 +4578,7 @@
           <w:t xml:space="preserve">The other climate regions, </w:t>
         </w:r>
       </w:ins>
-      <w:ins w:id="130" w:author="Parks, Robbie M" w:date="2018-07-23T14:21:00Z">
+      <w:ins w:id="136" w:author="Parks, Robbie M" w:date="2018-07-23T14:21:00Z">
         <w:r>
           <w:t>No</w:t>
         </w:r>
@@ -4553,101 +4589,101 @@
           <w:t xml:space="preserve">possess </w:t>
         </w:r>
       </w:ins>
-      <w:ins w:id="131" w:author="Parks, Robbie M" w:date="2018-07-23T14:27:00Z">
+      <w:ins w:id="137" w:author="Parks, Robbie M" w:date="2018-07-23T14:27:00Z">
         <w:r>
           <w:t xml:space="preserve">similar </w:t>
-        </w:r>
-      </w:ins>
-      <w:ins w:id="132" w:author="Parks, Robbie M" w:date="2018-07-23T14:29:00Z">
-        <w:r>
-          <w:t>average temperatures</w:t>
-        </w:r>
-      </w:ins>
-      <w:ins w:id="133" w:author="Parks, Robbie M" w:date="2018-07-23T14:30:00Z">
-        <w:r>
-          <w:t xml:space="preserve"> (</w:t>
-        </w:r>
-        <w:r>
-          <w:t xml:space="preserve">11 to </w:t>
-        </w:r>
-        <w:r>
-          <w:t>13</w:t>
-        </w:r>
-      </w:ins>
-      <w:ins w:id="134" w:author="Parks, Robbie M" w:date="2018-07-23T14:31:00Z">
-        <w:r>
-          <w:t>°C</w:t>
-        </w:r>
-      </w:ins>
-      <w:ins w:id="135" w:author="Parks, Robbie M" w:date="2018-07-23T14:30:00Z">
-        <w:r>
-          <w:t>)</w:t>
-        </w:r>
-      </w:ins>
-      <w:ins w:id="136" w:author="Parks, Robbie M" w:date="2018-07-23T14:29:00Z">
-        <w:r>
-          <w:t xml:space="preserve"> and </w:t>
-        </w:r>
-      </w:ins>
-      <w:ins w:id="137" w:author="Parks, Robbie M" w:date="2018-07-23T14:21:00Z">
-        <w:r>
-          <w:t xml:space="preserve">variation within the year of </w:t>
         </w:r>
       </w:ins>
       <w:ins w:id="138" w:author="Parks, Robbie M" w:date="2018-07-23T14:29:00Z">
         <w:r>
+          <w:t>average temperatures</w:t>
+        </w:r>
+      </w:ins>
+      <w:ins w:id="139" w:author="Parks, Robbie M" w:date="2018-07-23T14:30:00Z">
+        <w:r>
+          <w:t xml:space="preserve"> (</w:t>
+        </w:r>
+        <w:r>
+          <w:t xml:space="preserve">11 to </w:t>
+        </w:r>
+        <w:r>
+          <w:t>13</w:t>
+        </w:r>
+      </w:ins>
+      <w:ins w:id="140" w:author="Parks, Robbie M" w:date="2018-07-23T14:31:00Z">
+        <w:r>
+          <w:t>°C</w:t>
+        </w:r>
+      </w:ins>
+      <w:ins w:id="141" w:author="Parks, Robbie M" w:date="2018-07-23T14:30:00Z">
+        <w:r>
+          <w:t>)</w:t>
+        </w:r>
+      </w:ins>
+      <w:ins w:id="142" w:author="Parks, Robbie M" w:date="2018-07-23T14:29:00Z">
+        <w:r>
+          <w:t xml:space="preserve"> and </w:t>
+        </w:r>
+      </w:ins>
+      <w:ins w:id="143" w:author="Parks, Robbie M" w:date="2018-07-23T14:21:00Z">
+        <w:r>
+          <w:t xml:space="preserve">variation within the year of </w:t>
+        </w:r>
+      </w:ins>
+      <w:ins w:id="144" w:author="Parks, Robbie M" w:date="2018-07-23T14:29:00Z">
+        <w:r>
           <w:t>(</w:t>
         </w:r>
       </w:ins>
-      <w:ins w:id="139" w:author="Parks, Robbie M" w:date="2018-07-23T14:27:00Z">
+      <w:ins w:id="145" w:author="Parks, Robbie M" w:date="2018-07-23T14:27:00Z">
         <w:r>
           <w:t>23</w:t>
-        </w:r>
-      </w:ins>
-      <w:ins w:id="140" w:author="Parks, Robbie M" w:date="2018-07-23T14:46:00Z">
-        <w:r>
-          <w:t xml:space="preserve"> </w:t>
-        </w:r>
-      </w:ins>
-      <w:ins w:id="141" w:author="Parks, Robbie M" w:date="2018-07-23T14:27:00Z">
-        <w:r>
-          <w:t xml:space="preserve">to </w:t>
-        </w:r>
-        <w:r>
-          <w:t>26</w:t>
-        </w:r>
-      </w:ins>
-      <w:ins w:id="142" w:author="Parks, Robbie M" w:date="2018-07-23T14:28:00Z">
-        <w:r>
-          <w:t>°C</w:t>
-        </w:r>
-      </w:ins>
-      <w:ins w:id="143" w:author="Parks, Robbie M" w:date="2018-07-23T14:29:00Z">
-        <w:r>
-          <w:t>)</w:t>
-        </w:r>
-      </w:ins>
-      <w:ins w:id="144" w:author="Parks, Robbie M" w:date="2018-07-23T14:28:00Z">
-        <w:r>
-          <w:t xml:space="preserve">, with the Northeast being the most populous region in the United States </w:t>
-        </w:r>
-      </w:ins>
-      <w:ins w:id="145" w:author="Parks, Robbie M" w:date="2018-07-23T14:29:00Z">
-        <w:r>
-          <w:t>(</w:t>
         </w:r>
       </w:ins>
       <w:ins w:id="146" w:author="Parks, Robbie M" w:date="2018-07-23T14:46:00Z">
         <w:r>
+          <w:t xml:space="preserve"> </w:t>
+        </w:r>
+      </w:ins>
+      <w:ins w:id="147" w:author="Parks, Robbie M" w:date="2018-07-23T14:27:00Z">
+        <w:r>
+          <w:t xml:space="preserve">to </w:t>
+        </w:r>
+        <w:r>
+          <w:t>26</w:t>
+        </w:r>
+      </w:ins>
+      <w:ins w:id="148" w:author="Parks, Robbie M" w:date="2018-07-23T14:28:00Z">
+        <w:r>
+          <w:t>°C</w:t>
+        </w:r>
+      </w:ins>
+      <w:ins w:id="149" w:author="Parks, Robbie M" w:date="2018-07-23T14:29:00Z">
+        <w:r>
+          <w:t>)</w:t>
+        </w:r>
+      </w:ins>
+      <w:ins w:id="150" w:author="Parks, Robbie M" w:date="2018-07-23T14:28:00Z">
+        <w:r>
+          <w:t xml:space="preserve">, with the Northeast being the most populous region in the United States </w:t>
+        </w:r>
+      </w:ins>
+      <w:ins w:id="151" w:author="Parks, Robbie M" w:date="2018-07-23T14:29:00Z">
+        <w:r>
+          <w:t>(</w:t>
+        </w:r>
+      </w:ins>
+      <w:ins w:id="152" w:author="Parks, Robbie M" w:date="2018-07-23T14:46:00Z">
+        <w:r>
           <w:t xml:space="preserve">with </w:t>
         </w:r>
       </w:ins>
-      <w:ins w:id="147" w:author="Parks, Robbie M" w:date="2018-07-23T14:29:00Z">
+      <w:ins w:id="153" w:author="Parks, Robbie M" w:date="2018-07-23T14:29:00Z">
         <w:r>
           <w:t>19.8% total population in 2016)</w:t>
         </w:r>
       </w:ins>
-      <w:ins w:id="148" w:author="Parks, Robbie M" w:date="2018-07-23T14:31:00Z">
+      <w:ins w:id="154" w:author="Parks, Robbie M" w:date="2018-07-23T14:31:00Z">
         <w:r>
           <w:t>.</w:t>
         </w:r>
@@ -4658,7 +4694,7 @@
         <w:spacing w:line="480" w:lineRule="auto"/>
         <w:jc w:val="both"/>
         <w:rPr>
-          <w:ins w:id="149" w:author="Parks, Robbie M" w:date="2018-06-19T14:05:00Z"/>
+          <w:ins w:id="155" w:author="Parks, Robbie M" w:date="2018-06-19T14:05:00Z"/>
         </w:rPr>
       </w:pPr>
     </w:p>
@@ -4667,7 +4703,7 @@
         <w:spacing w:line="480" w:lineRule="auto"/>
         <w:jc w:val="both"/>
         <w:rPr>
-          <w:ins w:id="150" w:author="Parks, Robbie M" w:date="2018-06-19T18:49:00Z"/>
+          <w:ins w:id="156" w:author="Parks, Robbie M" w:date="2018-06-19T18:49:00Z"/>
           <w:color w:val="000000" w:themeColor="text1"/>
         </w:rPr>
       </w:pPr>
@@ -4719,14 +4755,12 @@
         </w:rPr>
         <w:t xml:space="preserve"> (Table </w:t>
       </w:r>
-      <w:ins w:id="151" w:author="Parks, Robbie M" w:date="2018-07-25T16:45:00Z">
-        <w:r>
-          <w:rPr>
-            <w:color w:val="000000" w:themeColor="text1"/>
-          </w:rPr>
-          <w:t>1</w:t>
-        </w:r>
-      </w:ins>
+      <w:r>
+        <w:rPr>
+          <w:color w:val="000000" w:themeColor="text1"/>
+        </w:rPr>
+        <w:t>1</w:t>
+      </w:r>
       <w:r>
         <w:rPr>
           <w:color w:val="000000" w:themeColor="text1"/>
@@ -4829,7 +4863,15 @@
         <w:rPr>
           <w:color w:val="000000" w:themeColor="text1"/>
         </w:rPr>
-        <w:t xml:space="preserve">eaths from cardiorespiratory diseases have been associated with cold and warm </w:t>
+        <w:t>eaths from cardiorespiratory di</w:t>
+      </w:r>
+      <w:bookmarkStart w:id="157" w:name="_GoBack"/>
+      <w:bookmarkEnd w:id="157"/>
+      <w:r>
+        <w:rPr>
+          <w:color w:val="000000" w:themeColor="text1"/>
+        </w:rPr>
+        <w:t xml:space="preserve">seases have been associated with cold and warm </w:t>
       </w:r>
       <w:r>
         <w:rPr>
@@ -5030,7 +5072,7 @@
         </w:rPr>
         <w:t>We used wavelet analysis to investigate seasonality for each age-sex group. Wavelet analysis uncovers the presence, and frequency, of repeated maxima and minima in each age-sex-specific death rate time series</w:t>
       </w:r>
-      <w:ins w:id="152" w:author="Parks, Robbie M" w:date="2018-07-10T21:49:00Z">
+      <w:ins w:id="158" w:author="Parks, Robbie M" w:date="2018-07-10T21:49:00Z">
         <w:r>
           <w:rPr>
             <w:rFonts w:ascii="Times New Roman" w:hAnsi="Times New Roman" w:cs="Times New Roman"/>
@@ -5041,7 +5083,7 @@
           <w:t xml:space="preserve"> </w:t>
         </w:r>
       </w:ins>
-      <w:ins w:id="153" w:author="Parks, Robbie M" w:date="2018-07-10T21:50:00Z">
+      <w:ins w:id="159" w:author="Parks, Robbie M" w:date="2018-07-10T21:50:00Z">
         <w:r>
           <w:rPr>
             <w:rFonts w:ascii="Times New Roman" w:hAnsi="Times New Roman" w:cs="Times New Roman"/>
@@ -5080,7 +5122,7 @@
         </w:rPr>
         <w:t>(Hubbard, 1996; Torrence &amp; Compo, 1998)</w:t>
       </w:r>
-      <w:ins w:id="154" w:author="Parks, Robbie M" w:date="2018-07-10T21:50:00Z">
+      <w:ins w:id="160" w:author="Parks, Robbie M" w:date="2018-07-10T21:50:00Z">
         <w:r>
           <w:rPr>
             <w:rFonts w:ascii="Times New Roman" w:hAnsi="Times New Roman" w:cs="Times New Roman"/>
@@ -5380,7 +5422,7 @@
         </w:rPr>
         <w:t xml:space="preserve">e </w:t>
       </w:r>
-      <w:ins w:id="155" w:author="Parks, Robbie M" w:date="2018-07-24T15:15:00Z">
+      <w:ins w:id="161" w:author="Parks, Robbie M" w:date="2018-07-24T15:15:00Z">
         <w:r>
           <w:rPr>
             <w:rFonts w:ascii="Times New Roman" w:hAnsi="Times New Roman" w:cs="Times New Roman"/>
@@ -5409,7 +5451,7 @@
         </w:rPr>
         <w:t xml:space="preserve">the p values </w:t>
       </w:r>
-      <w:ins w:id="156" w:author="Parks, Robbie M" w:date="2018-07-24T14:03:00Z">
+      <w:ins w:id="162" w:author="Parks, Robbie M" w:date="2018-07-24T14:03:00Z">
         <w:r>
           <w:rPr>
             <w:rFonts w:ascii="Times New Roman" w:hAnsi="Times New Roman" w:cs="Times New Roman"/>
@@ -5420,7 +5462,7 @@
           <w:t>of</w:t>
         </w:r>
       </w:ins>
-      <w:ins w:id="157" w:author="Parks, Robbie M" w:date="2018-07-25T16:35:00Z">
+      <w:ins w:id="163" w:author="Parks, Robbie M" w:date="2018-07-25T16:35:00Z">
         <w:r>
           <w:rPr>
             <w:rFonts w:ascii="Times New Roman" w:hAnsi="Times New Roman" w:cs="Times New Roman"/>
@@ -5431,7 +5473,7 @@
           <w:t xml:space="preserve"> the presence of</w:t>
         </w:r>
       </w:ins>
-      <w:ins w:id="158" w:author="Parks, Robbie M" w:date="2018-07-24T14:03:00Z">
+      <w:ins w:id="164" w:author="Parks, Robbie M" w:date="2018-07-24T14:03:00Z">
         <w:r>
           <w:rPr>
             <w:rFonts w:ascii="Times New Roman" w:hAnsi="Times New Roman" w:cs="Times New Roman"/>
@@ -5442,7 +5484,7 @@
           <w:t xml:space="preserve"> 12-</w:t>
         </w:r>
       </w:ins>
-      <w:ins w:id="159" w:author="Parks, Robbie M" w:date="2018-07-24T15:03:00Z">
+      <w:ins w:id="165" w:author="Parks, Robbie M" w:date="2018-07-24T15:03:00Z">
         <w:r>
           <w:rPr>
             <w:rFonts w:ascii="Times New Roman" w:hAnsi="Times New Roman" w:cs="Times New Roman"/>
@@ -5453,7 +5495,7 @@
           <w:t xml:space="preserve">month </w:t>
         </w:r>
       </w:ins>
-      <w:ins w:id="160" w:author="Parks, Robbie M" w:date="2018-07-24T14:03:00Z">
+      <w:ins w:id="166" w:author="Parks, Robbie M" w:date="2018-07-24T14:03:00Z">
         <w:r>
           <w:rPr>
             <w:rFonts w:ascii="Times New Roman" w:hAnsi="Times New Roman" w:cs="Times New Roman"/>
@@ -5546,7 +5588,7 @@
         </w:rPr>
         <w:t>.</w:t>
       </w:r>
-      <w:ins w:id="161" w:author="Ezzati, Majid" w:date="2018-07-09T06:11:00Z">
+      <w:ins w:id="167" w:author="Ezzati, Majid" w:date="2018-07-09T06:11:00Z">
         <w:r>
           <w:rPr>
             <w:rFonts w:ascii="Times New Roman" w:hAnsi="Times New Roman" w:cs="Times New Roman"/>
@@ -5593,7 +5635,7 @@
         <w:spacing w:line="480" w:lineRule="auto"/>
         <w:jc w:val="both"/>
         <w:rPr>
-          <w:ins w:id="162" w:author="Ezzati, Majid" w:date="2018-06-26T21:13:00Z"/>
+          <w:ins w:id="168" w:author="Ezzati, Majid" w:date="2018-06-26T21:13:00Z"/>
           <w:rFonts w:ascii="Times New Roman" w:hAnsi="Times New Roman" w:cs="Times New Roman"/>
           <w:color w:val="000000" w:themeColor="text1"/>
           <w:sz w:val="24"/>
@@ -8729,7 +8771,7 @@
         </w:rPr>
         <w:t xml:space="preserve"> </w:t>
       </w:r>
-      <w:ins w:id="163" w:author="Parks, Robbie M" w:date="2018-07-25T16:03:00Z">
+      <w:ins w:id="169" w:author="Parks, Robbie M" w:date="2018-07-25T16:03:00Z">
         <w:r>
           <w:rPr>
             <w:color w:val="000000" w:themeColor="text1"/>
@@ -8737,7 +8779,7 @@
           <w:t>P-values for the presence of</w:t>
         </w:r>
       </w:ins>
-      <w:ins w:id="164" w:author="Parks, Robbie M" w:date="2018-07-25T16:35:00Z">
+      <w:ins w:id="170" w:author="Parks, Robbie M" w:date="2018-07-25T16:35:00Z">
         <w:r>
           <w:rPr>
             <w:color w:val="000000" w:themeColor="text1"/>
@@ -8745,7 +8787,7 @@
           <w:t xml:space="preserve"> 12-month</w:t>
         </w:r>
       </w:ins>
-      <w:ins w:id="165" w:author="Parks, Robbie M" w:date="2018-07-25T16:03:00Z">
+      <w:ins w:id="171" w:author="Parks, Robbie M" w:date="2018-07-25T16:03:00Z">
         <w:r>
           <w:rPr>
             <w:color w:val="000000" w:themeColor="text1"/>
@@ -8765,7 +8807,7 @@
         </w:rPr>
         <w:t xml:space="preserve">See Supplementary Figure </w:t>
       </w:r>
-      <w:ins w:id="166" w:author="Parks, Robbie M" w:date="2018-07-25T16:45:00Z">
+      <w:ins w:id="172" w:author="Parks, Robbie M" w:date="2018-07-25T16:45:00Z">
         <w:r>
           <w:rPr>
             <w:color w:val="000000" w:themeColor="text1"/>
@@ -8901,7 +8943,7 @@
         </w:rPr>
         <w:t xml:space="preserve"> See Supplementary Figure </w:t>
       </w:r>
-      <w:ins w:id="167" w:author="Parks, Robbie M" w:date="2018-07-25T16:46:00Z">
+      <w:ins w:id="173" w:author="Parks, Robbie M" w:date="2018-07-25T16:46:00Z">
         <w:r>
           <w:rPr>
             <w:color w:val="000000" w:themeColor="text1"/>
@@ -9000,7 +9042,7 @@
         </w:rPr>
         <w:t xml:space="preserve"> by sex and age group. </w:t>
       </w:r>
-      <w:commentRangeStart w:id="168"/>
+      <w:commentRangeStart w:id="174"/>
       <w:r>
         <w:rPr>
           <w:color w:val="000000" w:themeColor="text1"/>
@@ -9031,14 +9073,14 @@
         </w:rPr>
         <w:t>outline</w:t>
       </w:r>
-      <w:commentRangeEnd w:id="168"/>
+      <w:commentRangeEnd w:id="174"/>
       <w:r>
         <w:rPr>
           <w:rStyle w:val="CommentReference"/>
           <w:rFonts w:asciiTheme="minorHAnsi" w:hAnsiTheme="minorHAnsi" w:cstheme="minorBidi"/>
           <w:lang w:eastAsia="en-US"/>
         </w:rPr>
-        <w:commentReference w:id="168"/>
+        <w:commentReference w:id="174"/>
       </w:r>
       <w:r>
         <w:rPr>
@@ -9052,7 +9094,7 @@
         </w:rPr>
         <w:t xml:space="preserve"> See Supplementary Figure </w:t>
       </w:r>
-      <w:ins w:id="169" w:author="Parks, Robbie M" w:date="2018-07-25T16:46:00Z">
+      <w:ins w:id="175" w:author="Parks, Robbie M" w:date="2018-07-25T16:46:00Z">
         <w:r>
           <w:rPr>
             <w:color w:val="000000" w:themeColor="text1"/>
@@ -9144,7 +9186,7 @@
         <w:jc w:val="both"/>
         <w:outlineLvl w:val="0"/>
         <w:rPr>
-          <w:ins w:id="170" w:author="Parks, Robbie M" w:date="2018-06-20T13:26:00Z"/>
+          <w:ins w:id="176" w:author="Parks, Robbie M" w:date="2018-06-20T13:26:00Z"/>
           <w:color w:val="000000" w:themeColor="text1"/>
         </w:rPr>
       </w:pPr>
@@ -9205,7 +9247,7 @@
         </w:rPr>
         <w:t xml:space="preserve">. </w:t>
       </w:r>
-      <w:ins w:id="171" w:author="Parks, Robbie M" w:date="2018-06-20T13:26:00Z">
+      <w:ins w:id="177" w:author="Parks, Robbie M" w:date="2018-06-20T13:26:00Z">
         <w:r>
           <w:rPr>
             <w:color w:val="000000" w:themeColor="text1"/>
@@ -9280,7 +9322,7 @@
         </w:rPr>
         <w:t xml:space="preserve"> to</w:t>
       </w:r>
-      <w:ins w:id="172" w:author="Parks, Robbie M" w:date="2018-07-02T15:01:00Z">
+      <w:ins w:id="178" w:author="Parks, Robbie M" w:date="2018-07-02T15:01:00Z">
         <w:r>
           <w:rPr>
             <w:color w:val="000000" w:themeColor="text1"/>
@@ -12685,7 +12727,7 @@
     <w:p>
       <w:pPr>
         <w:rPr>
-          <w:del w:id="173" w:author="Parks, Robbie M" w:date="2018-07-10T22:54:00Z"/>
+          <w:del w:id="179" w:author="Parks, Robbie M" w:date="2018-07-10T22:54:00Z"/>
           <w:b/>
         </w:rPr>
       </w:pPr>
@@ -12702,7 +12744,7 @@
           <w:color w:val="000000" w:themeColor="text1"/>
         </w:rPr>
       </w:pPr>
-      <w:del w:id="174" w:author="Parks, Robbie M" w:date="2018-07-10T22:54:00Z">
+      <w:del w:id="180" w:author="Parks, Robbie M" w:date="2018-07-10T22:54:00Z">
         <w:r>
           <w:rPr>
             <w:color w:val="000000" w:themeColor="text1"/>
@@ -14386,7 +14428,7 @@
       <w:tr>
         <w:trPr>
           <w:trHeight w:val="320"/>
-          <w:del w:id="175" w:author="Parks, Robbie M" w:date="2018-07-03T11:31:00Z"/>
+          <w:del w:id="181" w:author="Parks, Robbie M" w:date="2018-07-03T11:31:00Z"/>
         </w:trPr>
         <w:tc>
           <w:tcPr>
@@ -14407,15 +14449,15 @@
             <w:pPr>
               <w:jc w:val="center"/>
               <w:rPr>
-                <w:del w:id="176" w:author="Parks, Robbie M" w:date="2018-07-03T11:31:00Z"/>
+                <w:del w:id="182" w:author="Parks, Robbie M" w:date="2018-07-03T11:31:00Z"/>
                 <w:rFonts w:eastAsia="Times New Roman"/>
                 <w:b/>
                 <w:bCs/>
                 <w:color w:val="000000"/>
               </w:rPr>
             </w:pPr>
-            <w:commentRangeStart w:id="177"/>
-            <w:del w:id="178" w:author="Parks, Robbie M" w:date="2018-07-03T11:31:00Z">
+            <w:commentRangeStart w:id="183"/>
+            <w:del w:id="184" w:author="Parks, Robbie M" w:date="2018-07-03T11:31:00Z">
               <w:r>
                 <w:rPr>
                   <w:rFonts w:eastAsia="Times New Roman"/>
@@ -14444,14 +14486,14 @@
           <w:p>
             <w:pPr>
               <w:rPr>
-                <w:del w:id="179" w:author="Parks, Robbie M" w:date="2018-07-03T11:31:00Z"/>
+                <w:del w:id="185" w:author="Parks, Robbie M" w:date="2018-07-03T11:31:00Z"/>
                 <w:rFonts w:eastAsia="Times New Roman"/>
                 <w:b/>
                 <w:bCs/>
                 <w:color w:val="000000"/>
               </w:rPr>
             </w:pPr>
-            <w:del w:id="180" w:author="Parks, Robbie M" w:date="2018-07-03T11:31:00Z">
+            <w:del w:id="186" w:author="Parks, Robbie M" w:date="2018-07-03T11:31:00Z">
               <w:r>
                 <w:rPr>
                   <w:rFonts w:eastAsia="Times New Roman"/>
@@ -14480,14 +14522,14 @@
           <w:p>
             <w:pPr>
               <w:rPr>
-                <w:del w:id="181" w:author="Parks, Robbie M" w:date="2018-07-03T11:31:00Z"/>
+                <w:del w:id="187" w:author="Parks, Robbie M" w:date="2018-07-03T11:31:00Z"/>
                 <w:rFonts w:eastAsia="Times New Roman"/>
                 <w:b/>
                 <w:bCs/>
                 <w:color w:val="000000"/>
               </w:rPr>
             </w:pPr>
-            <w:del w:id="182" w:author="Parks, Robbie M" w:date="2018-07-03T11:31:00Z">
+            <w:del w:id="188" w:author="Parks, Robbie M" w:date="2018-07-03T11:31:00Z">
               <w:r>
                 <w:rPr>
                   <w:rFonts w:eastAsia="Times New Roman"/>
@@ -14504,7 +14546,7 @@
       <w:tr>
         <w:trPr>
           <w:trHeight w:val="320"/>
-          <w:del w:id="183" w:author="Parks, Robbie M" w:date="2018-07-03T11:31:00Z"/>
+          <w:del w:id="189" w:author="Parks, Robbie M" w:date="2018-07-03T11:31:00Z"/>
         </w:trPr>
         <w:tc>
           <w:tcPr>
@@ -14525,12 +14567,12 @@
             <w:pPr>
               <w:jc w:val="center"/>
               <w:rPr>
-                <w:del w:id="184" w:author="Parks, Robbie M" w:date="2018-07-03T11:31:00Z"/>
-                <w:rFonts w:eastAsia="Times New Roman"/>
-                <w:color w:val="000000"/>
-              </w:rPr>
-            </w:pPr>
-            <w:del w:id="185" w:author="Parks, Robbie M" w:date="2018-07-03T11:31:00Z">
+                <w:del w:id="190" w:author="Parks, Robbie M" w:date="2018-07-03T11:31:00Z"/>
+                <w:rFonts w:eastAsia="Times New Roman"/>
+                <w:color w:val="000000"/>
+              </w:rPr>
+            </w:pPr>
+            <w:del w:id="191" w:author="Parks, Robbie M" w:date="2018-07-03T11:31:00Z">
               <w:r>
                 <w:rPr>
                   <w:rFonts w:eastAsia="Times New Roman"/>
@@ -14557,12 +14599,12 @@
           <w:p>
             <w:pPr>
               <w:rPr>
-                <w:del w:id="186" w:author="Parks, Robbie M" w:date="2018-07-03T11:31:00Z"/>
-                <w:rFonts w:eastAsia="Times New Roman"/>
-                <w:color w:val="000000"/>
-              </w:rPr>
-            </w:pPr>
-            <w:del w:id="187" w:author="Parks, Robbie M" w:date="2018-07-03T11:31:00Z">
+                <w:del w:id="192" w:author="Parks, Robbie M" w:date="2018-07-03T11:31:00Z"/>
+                <w:rFonts w:eastAsia="Times New Roman"/>
+                <w:color w:val="000000"/>
+              </w:rPr>
+            </w:pPr>
+            <w:del w:id="193" w:author="Parks, Robbie M" w:date="2018-07-03T11:31:00Z">
               <w:r>
                 <w:rPr>
                   <w:rFonts w:eastAsia="Times New Roman"/>
@@ -14589,12 +14631,12 @@
           <w:p>
             <w:pPr>
               <w:rPr>
-                <w:del w:id="188" w:author="Parks, Robbie M" w:date="2018-07-03T11:31:00Z"/>
-                <w:rFonts w:eastAsia="Times New Roman"/>
-                <w:color w:val="000000"/>
-              </w:rPr>
-            </w:pPr>
-            <w:del w:id="189" w:author="Parks, Robbie M" w:date="2018-07-03T11:31:00Z">
+                <w:del w:id="194" w:author="Parks, Robbie M" w:date="2018-07-03T11:31:00Z"/>
+                <w:rFonts w:eastAsia="Times New Roman"/>
+                <w:color w:val="000000"/>
+              </w:rPr>
+            </w:pPr>
+            <w:del w:id="195" w:author="Parks, Robbie M" w:date="2018-07-03T11:31:00Z">
               <w:r>
                 <w:rPr>
                   <w:rFonts w:eastAsia="Times New Roman"/>
@@ -14609,7 +14651,7 @@
       <w:tr>
         <w:trPr>
           <w:trHeight w:val="320"/>
-          <w:del w:id="190" w:author="Parks, Robbie M" w:date="2018-07-03T11:31:00Z"/>
+          <w:del w:id="196" w:author="Parks, Robbie M" w:date="2018-07-03T11:31:00Z"/>
         </w:trPr>
         <w:tc>
           <w:tcPr>
@@ -14630,12 +14672,12 @@
             <w:pPr>
               <w:jc w:val="center"/>
               <w:rPr>
-                <w:del w:id="191" w:author="Parks, Robbie M" w:date="2018-07-03T11:31:00Z"/>
-                <w:rFonts w:eastAsia="Times New Roman"/>
-                <w:color w:val="000000"/>
-              </w:rPr>
-            </w:pPr>
-            <w:del w:id="192" w:author="Parks, Robbie M" w:date="2018-07-03T11:31:00Z">
+                <w:del w:id="197" w:author="Parks, Robbie M" w:date="2018-07-03T11:31:00Z"/>
+                <w:rFonts w:eastAsia="Times New Roman"/>
+                <w:color w:val="000000"/>
+              </w:rPr>
+            </w:pPr>
+            <w:del w:id="198" w:author="Parks, Robbie M" w:date="2018-07-03T11:31:00Z">
               <w:r>
                 <w:rPr>
                   <w:rFonts w:eastAsia="Times New Roman"/>
@@ -14663,12 +14705,12 @@
           <w:p>
             <w:pPr>
               <w:rPr>
-                <w:del w:id="193" w:author="Parks, Robbie M" w:date="2018-07-03T11:31:00Z"/>
-                <w:rFonts w:eastAsia="Times New Roman"/>
-                <w:color w:val="000000"/>
-              </w:rPr>
-            </w:pPr>
-            <w:del w:id="194" w:author="Parks, Robbie M" w:date="2018-07-03T11:31:00Z">
+                <w:del w:id="199" w:author="Parks, Robbie M" w:date="2018-07-03T11:31:00Z"/>
+                <w:rFonts w:eastAsia="Times New Roman"/>
+                <w:color w:val="000000"/>
+              </w:rPr>
+            </w:pPr>
+            <w:del w:id="200" w:author="Parks, Robbie M" w:date="2018-07-03T11:31:00Z">
               <w:r>
                 <w:rPr>
                   <w:rFonts w:eastAsia="Times New Roman"/>
@@ -14695,12 +14737,12 @@
           <w:p>
             <w:pPr>
               <w:rPr>
-                <w:del w:id="195" w:author="Parks, Robbie M" w:date="2018-07-03T11:31:00Z"/>
-                <w:rFonts w:eastAsia="Times New Roman"/>
-                <w:color w:val="000000"/>
-              </w:rPr>
-            </w:pPr>
-            <w:del w:id="196" w:author="Parks, Robbie M" w:date="2018-07-03T11:31:00Z">
+                <w:del w:id="201" w:author="Parks, Robbie M" w:date="2018-07-03T11:31:00Z"/>
+                <w:rFonts w:eastAsia="Times New Roman"/>
+                <w:color w:val="000000"/>
+              </w:rPr>
+            </w:pPr>
+            <w:del w:id="202" w:author="Parks, Robbie M" w:date="2018-07-03T11:31:00Z">
               <w:r>
                 <w:rPr>
                   <w:rFonts w:eastAsia="Times New Roman"/>
@@ -14715,7 +14757,7 @@
       <w:tr>
         <w:trPr>
           <w:trHeight w:val="320"/>
-          <w:del w:id="197" w:author="Parks, Robbie M" w:date="2018-07-03T11:31:00Z"/>
+          <w:del w:id="203" w:author="Parks, Robbie M" w:date="2018-07-03T11:31:00Z"/>
         </w:trPr>
         <w:tc>
           <w:tcPr>
@@ -14734,12 +14776,12 @@
           <w:p>
             <w:pPr>
               <w:rPr>
-                <w:del w:id="198" w:author="Parks, Robbie M" w:date="2018-07-03T11:31:00Z"/>
-                <w:rFonts w:eastAsia="Times New Roman"/>
-                <w:color w:val="000000"/>
-              </w:rPr>
-            </w:pPr>
-            <w:del w:id="199" w:author="Parks, Robbie M" w:date="2018-07-03T11:31:00Z">
+                <w:del w:id="204" w:author="Parks, Robbie M" w:date="2018-07-03T11:31:00Z"/>
+                <w:rFonts w:eastAsia="Times New Roman"/>
+                <w:color w:val="000000"/>
+              </w:rPr>
+            </w:pPr>
+            <w:del w:id="205" w:author="Parks, Robbie M" w:date="2018-07-03T11:31:00Z">
               <w:r>
                 <w:rPr>
                   <w:rFonts w:eastAsia="Times New Roman"/>
@@ -14767,12 +14809,12 @@
           <w:p>
             <w:pPr>
               <w:rPr>
-                <w:del w:id="200" w:author="Parks, Robbie M" w:date="2018-07-03T11:31:00Z"/>
-                <w:rFonts w:eastAsia="Times New Roman"/>
-                <w:color w:val="000000"/>
-              </w:rPr>
-            </w:pPr>
-            <w:del w:id="201" w:author="Parks, Robbie M" w:date="2018-07-03T11:31:00Z">
+                <w:del w:id="206" w:author="Parks, Robbie M" w:date="2018-07-03T11:31:00Z"/>
+                <w:rFonts w:eastAsia="Times New Roman"/>
+                <w:color w:val="000000"/>
+              </w:rPr>
+            </w:pPr>
+            <w:del w:id="207" w:author="Parks, Robbie M" w:date="2018-07-03T11:31:00Z">
               <w:r>
                 <w:rPr>
                   <w:rFonts w:eastAsia="Times New Roman"/>
@@ -14799,12 +14841,12 @@
           <w:p>
             <w:pPr>
               <w:rPr>
-                <w:del w:id="202" w:author="Parks, Robbie M" w:date="2018-07-03T11:31:00Z"/>
-                <w:rFonts w:eastAsia="Times New Roman"/>
-                <w:color w:val="000000"/>
-              </w:rPr>
-            </w:pPr>
-            <w:del w:id="203" w:author="Parks, Robbie M" w:date="2018-07-03T11:31:00Z">
+                <w:del w:id="208" w:author="Parks, Robbie M" w:date="2018-07-03T11:31:00Z"/>
+                <w:rFonts w:eastAsia="Times New Roman"/>
+                <w:color w:val="000000"/>
+              </w:rPr>
+            </w:pPr>
+            <w:del w:id="209" w:author="Parks, Robbie M" w:date="2018-07-03T11:31:00Z">
               <w:r>
                 <w:rPr>
                   <w:rFonts w:eastAsia="Times New Roman"/>
@@ -14831,12 +14873,12 @@
           <w:p>
             <w:pPr>
               <w:rPr>
-                <w:del w:id="204" w:author="Parks, Robbie M" w:date="2018-07-03T11:31:00Z"/>
-                <w:rFonts w:eastAsia="Times New Roman"/>
-                <w:color w:val="000000"/>
-              </w:rPr>
-            </w:pPr>
-            <w:del w:id="205" w:author="Parks, Robbie M" w:date="2018-07-03T11:31:00Z">
+                <w:del w:id="210" w:author="Parks, Robbie M" w:date="2018-07-03T11:31:00Z"/>
+                <w:rFonts w:eastAsia="Times New Roman"/>
+                <w:color w:val="000000"/>
+              </w:rPr>
+            </w:pPr>
+            <w:del w:id="211" w:author="Parks, Robbie M" w:date="2018-07-03T11:31:00Z">
               <w:r>
                 <w:rPr>
                   <w:rFonts w:eastAsia="Times New Roman"/>
@@ -14851,7 +14893,7 @@
       <w:tr>
         <w:trPr>
           <w:trHeight w:val="320"/>
-          <w:del w:id="206" w:author="Parks, Robbie M" w:date="2018-07-03T11:31:00Z"/>
+          <w:del w:id="212" w:author="Parks, Robbie M" w:date="2018-07-03T11:31:00Z"/>
         </w:trPr>
         <w:tc>
           <w:tcPr>
@@ -14870,12 +14912,12 @@
           <w:p>
             <w:pPr>
               <w:rPr>
-                <w:del w:id="207" w:author="Parks, Robbie M" w:date="2018-07-03T11:31:00Z"/>
-                <w:rFonts w:eastAsia="Times New Roman"/>
-                <w:color w:val="000000"/>
-              </w:rPr>
-            </w:pPr>
-            <w:del w:id="208" w:author="Parks, Robbie M" w:date="2018-07-03T11:31:00Z">
+                <w:del w:id="213" w:author="Parks, Robbie M" w:date="2018-07-03T11:31:00Z"/>
+                <w:rFonts w:eastAsia="Times New Roman"/>
+                <w:color w:val="000000"/>
+              </w:rPr>
+            </w:pPr>
+            <w:del w:id="214" w:author="Parks, Robbie M" w:date="2018-07-03T11:31:00Z">
               <w:r>
                 <w:rPr>
                   <w:rFonts w:eastAsia="Times New Roman"/>
@@ -14903,12 +14945,12 @@
           <w:p>
             <w:pPr>
               <w:rPr>
-                <w:del w:id="209" w:author="Parks, Robbie M" w:date="2018-07-03T11:31:00Z"/>
-                <w:rFonts w:eastAsia="Times New Roman"/>
-                <w:color w:val="000000"/>
-              </w:rPr>
-            </w:pPr>
-            <w:del w:id="210" w:author="Parks, Robbie M" w:date="2018-07-03T11:31:00Z">
+                <w:del w:id="215" w:author="Parks, Robbie M" w:date="2018-07-03T11:31:00Z"/>
+                <w:rFonts w:eastAsia="Times New Roman"/>
+                <w:color w:val="000000"/>
+              </w:rPr>
+            </w:pPr>
+            <w:del w:id="216" w:author="Parks, Robbie M" w:date="2018-07-03T11:31:00Z">
               <w:r>
                 <w:rPr>
                   <w:rFonts w:eastAsia="Times New Roman"/>
@@ -14935,12 +14977,12 @@
           <w:p>
             <w:pPr>
               <w:rPr>
-                <w:del w:id="211" w:author="Parks, Robbie M" w:date="2018-07-03T11:31:00Z"/>
-                <w:rFonts w:eastAsia="Times New Roman"/>
-                <w:color w:val="000000"/>
-              </w:rPr>
-            </w:pPr>
-            <w:del w:id="212" w:author="Parks, Robbie M" w:date="2018-07-03T11:31:00Z">
+                <w:del w:id="217" w:author="Parks, Robbie M" w:date="2018-07-03T11:31:00Z"/>
+                <w:rFonts w:eastAsia="Times New Roman"/>
+                <w:color w:val="000000"/>
+              </w:rPr>
+            </w:pPr>
+            <w:del w:id="218" w:author="Parks, Robbie M" w:date="2018-07-03T11:31:00Z">
               <w:r>
                 <w:rPr>
                   <w:rFonts w:eastAsia="Times New Roman"/>
@@ -14967,12 +15009,12 @@
           <w:p>
             <w:pPr>
               <w:rPr>
-                <w:del w:id="213" w:author="Parks, Robbie M" w:date="2018-07-03T11:31:00Z"/>
-                <w:rFonts w:eastAsia="Times New Roman"/>
-                <w:color w:val="000000"/>
-              </w:rPr>
-            </w:pPr>
-            <w:del w:id="214" w:author="Parks, Robbie M" w:date="2018-07-03T11:31:00Z">
+                <w:del w:id="219" w:author="Parks, Robbie M" w:date="2018-07-03T11:31:00Z"/>
+                <w:rFonts w:eastAsia="Times New Roman"/>
+                <w:color w:val="000000"/>
+              </w:rPr>
+            </w:pPr>
+            <w:del w:id="220" w:author="Parks, Robbie M" w:date="2018-07-03T11:31:00Z">
               <w:r>
                 <w:rPr>
                   <w:rFonts w:eastAsia="Times New Roman"/>
@@ -14987,7 +15029,7 @@
       <w:tr>
         <w:trPr>
           <w:trHeight w:val="320"/>
-          <w:del w:id="215" w:author="Parks, Robbie M" w:date="2018-07-03T11:31:00Z"/>
+          <w:del w:id="221" w:author="Parks, Robbie M" w:date="2018-07-03T11:31:00Z"/>
         </w:trPr>
         <w:tc>
           <w:tcPr>
@@ -15006,12 +15048,12 @@
           <w:p>
             <w:pPr>
               <w:rPr>
-                <w:del w:id="216" w:author="Parks, Robbie M" w:date="2018-07-03T11:31:00Z"/>
-                <w:rFonts w:eastAsia="Times New Roman"/>
-                <w:color w:val="000000"/>
-              </w:rPr>
-            </w:pPr>
-            <w:del w:id="217" w:author="Parks, Robbie M" w:date="2018-07-03T11:31:00Z">
+                <w:del w:id="222" w:author="Parks, Robbie M" w:date="2018-07-03T11:31:00Z"/>
+                <w:rFonts w:eastAsia="Times New Roman"/>
+                <w:color w:val="000000"/>
+              </w:rPr>
+            </w:pPr>
+            <w:del w:id="223" w:author="Parks, Robbie M" w:date="2018-07-03T11:31:00Z">
               <w:r>
                 <w:rPr>
                   <w:rFonts w:eastAsia="Times New Roman"/>
@@ -15039,12 +15081,12 @@
           <w:p>
             <w:pPr>
               <w:rPr>
-                <w:del w:id="218" w:author="Parks, Robbie M" w:date="2018-07-03T11:31:00Z"/>
-                <w:rFonts w:eastAsia="Times New Roman"/>
-                <w:color w:val="000000"/>
-              </w:rPr>
-            </w:pPr>
-            <w:del w:id="219" w:author="Parks, Robbie M" w:date="2018-07-03T11:31:00Z">
+                <w:del w:id="224" w:author="Parks, Robbie M" w:date="2018-07-03T11:31:00Z"/>
+                <w:rFonts w:eastAsia="Times New Roman"/>
+                <w:color w:val="000000"/>
+              </w:rPr>
+            </w:pPr>
+            <w:del w:id="225" w:author="Parks, Robbie M" w:date="2018-07-03T11:31:00Z">
               <w:r>
                 <w:rPr>
                   <w:rFonts w:eastAsia="Times New Roman"/>
@@ -15071,12 +15113,12 @@
           <w:p>
             <w:pPr>
               <w:rPr>
-                <w:del w:id="220" w:author="Parks, Robbie M" w:date="2018-07-03T11:31:00Z"/>
-                <w:rFonts w:eastAsia="Times New Roman"/>
-                <w:color w:val="000000"/>
-              </w:rPr>
-            </w:pPr>
-            <w:del w:id="221" w:author="Parks, Robbie M" w:date="2018-07-03T11:31:00Z">
+                <w:del w:id="226" w:author="Parks, Robbie M" w:date="2018-07-03T11:31:00Z"/>
+                <w:rFonts w:eastAsia="Times New Roman"/>
+                <w:color w:val="000000"/>
+              </w:rPr>
+            </w:pPr>
+            <w:del w:id="227" w:author="Parks, Robbie M" w:date="2018-07-03T11:31:00Z">
               <w:r>
                 <w:rPr>
                   <w:rFonts w:eastAsia="Times New Roman"/>
@@ -15103,12 +15145,12 @@
           <w:p>
             <w:pPr>
               <w:rPr>
-                <w:del w:id="222" w:author="Parks, Robbie M" w:date="2018-07-03T11:31:00Z"/>
-                <w:rFonts w:eastAsia="Times New Roman"/>
-                <w:color w:val="000000"/>
-              </w:rPr>
-            </w:pPr>
-            <w:del w:id="223" w:author="Parks, Robbie M" w:date="2018-07-03T11:31:00Z">
+                <w:del w:id="228" w:author="Parks, Robbie M" w:date="2018-07-03T11:31:00Z"/>
+                <w:rFonts w:eastAsia="Times New Roman"/>
+                <w:color w:val="000000"/>
+              </w:rPr>
+            </w:pPr>
+            <w:del w:id="229" w:author="Parks, Robbie M" w:date="2018-07-03T11:31:00Z">
               <w:r>
                 <w:rPr>
                   <w:rFonts w:eastAsia="Times New Roman"/>
@@ -15123,7 +15165,7 @@
       <w:tr>
         <w:trPr>
           <w:trHeight w:val="320"/>
-          <w:del w:id="224" w:author="Parks, Robbie M" w:date="2018-07-03T11:31:00Z"/>
+          <w:del w:id="230" w:author="Parks, Robbie M" w:date="2018-07-03T11:31:00Z"/>
         </w:trPr>
         <w:tc>
           <w:tcPr>
@@ -15144,12 +15186,12 @@
             <w:pPr>
               <w:jc w:val="center"/>
               <w:rPr>
-                <w:del w:id="225" w:author="Parks, Robbie M" w:date="2018-07-03T11:31:00Z"/>
-                <w:rFonts w:eastAsia="Times New Roman"/>
-                <w:color w:val="000000"/>
-              </w:rPr>
-            </w:pPr>
-            <w:del w:id="226" w:author="Parks, Robbie M" w:date="2018-07-03T11:31:00Z">
+                <w:del w:id="231" w:author="Parks, Robbie M" w:date="2018-07-03T11:31:00Z"/>
+                <w:rFonts w:eastAsia="Times New Roman"/>
+                <w:color w:val="000000"/>
+              </w:rPr>
+            </w:pPr>
+            <w:del w:id="232" w:author="Parks, Robbie M" w:date="2018-07-03T11:31:00Z">
               <w:r>
                 <w:rPr>
                   <w:rFonts w:eastAsia="Times New Roman"/>
@@ -15176,12 +15218,12 @@
           <w:p>
             <w:pPr>
               <w:rPr>
-                <w:del w:id="227" w:author="Parks, Robbie M" w:date="2018-07-03T11:31:00Z"/>
-                <w:rFonts w:eastAsia="Times New Roman"/>
-                <w:color w:val="000000"/>
-              </w:rPr>
-            </w:pPr>
-            <w:del w:id="228" w:author="Parks, Robbie M" w:date="2018-07-03T11:31:00Z">
+                <w:del w:id="233" w:author="Parks, Robbie M" w:date="2018-07-03T11:31:00Z"/>
+                <w:rFonts w:eastAsia="Times New Roman"/>
+                <w:color w:val="000000"/>
+              </w:rPr>
+            </w:pPr>
+            <w:del w:id="234" w:author="Parks, Robbie M" w:date="2018-07-03T11:31:00Z">
               <w:r>
                 <w:rPr>
                   <w:rFonts w:eastAsia="Times New Roman"/>
@@ -15208,12 +15250,12 @@
           <w:p>
             <w:pPr>
               <w:rPr>
-                <w:del w:id="229" w:author="Parks, Robbie M" w:date="2018-07-03T11:31:00Z"/>
-                <w:rFonts w:eastAsia="Times New Roman"/>
-                <w:color w:val="000000"/>
-              </w:rPr>
-            </w:pPr>
-            <w:del w:id="230" w:author="Parks, Robbie M" w:date="2018-07-03T11:31:00Z">
+                <w:del w:id="235" w:author="Parks, Robbie M" w:date="2018-07-03T11:31:00Z"/>
+                <w:rFonts w:eastAsia="Times New Roman"/>
+                <w:color w:val="000000"/>
+              </w:rPr>
+            </w:pPr>
+            <w:del w:id="236" w:author="Parks, Robbie M" w:date="2018-07-03T11:31:00Z">
               <w:r>
                 <w:rPr>
                   <w:rFonts w:eastAsia="Times New Roman"/>
@@ -15228,7 +15270,7 @@
       <w:tr>
         <w:trPr>
           <w:trHeight w:val="320"/>
-          <w:del w:id="231" w:author="Parks, Robbie M" w:date="2018-07-03T11:31:00Z"/>
+          <w:del w:id="237" w:author="Parks, Robbie M" w:date="2018-07-03T11:31:00Z"/>
         </w:trPr>
         <w:tc>
           <w:tcPr>
@@ -15247,12 +15289,12 @@
           <w:p>
             <w:pPr>
               <w:rPr>
-                <w:del w:id="232" w:author="Parks, Robbie M" w:date="2018-07-03T11:31:00Z"/>
-                <w:rFonts w:eastAsia="Times New Roman"/>
-                <w:color w:val="000000"/>
-              </w:rPr>
-            </w:pPr>
-            <w:del w:id="233" w:author="Parks, Robbie M" w:date="2018-07-03T11:31:00Z">
+                <w:del w:id="238" w:author="Parks, Robbie M" w:date="2018-07-03T11:31:00Z"/>
+                <w:rFonts w:eastAsia="Times New Roman"/>
+                <w:color w:val="000000"/>
+              </w:rPr>
+            </w:pPr>
+            <w:del w:id="239" w:author="Parks, Robbie M" w:date="2018-07-03T11:31:00Z">
               <w:r>
                 <w:rPr>
                   <w:rFonts w:eastAsia="Times New Roman"/>
@@ -15280,12 +15322,12 @@
           <w:p>
             <w:pPr>
               <w:rPr>
-                <w:del w:id="234" w:author="Parks, Robbie M" w:date="2018-07-03T11:31:00Z"/>
-                <w:rFonts w:eastAsia="Times New Roman"/>
-                <w:color w:val="000000"/>
-              </w:rPr>
-            </w:pPr>
-            <w:del w:id="235" w:author="Parks, Robbie M" w:date="2018-07-03T11:31:00Z">
+                <w:del w:id="240" w:author="Parks, Robbie M" w:date="2018-07-03T11:31:00Z"/>
+                <w:rFonts w:eastAsia="Times New Roman"/>
+                <w:color w:val="000000"/>
+              </w:rPr>
+            </w:pPr>
+            <w:del w:id="241" w:author="Parks, Robbie M" w:date="2018-07-03T11:31:00Z">
               <w:r>
                 <w:rPr>
                   <w:rFonts w:eastAsia="Times New Roman"/>
@@ -15312,12 +15354,12 @@
           <w:p>
             <w:pPr>
               <w:rPr>
-                <w:del w:id="236" w:author="Parks, Robbie M" w:date="2018-07-03T11:31:00Z"/>
-                <w:rFonts w:eastAsia="Times New Roman"/>
-                <w:color w:val="000000"/>
-              </w:rPr>
-            </w:pPr>
-            <w:del w:id="237" w:author="Parks, Robbie M" w:date="2018-07-03T11:31:00Z">
+                <w:del w:id="242" w:author="Parks, Robbie M" w:date="2018-07-03T11:31:00Z"/>
+                <w:rFonts w:eastAsia="Times New Roman"/>
+                <w:color w:val="000000"/>
+              </w:rPr>
+            </w:pPr>
+            <w:del w:id="243" w:author="Parks, Robbie M" w:date="2018-07-03T11:31:00Z">
               <w:r>
                 <w:rPr>
                   <w:rFonts w:eastAsia="Times New Roman"/>
@@ -15358,12 +15400,12 @@
           <w:p>
             <w:pPr>
               <w:rPr>
-                <w:del w:id="238" w:author="Parks, Robbie M" w:date="2018-07-03T11:31:00Z"/>
-                <w:rFonts w:eastAsia="Times New Roman"/>
-                <w:color w:val="000000"/>
-              </w:rPr>
-            </w:pPr>
-            <w:del w:id="239" w:author="Parks, Robbie M" w:date="2018-07-03T11:31:00Z">
+                <w:del w:id="244" w:author="Parks, Robbie M" w:date="2018-07-03T11:31:00Z"/>
+                <w:rFonts w:eastAsia="Times New Roman"/>
+                <w:color w:val="000000"/>
+              </w:rPr>
+            </w:pPr>
+            <w:del w:id="245" w:author="Parks, Robbie M" w:date="2018-07-03T11:31:00Z">
               <w:r>
                 <w:rPr>
                   <w:rFonts w:eastAsia="Times New Roman"/>
@@ -15392,7 +15434,7 @@
       <w:tr>
         <w:trPr>
           <w:trHeight w:val="320"/>
-          <w:del w:id="240" w:author="Parks, Robbie M" w:date="2018-07-03T11:31:00Z"/>
+          <w:del w:id="246" w:author="Parks, Robbie M" w:date="2018-07-03T11:31:00Z"/>
         </w:trPr>
         <w:tc>
           <w:tcPr>
@@ -15411,12 +15453,12 @@
           <w:p>
             <w:pPr>
               <w:rPr>
-                <w:del w:id="241" w:author="Parks, Robbie M" w:date="2018-07-03T11:31:00Z"/>
-                <w:rFonts w:eastAsia="Times New Roman"/>
-                <w:color w:val="000000"/>
-              </w:rPr>
-            </w:pPr>
-            <w:del w:id="242" w:author="Parks, Robbie M" w:date="2018-07-03T11:31:00Z">
+                <w:del w:id="247" w:author="Parks, Robbie M" w:date="2018-07-03T11:31:00Z"/>
+                <w:rFonts w:eastAsia="Times New Roman"/>
+                <w:color w:val="000000"/>
+              </w:rPr>
+            </w:pPr>
+            <w:del w:id="248" w:author="Parks, Robbie M" w:date="2018-07-03T11:31:00Z">
               <w:r>
                 <w:rPr>
                   <w:rFonts w:eastAsia="Times New Roman"/>
@@ -15444,12 +15486,12 @@
           <w:p>
             <w:pPr>
               <w:rPr>
-                <w:del w:id="243" w:author="Parks, Robbie M" w:date="2018-07-03T11:31:00Z"/>
-                <w:rFonts w:eastAsia="Times New Roman"/>
-                <w:color w:val="000000"/>
-              </w:rPr>
-            </w:pPr>
-            <w:del w:id="244" w:author="Parks, Robbie M" w:date="2018-07-03T11:31:00Z">
+                <w:del w:id="249" w:author="Parks, Robbie M" w:date="2018-07-03T11:31:00Z"/>
+                <w:rFonts w:eastAsia="Times New Roman"/>
+                <w:color w:val="000000"/>
+              </w:rPr>
+            </w:pPr>
+            <w:del w:id="250" w:author="Parks, Robbie M" w:date="2018-07-03T11:31:00Z">
               <w:r>
                 <w:rPr>
                   <w:rFonts w:eastAsia="Times New Roman"/>
@@ -15476,12 +15518,12 @@
           <w:p>
             <w:pPr>
               <w:rPr>
-                <w:del w:id="245" w:author="Parks, Robbie M" w:date="2018-07-03T11:31:00Z"/>
-                <w:rFonts w:eastAsia="Times New Roman"/>
-                <w:color w:val="000000"/>
-              </w:rPr>
-            </w:pPr>
-            <w:del w:id="246" w:author="Parks, Robbie M" w:date="2018-07-03T11:31:00Z">
+                <w:del w:id="251" w:author="Parks, Robbie M" w:date="2018-07-03T11:31:00Z"/>
+                <w:rFonts w:eastAsia="Times New Roman"/>
+                <w:color w:val="000000"/>
+              </w:rPr>
+            </w:pPr>
+            <w:del w:id="252" w:author="Parks, Robbie M" w:date="2018-07-03T11:31:00Z">
               <w:r>
                 <w:rPr>
                   <w:rFonts w:eastAsia="Times New Roman"/>
@@ -15522,12 +15564,12 @@
           <w:p>
             <w:pPr>
               <w:rPr>
-                <w:del w:id="247" w:author="Parks, Robbie M" w:date="2018-07-03T11:31:00Z"/>
-                <w:rFonts w:eastAsia="Times New Roman"/>
-                <w:color w:val="000000"/>
-              </w:rPr>
-            </w:pPr>
-            <w:del w:id="248" w:author="Parks, Robbie M" w:date="2018-07-03T11:31:00Z">
+                <w:del w:id="253" w:author="Parks, Robbie M" w:date="2018-07-03T11:31:00Z"/>
+                <w:rFonts w:eastAsia="Times New Roman"/>
+                <w:color w:val="000000"/>
+              </w:rPr>
+            </w:pPr>
+            <w:del w:id="254" w:author="Parks, Robbie M" w:date="2018-07-03T11:31:00Z">
               <w:r>
                 <w:rPr>
                   <w:rFonts w:eastAsia="Times New Roman"/>
@@ -15556,7 +15598,7 @@
       <w:tr>
         <w:trPr>
           <w:trHeight w:val="640"/>
-          <w:del w:id="249" w:author="Parks, Robbie M" w:date="2018-07-03T11:31:00Z"/>
+          <w:del w:id="255" w:author="Parks, Robbie M" w:date="2018-07-03T11:31:00Z"/>
         </w:trPr>
         <w:tc>
           <w:tcPr>
@@ -15577,12 +15619,12 @@
             <w:pPr>
               <w:jc w:val="center"/>
               <w:rPr>
-                <w:del w:id="250" w:author="Parks, Robbie M" w:date="2018-07-03T11:31:00Z"/>
-                <w:rFonts w:eastAsia="Times New Roman"/>
-                <w:color w:val="000000"/>
-              </w:rPr>
-            </w:pPr>
-            <w:del w:id="251" w:author="Parks, Robbie M" w:date="2018-07-03T11:31:00Z">
+                <w:del w:id="256" w:author="Parks, Robbie M" w:date="2018-07-03T11:31:00Z"/>
+                <w:rFonts w:eastAsia="Times New Roman"/>
+                <w:color w:val="000000"/>
+              </w:rPr>
+            </w:pPr>
+            <w:del w:id="257" w:author="Parks, Robbie M" w:date="2018-07-03T11:31:00Z">
               <w:r>
                 <w:rPr>
                   <w:rFonts w:eastAsia="Times New Roman"/>
@@ -15609,12 +15651,12 @@
           <w:p>
             <w:pPr>
               <w:rPr>
-                <w:del w:id="252" w:author="Parks, Robbie M" w:date="2018-07-03T11:31:00Z"/>
-                <w:rFonts w:eastAsia="Times New Roman"/>
-                <w:color w:val="000000"/>
-              </w:rPr>
-            </w:pPr>
-            <w:del w:id="253" w:author="Parks, Robbie M" w:date="2018-07-03T11:31:00Z">
+                <w:del w:id="258" w:author="Parks, Robbie M" w:date="2018-07-03T11:31:00Z"/>
+                <w:rFonts w:eastAsia="Times New Roman"/>
+                <w:color w:val="000000"/>
+              </w:rPr>
+            </w:pPr>
+            <w:del w:id="259" w:author="Parks, Robbie M" w:date="2018-07-03T11:31:00Z">
               <w:r>
                 <w:rPr>
                   <w:rFonts w:eastAsia="Times New Roman"/>
@@ -15641,12 +15683,12 @@
           <w:p>
             <w:pPr>
               <w:rPr>
-                <w:del w:id="254" w:author="Parks, Robbie M" w:date="2018-07-03T11:31:00Z"/>
-                <w:rFonts w:eastAsia="Times New Roman"/>
-                <w:color w:val="000000"/>
-              </w:rPr>
-            </w:pPr>
-            <w:del w:id="255" w:author="Parks, Robbie M" w:date="2018-07-03T11:31:00Z">
+                <w:del w:id="260" w:author="Parks, Robbie M" w:date="2018-07-03T11:31:00Z"/>
+                <w:rFonts w:eastAsia="Times New Roman"/>
+                <w:color w:val="000000"/>
+              </w:rPr>
+            </w:pPr>
+            <w:del w:id="261" w:author="Parks, Robbie M" w:date="2018-07-03T11:31:00Z">
               <w:r>
                 <w:rPr>
                   <w:rFonts w:eastAsia="Times New Roman"/>
@@ -15661,7 +15703,7 @@
       <w:tr>
         <w:trPr>
           <w:trHeight w:val="640"/>
-          <w:del w:id="256" w:author="Parks, Robbie M" w:date="2018-07-03T11:31:00Z"/>
+          <w:del w:id="262" w:author="Parks, Robbie M" w:date="2018-07-03T11:31:00Z"/>
         </w:trPr>
         <w:tc>
           <w:tcPr>
@@ -15680,12 +15722,12 @@
           <w:p>
             <w:pPr>
               <w:rPr>
-                <w:del w:id="257" w:author="Parks, Robbie M" w:date="2018-07-03T11:31:00Z"/>
-                <w:rFonts w:eastAsia="Times New Roman"/>
-                <w:color w:val="000000"/>
-              </w:rPr>
-            </w:pPr>
-            <w:del w:id="258" w:author="Parks, Robbie M" w:date="2018-07-03T11:31:00Z">
+                <w:del w:id="263" w:author="Parks, Robbie M" w:date="2018-07-03T11:31:00Z"/>
+                <w:rFonts w:eastAsia="Times New Roman"/>
+                <w:color w:val="000000"/>
+              </w:rPr>
+            </w:pPr>
+            <w:del w:id="264" w:author="Parks, Robbie M" w:date="2018-07-03T11:31:00Z">
               <w:r>
                 <w:rPr>
                   <w:rFonts w:eastAsia="Times New Roman"/>
@@ -15713,12 +15755,12 @@
           <w:p>
             <w:pPr>
               <w:rPr>
-                <w:del w:id="259" w:author="Parks, Robbie M" w:date="2018-07-03T11:31:00Z"/>
-                <w:rFonts w:eastAsia="Times New Roman"/>
-                <w:color w:val="000000"/>
-              </w:rPr>
-            </w:pPr>
-            <w:del w:id="260" w:author="Parks, Robbie M" w:date="2018-07-03T11:31:00Z">
+                <w:del w:id="265" w:author="Parks, Robbie M" w:date="2018-07-03T11:31:00Z"/>
+                <w:rFonts w:eastAsia="Times New Roman"/>
+                <w:color w:val="000000"/>
+              </w:rPr>
+            </w:pPr>
+            <w:del w:id="266" w:author="Parks, Robbie M" w:date="2018-07-03T11:31:00Z">
               <w:r>
                 <w:rPr>
                   <w:rFonts w:eastAsia="Times New Roman"/>
@@ -15745,12 +15787,12 @@
           <w:p>
             <w:pPr>
               <w:rPr>
-                <w:del w:id="261" w:author="Parks, Robbie M" w:date="2018-07-03T11:31:00Z"/>
-                <w:rFonts w:eastAsia="Times New Roman"/>
-                <w:color w:val="000000"/>
-              </w:rPr>
-            </w:pPr>
-            <w:del w:id="262" w:author="Parks, Robbie M" w:date="2018-07-03T11:31:00Z">
+                <w:del w:id="267" w:author="Parks, Robbie M" w:date="2018-07-03T11:31:00Z"/>
+                <w:rFonts w:eastAsia="Times New Roman"/>
+                <w:color w:val="000000"/>
+              </w:rPr>
+            </w:pPr>
+            <w:del w:id="268" w:author="Parks, Robbie M" w:date="2018-07-03T11:31:00Z">
               <w:r>
                 <w:rPr>
                   <w:rFonts w:eastAsia="Times New Roman"/>
@@ -15777,12 +15819,12 @@
           <w:p>
             <w:pPr>
               <w:rPr>
-                <w:del w:id="263" w:author="Parks, Robbie M" w:date="2018-07-03T11:31:00Z"/>
-                <w:rFonts w:eastAsia="Times New Roman"/>
-                <w:color w:val="000000"/>
-              </w:rPr>
-            </w:pPr>
-            <w:del w:id="264" w:author="Parks, Robbie M" w:date="2018-07-03T11:31:00Z">
+                <w:del w:id="269" w:author="Parks, Robbie M" w:date="2018-07-03T11:31:00Z"/>
+                <w:rFonts w:eastAsia="Times New Roman"/>
+                <w:color w:val="000000"/>
+              </w:rPr>
+            </w:pPr>
+            <w:del w:id="270" w:author="Parks, Robbie M" w:date="2018-07-03T11:31:00Z">
               <w:r>
                 <w:rPr>
                   <w:rFonts w:eastAsia="Times New Roman"/>
@@ -15797,7 +15839,7 @@
       <w:tr>
         <w:trPr>
           <w:trHeight w:val="320"/>
-          <w:del w:id="265" w:author="Parks, Robbie M" w:date="2018-07-03T11:31:00Z"/>
+          <w:del w:id="271" w:author="Parks, Robbie M" w:date="2018-07-03T11:31:00Z"/>
         </w:trPr>
         <w:tc>
           <w:tcPr>
@@ -15816,12 +15858,12 @@
           <w:p>
             <w:pPr>
               <w:rPr>
-                <w:del w:id="266" w:author="Parks, Robbie M" w:date="2018-07-03T11:31:00Z"/>
-                <w:rFonts w:eastAsia="Times New Roman"/>
-                <w:color w:val="000000"/>
-              </w:rPr>
-            </w:pPr>
-            <w:del w:id="267" w:author="Parks, Robbie M" w:date="2018-07-03T11:31:00Z">
+                <w:del w:id="272" w:author="Parks, Robbie M" w:date="2018-07-03T11:31:00Z"/>
+                <w:rFonts w:eastAsia="Times New Roman"/>
+                <w:color w:val="000000"/>
+              </w:rPr>
+            </w:pPr>
+            <w:del w:id="273" w:author="Parks, Robbie M" w:date="2018-07-03T11:31:00Z">
               <w:r>
                 <w:rPr>
                   <w:rFonts w:eastAsia="Times New Roman"/>
@@ -15849,12 +15891,12 @@
           <w:p>
             <w:pPr>
               <w:rPr>
-                <w:del w:id="268" w:author="Parks, Robbie M" w:date="2018-07-03T11:31:00Z"/>
-                <w:rFonts w:eastAsia="Times New Roman"/>
-                <w:color w:val="000000"/>
-              </w:rPr>
-            </w:pPr>
-            <w:del w:id="269" w:author="Parks, Robbie M" w:date="2018-07-03T11:31:00Z">
+                <w:del w:id="274" w:author="Parks, Robbie M" w:date="2018-07-03T11:31:00Z"/>
+                <w:rFonts w:eastAsia="Times New Roman"/>
+                <w:color w:val="000000"/>
+              </w:rPr>
+            </w:pPr>
+            <w:del w:id="275" w:author="Parks, Robbie M" w:date="2018-07-03T11:31:00Z">
               <w:r>
                 <w:rPr>
                   <w:rFonts w:eastAsia="Times New Roman"/>
@@ -15881,12 +15923,12 @@
           <w:p>
             <w:pPr>
               <w:rPr>
-                <w:del w:id="270" w:author="Parks, Robbie M" w:date="2018-07-03T11:31:00Z"/>
-                <w:rFonts w:eastAsia="Times New Roman"/>
-                <w:color w:val="000000"/>
-              </w:rPr>
-            </w:pPr>
-            <w:del w:id="271" w:author="Parks, Robbie M" w:date="2018-07-03T11:31:00Z">
+                <w:del w:id="276" w:author="Parks, Robbie M" w:date="2018-07-03T11:31:00Z"/>
+                <w:rFonts w:eastAsia="Times New Roman"/>
+                <w:color w:val="000000"/>
+              </w:rPr>
+            </w:pPr>
+            <w:del w:id="277" w:author="Parks, Robbie M" w:date="2018-07-03T11:31:00Z">
               <w:r>
                 <w:rPr>
                   <w:rFonts w:eastAsia="Times New Roman"/>
@@ -15913,12 +15955,12 @@
           <w:p>
             <w:pPr>
               <w:rPr>
-                <w:del w:id="272" w:author="Parks, Robbie M" w:date="2018-07-03T11:31:00Z"/>
-                <w:rFonts w:eastAsia="Times New Roman"/>
-                <w:color w:val="000000"/>
-              </w:rPr>
-            </w:pPr>
-            <w:del w:id="273" w:author="Parks, Robbie M" w:date="2018-07-03T11:31:00Z">
+                <w:del w:id="278" w:author="Parks, Robbie M" w:date="2018-07-03T11:31:00Z"/>
+                <w:rFonts w:eastAsia="Times New Roman"/>
+                <w:color w:val="000000"/>
+              </w:rPr>
+            </w:pPr>
+            <w:del w:id="279" w:author="Parks, Robbie M" w:date="2018-07-03T11:31:00Z">
               <w:r>
                 <w:rPr>
                   <w:rFonts w:eastAsia="Times New Roman"/>
@@ -15933,7 +15975,7 @@
       <w:tr>
         <w:trPr>
           <w:trHeight w:val="320"/>
-          <w:del w:id="274" w:author="Parks, Robbie M" w:date="2018-07-03T11:31:00Z"/>
+          <w:del w:id="280" w:author="Parks, Robbie M" w:date="2018-07-03T11:31:00Z"/>
         </w:trPr>
         <w:tc>
           <w:tcPr>
@@ -15952,12 +15994,12 @@
           <w:p>
             <w:pPr>
               <w:rPr>
-                <w:del w:id="275" w:author="Parks, Robbie M" w:date="2018-07-03T11:31:00Z"/>
-                <w:rFonts w:eastAsia="Times New Roman"/>
-                <w:color w:val="000000"/>
-              </w:rPr>
-            </w:pPr>
-            <w:del w:id="276" w:author="Parks, Robbie M" w:date="2018-07-03T11:31:00Z">
+                <w:del w:id="281" w:author="Parks, Robbie M" w:date="2018-07-03T11:31:00Z"/>
+                <w:rFonts w:eastAsia="Times New Roman"/>
+                <w:color w:val="000000"/>
+              </w:rPr>
+            </w:pPr>
+            <w:del w:id="282" w:author="Parks, Robbie M" w:date="2018-07-03T11:31:00Z">
               <w:r>
                 <w:rPr>
                   <w:rFonts w:eastAsia="Times New Roman"/>
@@ -15985,12 +16027,12 @@
           <w:p>
             <w:pPr>
               <w:rPr>
-                <w:del w:id="277" w:author="Parks, Robbie M" w:date="2018-07-03T11:31:00Z"/>
-                <w:rFonts w:eastAsia="Times New Roman"/>
-                <w:color w:val="000000"/>
-              </w:rPr>
-            </w:pPr>
-            <w:del w:id="278" w:author="Parks, Robbie M" w:date="2018-07-03T11:31:00Z">
+                <w:del w:id="283" w:author="Parks, Robbie M" w:date="2018-07-03T11:31:00Z"/>
+                <w:rFonts w:eastAsia="Times New Roman"/>
+                <w:color w:val="000000"/>
+              </w:rPr>
+            </w:pPr>
+            <w:del w:id="284" w:author="Parks, Robbie M" w:date="2018-07-03T11:31:00Z">
               <w:r>
                 <w:rPr>
                   <w:rFonts w:eastAsia="Times New Roman"/>
@@ -16017,12 +16059,12 @@
           <w:p>
             <w:pPr>
               <w:rPr>
-                <w:del w:id="279" w:author="Parks, Robbie M" w:date="2018-07-03T11:31:00Z"/>
-                <w:rFonts w:eastAsia="Times New Roman"/>
-                <w:color w:val="000000"/>
-              </w:rPr>
-            </w:pPr>
-            <w:del w:id="280" w:author="Parks, Robbie M" w:date="2018-07-03T11:31:00Z">
+                <w:del w:id="285" w:author="Parks, Robbie M" w:date="2018-07-03T11:31:00Z"/>
+                <w:rFonts w:eastAsia="Times New Roman"/>
+                <w:color w:val="000000"/>
+              </w:rPr>
+            </w:pPr>
+            <w:del w:id="286" w:author="Parks, Robbie M" w:date="2018-07-03T11:31:00Z">
               <w:r>
                 <w:rPr>
                   <w:rFonts w:eastAsia="Times New Roman"/>
@@ -16049,12 +16091,12 @@
           <w:p>
             <w:pPr>
               <w:rPr>
-                <w:del w:id="281" w:author="Parks, Robbie M" w:date="2018-07-03T11:31:00Z"/>
-                <w:rFonts w:eastAsia="Times New Roman"/>
-                <w:color w:val="000000"/>
-              </w:rPr>
-            </w:pPr>
-            <w:del w:id="282" w:author="Parks, Robbie M" w:date="2018-07-03T11:31:00Z">
+                <w:del w:id="287" w:author="Parks, Robbie M" w:date="2018-07-03T11:31:00Z"/>
+                <w:rFonts w:eastAsia="Times New Roman"/>
+                <w:color w:val="000000"/>
+              </w:rPr>
+            </w:pPr>
+            <w:del w:id="288" w:author="Parks, Robbie M" w:date="2018-07-03T11:31:00Z">
               <w:r>
                 <w:rPr>
                   <w:rFonts w:eastAsia="Times New Roman"/>
@@ -16069,7 +16111,7 @@
       <w:tr>
         <w:trPr>
           <w:trHeight w:val="320"/>
-          <w:del w:id="283" w:author="Parks, Robbie M" w:date="2018-07-03T11:31:00Z"/>
+          <w:del w:id="289" w:author="Parks, Robbie M" w:date="2018-07-03T11:31:00Z"/>
         </w:trPr>
         <w:tc>
           <w:tcPr>
@@ -16088,12 +16130,12 @@
           <w:p>
             <w:pPr>
               <w:rPr>
-                <w:del w:id="284" w:author="Parks, Robbie M" w:date="2018-07-03T11:31:00Z"/>
-                <w:rFonts w:eastAsia="Times New Roman"/>
-                <w:color w:val="000000"/>
-              </w:rPr>
-            </w:pPr>
-            <w:del w:id="285" w:author="Parks, Robbie M" w:date="2018-07-03T11:31:00Z">
+                <w:del w:id="290" w:author="Parks, Robbie M" w:date="2018-07-03T11:31:00Z"/>
+                <w:rFonts w:eastAsia="Times New Roman"/>
+                <w:color w:val="000000"/>
+              </w:rPr>
+            </w:pPr>
+            <w:del w:id="291" w:author="Parks, Robbie M" w:date="2018-07-03T11:31:00Z">
               <w:r>
                 <w:rPr>
                   <w:rFonts w:eastAsia="Times New Roman"/>
@@ -16121,12 +16163,12 @@
           <w:p>
             <w:pPr>
               <w:rPr>
-                <w:del w:id="286" w:author="Parks, Robbie M" w:date="2018-07-03T11:31:00Z"/>
-                <w:rFonts w:eastAsia="Times New Roman"/>
-                <w:color w:val="000000"/>
-              </w:rPr>
-            </w:pPr>
-            <w:del w:id="287" w:author="Parks, Robbie M" w:date="2018-07-03T11:31:00Z">
+                <w:del w:id="292" w:author="Parks, Robbie M" w:date="2018-07-03T11:31:00Z"/>
+                <w:rFonts w:eastAsia="Times New Roman"/>
+                <w:color w:val="000000"/>
+              </w:rPr>
+            </w:pPr>
+            <w:del w:id="293" w:author="Parks, Robbie M" w:date="2018-07-03T11:31:00Z">
               <w:r>
                 <w:rPr>
                   <w:rFonts w:eastAsia="Times New Roman"/>
@@ -16153,12 +16195,12 @@
           <w:p>
             <w:pPr>
               <w:rPr>
-                <w:del w:id="288" w:author="Parks, Robbie M" w:date="2018-07-03T11:31:00Z"/>
-                <w:rFonts w:eastAsia="Times New Roman"/>
-                <w:color w:val="000000"/>
-              </w:rPr>
-            </w:pPr>
-            <w:del w:id="289" w:author="Parks, Robbie M" w:date="2018-07-03T11:31:00Z">
+                <w:del w:id="294" w:author="Parks, Robbie M" w:date="2018-07-03T11:31:00Z"/>
+                <w:rFonts w:eastAsia="Times New Roman"/>
+                <w:color w:val="000000"/>
+              </w:rPr>
+            </w:pPr>
+            <w:del w:id="295" w:author="Parks, Robbie M" w:date="2018-07-03T11:31:00Z">
               <w:r>
                 <w:rPr>
                   <w:rFonts w:eastAsia="Times New Roman"/>
@@ -16185,12 +16227,12 @@
           <w:p>
             <w:pPr>
               <w:rPr>
-                <w:del w:id="290" w:author="Parks, Robbie M" w:date="2018-07-03T11:31:00Z"/>
-                <w:rFonts w:eastAsia="Times New Roman"/>
-                <w:color w:val="000000"/>
-              </w:rPr>
-            </w:pPr>
-            <w:del w:id="291" w:author="Parks, Robbie M" w:date="2018-07-03T11:31:00Z">
+                <w:del w:id="296" w:author="Parks, Robbie M" w:date="2018-07-03T11:31:00Z"/>
+                <w:rFonts w:eastAsia="Times New Roman"/>
+                <w:color w:val="000000"/>
+              </w:rPr>
+            </w:pPr>
+            <w:del w:id="297" w:author="Parks, Robbie M" w:date="2018-07-03T11:31:00Z">
               <w:r>
                 <w:rPr>
                   <w:rFonts w:eastAsia="Times New Roman"/>
@@ -16205,7 +16247,7 @@
       <w:tr>
         <w:trPr>
           <w:trHeight w:val="320"/>
-          <w:del w:id="292" w:author="Parks, Robbie M" w:date="2018-07-03T11:31:00Z"/>
+          <w:del w:id="298" w:author="Parks, Robbie M" w:date="2018-07-03T11:31:00Z"/>
         </w:trPr>
         <w:tc>
           <w:tcPr>
@@ -16224,12 +16266,12 @@
           <w:p>
             <w:pPr>
               <w:rPr>
-                <w:del w:id="293" w:author="Parks, Robbie M" w:date="2018-07-03T11:31:00Z"/>
-                <w:rFonts w:eastAsia="Times New Roman"/>
-                <w:color w:val="000000"/>
-              </w:rPr>
-            </w:pPr>
-            <w:del w:id="294" w:author="Parks, Robbie M" w:date="2018-07-03T11:31:00Z">
+                <w:del w:id="299" w:author="Parks, Robbie M" w:date="2018-07-03T11:31:00Z"/>
+                <w:rFonts w:eastAsia="Times New Roman"/>
+                <w:color w:val="000000"/>
+              </w:rPr>
+            </w:pPr>
+            <w:del w:id="300" w:author="Parks, Robbie M" w:date="2018-07-03T11:31:00Z">
               <w:r>
                 <w:rPr>
                   <w:rFonts w:eastAsia="Times New Roman"/>
@@ -16257,12 +16299,12 @@
           <w:p>
             <w:pPr>
               <w:rPr>
-                <w:del w:id="295" w:author="Parks, Robbie M" w:date="2018-07-03T11:31:00Z"/>
-                <w:rFonts w:eastAsia="Times New Roman"/>
-                <w:color w:val="000000"/>
-              </w:rPr>
-            </w:pPr>
-            <w:del w:id="296" w:author="Parks, Robbie M" w:date="2018-07-03T11:31:00Z">
+                <w:del w:id="301" w:author="Parks, Robbie M" w:date="2018-07-03T11:31:00Z"/>
+                <w:rFonts w:eastAsia="Times New Roman"/>
+                <w:color w:val="000000"/>
+              </w:rPr>
+            </w:pPr>
+            <w:del w:id="302" w:author="Parks, Robbie M" w:date="2018-07-03T11:31:00Z">
               <w:r>
                 <w:rPr>
                   <w:rFonts w:eastAsia="Times New Roman"/>
@@ -16289,12 +16331,12 @@
           <w:p>
             <w:pPr>
               <w:rPr>
-                <w:del w:id="297" w:author="Parks, Robbie M" w:date="2018-07-03T11:31:00Z"/>
-                <w:rFonts w:eastAsia="Times New Roman"/>
-                <w:color w:val="000000"/>
-              </w:rPr>
-            </w:pPr>
-            <w:del w:id="298" w:author="Parks, Robbie M" w:date="2018-07-03T11:31:00Z">
+                <w:del w:id="303" w:author="Parks, Robbie M" w:date="2018-07-03T11:31:00Z"/>
+                <w:rFonts w:eastAsia="Times New Roman"/>
+                <w:color w:val="000000"/>
+              </w:rPr>
+            </w:pPr>
+            <w:del w:id="304" w:author="Parks, Robbie M" w:date="2018-07-03T11:31:00Z">
               <w:r>
                 <w:rPr>
                   <w:rFonts w:eastAsia="Times New Roman"/>
@@ -16321,12 +16363,12 @@
           <w:p>
             <w:pPr>
               <w:rPr>
-                <w:del w:id="299" w:author="Parks, Robbie M" w:date="2018-07-03T11:31:00Z"/>
-                <w:rFonts w:eastAsia="Times New Roman"/>
-                <w:color w:val="000000"/>
-              </w:rPr>
-            </w:pPr>
-            <w:del w:id="300" w:author="Parks, Robbie M" w:date="2018-07-03T11:31:00Z">
+                <w:del w:id="305" w:author="Parks, Robbie M" w:date="2018-07-03T11:31:00Z"/>
+                <w:rFonts w:eastAsia="Times New Roman"/>
+                <w:color w:val="000000"/>
+              </w:rPr>
+            </w:pPr>
+            <w:del w:id="306" w:author="Parks, Robbie M" w:date="2018-07-03T11:31:00Z">
               <w:r>
                 <w:rPr>
                   <w:rFonts w:eastAsia="Times New Roman"/>
@@ -16341,7 +16383,7 @@
       <w:tr>
         <w:trPr>
           <w:trHeight w:val="320"/>
-          <w:del w:id="301" w:author="Parks, Robbie M" w:date="2018-07-03T11:31:00Z"/>
+          <w:del w:id="307" w:author="Parks, Robbie M" w:date="2018-07-03T11:31:00Z"/>
         </w:trPr>
         <w:tc>
           <w:tcPr>
@@ -16360,12 +16402,12 @@
           <w:p>
             <w:pPr>
               <w:rPr>
-                <w:del w:id="302" w:author="Parks, Robbie M" w:date="2018-07-03T11:31:00Z"/>
-                <w:rFonts w:eastAsia="Times New Roman"/>
-                <w:color w:val="000000"/>
-              </w:rPr>
-            </w:pPr>
-            <w:del w:id="303" w:author="Parks, Robbie M" w:date="2018-07-03T11:31:00Z">
+                <w:del w:id="308" w:author="Parks, Robbie M" w:date="2018-07-03T11:31:00Z"/>
+                <w:rFonts w:eastAsia="Times New Roman"/>
+                <w:color w:val="000000"/>
+              </w:rPr>
+            </w:pPr>
+            <w:del w:id="309" w:author="Parks, Robbie M" w:date="2018-07-03T11:31:00Z">
               <w:r>
                 <w:rPr>
                   <w:rFonts w:eastAsia="Times New Roman"/>
@@ -16393,12 +16435,12 @@
           <w:p>
             <w:pPr>
               <w:rPr>
-                <w:del w:id="304" w:author="Parks, Robbie M" w:date="2018-07-03T11:31:00Z"/>
-                <w:rFonts w:eastAsia="Times New Roman"/>
-                <w:color w:val="000000"/>
-              </w:rPr>
-            </w:pPr>
-            <w:del w:id="305" w:author="Parks, Robbie M" w:date="2018-07-03T11:31:00Z">
+                <w:del w:id="310" w:author="Parks, Robbie M" w:date="2018-07-03T11:31:00Z"/>
+                <w:rFonts w:eastAsia="Times New Roman"/>
+                <w:color w:val="000000"/>
+              </w:rPr>
+            </w:pPr>
+            <w:del w:id="311" w:author="Parks, Robbie M" w:date="2018-07-03T11:31:00Z">
               <w:r>
                 <w:rPr>
                   <w:rFonts w:eastAsia="Times New Roman"/>
@@ -16425,12 +16467,12 @@
           <w:p>
             <w:pPr>
               <w:rPr>
-                <w:del w:id="306" w:author="Parks, Robbie M" w:date="2018-07-03T11:31:00Z"/>
-                <w:rFonts w:eastAsia="Times New Roman"/>
-                <w:color w:val="000000"/>
-              </w:rPr>
-            </w:pPr>
-            <w:del w:id="307" w:author="Parks, Robbie M" w:date="2018-07-03T11:31:00Z">
+                <w:del w:id="312" w:author="Parks, Robbie M" w:date="2018-07-03T11:31:00Z"/>
+                <w:rFonts w:eastAsia="Times New Roman"/>
+                <w:color w:val="000000"/>
+              </w:rPr>
+            </w:pPr>
+            <w:del w:id="313" w:author="Parks, Robbie M" w:date="2018-07-03T11:31:00Z">
               <w:r>
                 <w:rPr>
                   <w:rFonts w:eastAsia="Times New Roman"/>
@@ -16457,12 +16499,12 @@
           <w:p>
             <w:pPr>
               <w:rPr>
-                <w:del w:id="308" w:author="Parks, Robbie M" w:date="2018-07-03T11:31:00Z"/>
-                <w:rFonts w:eastAsia="Times New Roman"/>
-                <w:color w:val="000000"/>
-              </w:rPr>
-            </w:pPr>
-            <w:del w:id="309" w:author="Parks, Robbie M" w:date="2018-07-03T11:31:00Z">
+                <w:del w:id="314" w:author="Parks, Robbie M" w:date="2018-07-03T11:31:00Z"/>
+                <w:rFonts w:eastAsia="Times New Roman"/>
+                <w:color w:val="000000"/>
+              </w:rPr>
+            </w:pPr>
+            <w:del w:id="315" w:author="Parks, Robbie M" w:date="2018-07-03T11:31:00Z">
               <w:r>
                 <w:rPr>
                   <w:rFonts w:eastAsia="Times New Roman"/>
@@ -16477,7 +16519,7 @@
       <w:tr>
         <w:trPr>
           <w:trHeight w:val="1280"/>
-          <w:del w:id="310" w:author="Parks, Robbie M" w:date="2018-07-03T11:31:00Z"/>
+          <w:del w:id="316" w:author="Parks, Robbie M" w:date="2018-07-03T11:31:00Z"/>
         </w:trPr>
         <w:tc>
           <w:tcPr>
@@ -16496,12 +16538,12 @@
           <w:p>
             <w:pPr>
               <w:rPr>
-                <w:del w:id="311" w:author="Parks, Robbie M" w:date="2018-07-03T11:31:00Z"/>
-                <w:rFonts w:eastAsia="Times New Roman"/>
-                <w:color w:val="000000"/>
-              </w:rPr>
-            </w:pPr>
-            <w:del w:id="312" w:author="Parks, Robbie M" w:date="2018-07-03T11:31:00Z">
+                <w:del w:id="317" w:author="Parks, Robbie M" w:date="2018-07-03T11:31:00Z"/>
+                <w:rFonts w:eastAsia="Times New Roman"/>
+                <w:color w:val="000000"/>
+              </w:rPr>
+            </w:pPr>
+            <w:del w:id="318" w:author="Parks, Robbie M" w:date="2018-07-03T11:31:00Z">
               <w:r>
                 <w:rPr>
                   <w:rFonts w:eastAsia="Times New Roman"/>
@@ -16529,12 +16571,12 @@
           <w:p>
             <w:pPr>
               <w:rPr>
-                <w:del w:id="313" w:author="Parks, Robbie M" w:date="2018-07-03T11:31:00Z"/>
-                <w:rFonts w:eastAsia="Times New Roman"/>
-                <w:color w:val="000000"/>
-              </w:rPr>
-            </w:pPr>
-            <w:del w:id="314" w:author="Parks, Robbie M" w:date="2018-07-03T11:31:00Z">
+                <w:del w:id="319" w:author="Parks, Robbie M" w:date="2018-07-03T11:31:00Z"/>
+                <w:rFonts w:eastAsia="Times New Roman"/>
+                <w:color w:val="000000"/>
+              </w:rPr>
+            </w:pPr>
+            <w:del w:id="320" w:author="Parks, Robbie M" w:date="2018-07-03T11:31:00Z">
               <w:r>
                 <w:rPr>
                   <w:rFonts w:eastAsia="Times New Roman"/>
@@ -16561,12 +16603,12 @@
           <w:p>
             <w:pPr>
               <w:rPr>
-                <w:del w:id="315" w:author="Parks, Robbie M" w:date="2018-07-03T11:31:00Z"/>
-                <w:rFonts w:eastAsia="Times New Roman"/>
-                <w:color w:val="000000"/>
-              </w:rPr>
-            </w:pPr>
-            <w:del w:id="316" w:author="Parks, Robbie M" w:date="2018-07-03T11:31:00Z">
+                <w:del w:id="321" w:author="Parks, Robbie M" w:date="2018-07-03T11:31:00Z"/>
+                <w:rFonts w:eastAsia="Times New Roman"/>
+                <w:color w:val="000000"/>
+              </w:rPr>
+            </w:pPr>
+            <w:del w:id="322" w:author="Parks, Robbie M" w:date="2018-07-03T11:31:00Z">
               <w:r>
                 <w:rPr>
                   <w:rFonts w:eastAsia="Times New Roman"/>
@@ -16593,12 +16635,12 @@
           <w:p>
             <w:pPr>
               <w:rPr>
-                <w:del w:id="317" w:author="Parks, Robbie M" w:date="2018-07-03T11:31:00Z"/>
-                <w:rFonts w:eastAsia="Times New Roman"/>
-                <w:color w:val="000000"/>
-              </w:rPr>
-            </w:pPr>
-            <w:del w:id="318" w:author="Parks, Robbie M" w:date="2018-07-03T11:31:00Z">
+                <w:del w:id="323" w:author="Parks, Robbie M" w:date="2018-07-03T11:31:00Z"/>
+                <w:rFonts w:eastAsia="Times New Roman"/>
+                <w:color w:val="000000"/>
+              </w:rPr>
+            </w:pPr>
+            <w:del w:id="324" w:author="Parks, Robbie M" w:date="2018-07-03T11:31:00Z">
               <w:r>
                 <w:rPr>
                   <w:rFonts w:eastAsia="Times New Roman"/>
@@ -16614,10 +16656,10 @@
     <w:p>
       <w:pPr>
         <w:rPr>
-          <w:ins w:id="319" w:author="Parks, Robbie M" w:date="2018-06-19T19:08:00Z"/>
-        </w:rPr>
-      </w:pPr>
-      <w:del w:id="320" w:author="Parks, Robbie M" w:date="2018-07-03T11:31:00Z">
+          <w:ins w:id="325" w:author="Parks, Robbie M" w:date="2018-06-19T19:08:00Z"/>
+        </w:rPr>
+      </w:pPr>
+      <w:del w:id="326" w:author="Parks, Robbie M" w:date="2018-07-03T11:31:00Z">
         <w:r>
           <w:rPr>
             <w:b/>
@@ -16625,13 +16667,13 @@
           <w:delText xml:space="preserve"> </w:delText>
         </w:r>
       </w:del>
-      <w:ins w:id="321" w:author="Parks, Robbie M" w:date="2018-06-19T19:08:00Z">
+      <w:ins w:id="327" w:author="Parks, Robbie M" w:date="2018-06-19T19:08:00Z">
         <w:r>
           <w:br w:type="page"/>
         </w:r>
       </w:ins>
     </w:p>
-    <w:commentRangeEnd w:id="177"/>
+    <w:commentRangeEnd w:id="183"/>
     <w:p>
       <w:r>
         <w:rPr>
@@ -16639,7 +16681,7 @@
           <w:rFonts w:asciiTheme="minorHAnsi" w:hAnsiTheme="minorHAnsi" w:cstheme="minorBidi"/>
           <w:lang w:eastAsia="en-US"/>
         </w:rPr>
-        <w:commentReference w:id="177"/>
+        <w:commentReference w:id="183"/>
       </w:r>
     </w:p>
     <w:sectPr>
@@ -16657,7 +16699,7 @@
 
 <file path=word/comments.xml><?xml version="1.0" encoding="utf-8"?>
 <w:comments xmlns:wpc="http://schemas.microsoft.com/office/word/2010/wordprocessingCanvas" xmlns:mo="http://schemas.microsoft.com/office/mac/office/2008/main" xmlns:mc="http://schemas.openxmlformats.org/markup-compatibility/2006" xmlns:mv="urn:schemas-microsoft-com:mac:vml" xmlns:o="urn:schemas-microsoft-com:office:office" xmlns:r="http://schemas.openxmlformats.org/officeDocument/2006/relationships" xmlns:m="http://schemas.openxmlformats.org/officeDocument/2006/math" xmlns:v="urn:schemas-microsoft-com:vml" xmlns:wp14="http://schemas.microsoft.com/office/word/2010/wordprocessingDrawing" xmlns:wp="http://schemas.openxmlformats.org/drawingml/2006/wordprocessingDrawing" xmlns:w10="urn:schemas-microsoft-com:office:word" xmlns:w="http://schemas.openxmlformats.org/wordprocessingml/2006/main" xmlns:w14="http://schemas.microsoft.com/office/word/2010/wordml" xmlns:w15="http://schemas.microsoft.com/office/word/2012/wordml" xmlns:wpg="http://schemas.microsoft.com/office/word/2010/wordprocessingGroup" xmlns:wpi="http://schemas.microsoft.com/office/word/2010/wordprocessingInk" xmlns:wne="http://schemas.microsoft.com/office/word/2006/wordml" xmlns:wps="http://schemas.microsoft.com/office/word/2010/wordprocessingShape" mc:Ignorable="w14 w15 wp14">
-  <w:comment w:id="68" w:author="Ezzati, Majid" w:date="2018-07-09T05:43:00Z" w:initials="EM">
+  <w:comment w:id="74" w:author="Ezzati, Majid" w:date="2018-07-09T05:43:00Z" w:initials="EM">
     <w:p>
       <w:pPr>
         <w:pStyle w:val="CommentText"/>
@@ -16673,7 +16715,7 @@
       </w:r>
     </w:p>
   </w:comment>
-  <w:comment w:id="69" w:author="Parks, Robbie M" w:date="2018-07-09T10:56:00Z" w:initials="PRM">
+  <w:comment w:id="75" w:author="Parks, Robbie M" w:date="2018-07-09T10:56:00Z" w:initials="PRM">
     <w:p>
       <w:pPr>
         <w:pStyle w:val="CommentText"/>
@@ -16697,7 +16739,7 @@
       </w:r>
     </w:p>
   </w:comment>
-  <w:comment w:id="70" w:author="Ezzati, Majid" w:date="2018-07-13T21:21:00Z" w:initials="EM">
+  <w:comment w:id="76" w:author="Ezzati, Majid" w:date="2018-07-13T21:21:00Z" w:initials="EM">
     <w:p>
       <w:pPr>
         <w:pStyle w:val="CommentText"/>
@@ -16713,7 +16755,7 @@
       </w:r>
     </w:p>
   </w:comment>
-  <w:comment w:id="67" w:author="Parks, Robbie M" w:date="2018-07-10T17:45:00Z" w:initials="PRM">
+  <w:comment w:id="73" w:author="Parks, Robbie M" w:date="2018-07-10T17:45:00Z" w:initials="PRM">
     <w:p>
       <w:pPr>
         <w:pStyle w:val="CommentText"/>
@@ -16729,7 +16771,7 @@
       </w:r>
     </w:p>
   </w:comment>
-  <w:comment w:id="71" w:author="Ezzati, Majid" w:date="2018-07-13T21:20:00Z" w:initials="EM">
+  <w:comment w:id="77" w:author="Ezzati, Majid" w:date="2018-07-13T21:20:00Z" w:initials="EM">
     <w:p>
       <w:pPr>
         <w:pStyle w:val="CommentText"/>
@@ -16745,7 +16787,7 @@
       </w:r>
     </w:p>
   </w:comment>
-  <w:comment w:id="88" w:author="Ezzati, Majid" w:date="2018-07-13T21:26:00Z" w:initials="EM">
+  <w:comment w:id="94" w:author="Ezzati, Majid" w:date="2018-07-13T21:26:00Z" w:initials="EM">
     <w:p>
       <w:pPr>
         <w:pStyle w:val="CommentText"/>
@@ -16779,7 +16821,7 @@
       </w:r>
     </w:p>
   </w:comment>
-  <w:comment w:id="89" w:author="Ezzati, Majid" w:date="2018-07-13T21:28:00Z" w:initials="EM">
+  <w:comment w:id="95" w:author="Ezzati, Majid" w:date="2018-07-13T21:28:00Z" w:initials="EM">
     <w:p>
       <w:pPr>
         <w:pStyle w:val="CommentText"/>
@@ -16834,7 +16876,7 @@
       </w:r>
     </w:p>
   </w:comment>
-  <w:comment w:id="168" w:author="Parks, Robbie M" w:date="2018-07-25T16:46:00Z" w:initials="PRM">
+  <w:comment w:id="174" w:author="Parks, Robbie M" w:date="2018-07-25T16:46:00Z" w:initials="PRM">
     <w:p>
       <w:pPr>
         <w:pStyle w:val="CommentText"/>
@@ -16850,7 +16892,7 @@
       </w:r>
     </w:p>
   </w:comment>
-  <w:comment w:id="177" w:author="Ezzati, Majid" w:date="2018-06-26T22:01:00Z" w:initials="EM">
+  <w:comment w:id="183" w:author="Ezzati, Majid" w:date="2018-06-26T22:01:00Z" w:initials="EM">
     <w:p>
       <w:pPr>
         <w:pStyle w:val="CommentText"/>
@@ -18666,7 +18708,7 @@
 </file>
 
 <file path=customXml/itemProps1.xml><?xml version="1.0" encoding="utf-8"?>
-<ds:datastoreItem xmlns:ds="http://schemas.openxmlformats.org/officeDocument/2006/customXml" ds:itemID="{8C5E7D7E-73F4-614B-A993-549B96C1746C}">
+<ds:datastoreItem xmlns:ds="http://schemas.openxmlformats.org/officeDocument/2006/customXml" ds:itemID="{C10EBBD5-DCF3-3741-AB13-227288D531F0}">
   <ds:schemaRefs>
     <ds:schemaRef ds:uri="http://schemas.openxmlformats.org/officeDocument/2006/bibliography"/>
   </ds:schemaRefs>

</xml_diff>

<commit_message>
added new edits to wavelet paper
</commit_message>
<xml_diff>
--- a/USA/state/write_ups/01_wavelet_paper/words/04_eLife/10_entire/02_first_revisions/main_paper/US dynamic mortality seasonality analysis 2018 07 26.docx
+++ b/USA/state/write_ups/01_wavelet_paper/words/04_eLife/10_entire/02_first_revisions/main_paper/US dynamic mortality seasonality analysis 2018 07 26.docx
@@ -1074,21 +1074,7 @@
         <w:rPr>
           <w:color w:val="000000" w:themeColor="text1"/>
         </w:rPr>
-        <w:t xml:space="preserve">A thorough understanding of the long-term dynamics of seasonality of mortality, and its geographical and demographic patterns, is needed to identify at-risk groups, plan responses </w:t>
-      </w:r>
-      <w:proofErr w:type="gramStart"/>
-      <w:r>
-        <w:rPr>
-          <w:color w:val="000000" w:themeColor="text1"/>
-        </w:rPr>
-        <w:t>at the present time</w:t>
-      </w:r>
-      <w:proofErr w:type="gramEnd"/>
-      <w:r>
-        <w:rPr>
-          <w:color w:val="000000" w:themeColor="text1"/>
-        </w:rPr>
-        <w:t xml:space="preserve"> as well as under changing climate conditions. </w:t>
+        <w:t xml:space="preserve">A thorough understanding of the long-term dynamics of seasonality of mortality, and its geographical and demographic patterns, is needed to identify at-risk groups, plan responses at the present time as well as under changing climate conditions. </w:t>
       </w:r>
       <w:r>
         <w:rPr>
@@ -1817,12 +1803,17 @@
           <w:t xml:space="preserve"> (</w:t>
         </w:r>
       </w:ins>
-      <w:ins w:id="4" w:author="Parks, Robbie M" w:date="2018-07-26T14:10:00Z">
-        <w:r>
-          <w:t xml:space="preserve">p values </w:t>
+      <w:ins w:id="4" w:author="Parks, Robbie M" w:date="2018-07-26T16:17:00Z">
+        <w:r>
+          <w:t>p-value</w:t>
         </w:r>
       </w:ins>
-      <w:ins w:id="5" w:author="Parks, Robbie M" w:date="2018-07-26T14:11:00Z">
+      <w:ins w:id="5" w:author="Parks, Robbie M" w:date="2018-07-26T14:10:00Z">
+        <w:r>
+          <w:t xml:space="preserve">s </w:t>
+        </w:r>
+      </w:ins>
+      <w:ins w:id="6" w:author="Parks, Robbie M" w:date="2018-07-26T14:11:00Z">
         <w:r>
           <w:t>0.2</w:t>
         </w:r>
@@ -1839,13 +1830,18 @@
           <w:t>, respectively</w:t>
         </w:r>
       </w:ins>
-      <w:ins w:id="6" w:author="Parks, Robbie M" w:date="2018-07-25T16:55:00Z">
+      <w:ins w:id="7" w:author="Parks, Robbie M" w:date="2018-07-25T16:55:00Z">
         <w:r>
           <w:t>)</w:t>
         </w:r>
       </w:ins>
       <w:r>
-        <w:t xml:space="preserve">. While seasonality persisted throughout the entire analysis period in older ages, it largely </w:t>
+        <w:t>. While seasonality persist</w:t>
+      </w:r>
+      <w:bookmarkStart w:id="8" w:name="_GoBack"/>
+      <w:bookmarkEnd w:id="8"/>
+      <w:r>
+        <w:t xml:space="preserve">ed throughout the entire analysis period in older ages, it largely </w:t>
       </w:r>
       <w:r>
         <w:lastRenderedPageBreak/>
@@ -1884,28 +1880,30 @@
       <w:r>
         <w:t>in older adults (above 65 or 75 years depending on cause</w:t>
       </w:r>
-      <w:ins w:id="7" w:author="Parks, Robbie M" w:date="2018-07-24T13:56:00Z">
+      <w:ins w:id="9" w:author="Parks, Robbie M" w:date="2018-07-24T13:56:00Z">
         <w:r>
           <w:t xml:space="preserve">, </w:t>
         </w:r>
       </w:ins>
-      <w:ins w:id="8" w:author="Parks, Robbie M" w:date="2018-07-24T14:01:00Z">
+      <w:ins w:id="10" w:author="Parks, Robbie M" w:date="2018-07-24T14:01:00Z">
         <w:r>
           <w:t xml:space="preserve">all </w:t>
         </w:r>
       </w:ins>
-      <w:ins w:id="9" w:author="Parks, Robbie M" w:date="2018-07-24T13:56:00Z">
-        <w:r>
-          <w:t xml:space="preserve">p </w:t>
-        </w:r>
-        <w:r>
-          <w:t>values&lt;</w:t>
+      <w:ins w:id="11" w:author="Parks, Robbie M" w:date="2018-07-26T16:17:00Z">
+        <w:r>
+          <w:t>p-value</w:t>
+        </w:r>
+      </w:ins>
+      <w:ins w:id="12" w:author="Parks, Robbie M" w:date="2018-07-24T13:56:00Z">
+        <w:r>
+          <w:t>s&lt;</w:t>
         </w:r>
         <w:r>
           <w:t>0.0</w:t>
         </w:r>
       </w:ins>
-      <w:ins w:id="10" w:author="Parks, Robbie M" w:date="2018-07-26T14:14:00Z">
+      <w:ins w:id="13" w:author="Parks, Robbie M" w:date="2018-07-26T14:14:00Z">
         <w:r>
           <w:t>6</w:t>
         </w:r>
@@ -1940,7 +1938,7 @@
       <w:r>
         <w:t xml:space="preserve"> and substance use disorders</w:t>
       </w:r>
-      <w:ins w:id="11" w:author="Parks, Robbie M" w:date="2018-07-26T14:14:00Z">
+      <w:ins w:id="14" w:author="Parks, Robbie M" w:date="2018-07-26T14:14:00Z">
         <w:r>
           <w:t xml:space="preserve">. </w:t>
         </w:r>
@@ -1978,7 +1976,7 @@
       <w:r>
         <w:t>throughout the life-course</w:t>
       </w:r>
-      <w:ins w:id="12" w:author="Parks, Robbie M" w:date="2018-07-25T16:25:00Z">
+      <w:ins w:id="15" w:author="Parks, Robbie M" w:date="2018-07-25T16:25:00Z">
         <w:r>
           <w:t xml:space="preserve"> (all p-values&lt;0.03</w:t>
         </w:r>
@@ -1986,24 +1984,44 @@
           <w:t>)</w:t>
         </w:r>
       </w:ins>
-      <w:ins w:id="13" w:author="Parks, Robbie M" w:date="2018-07-26T14:15:00Z">
+      <w:ins w:id="16" w:author="Parks, Robbie M" w:date="2018-07-26T14:15:00Z">
         <w:r>
           <w:t xml:space="preserve"> except for </w:t>
         </w:r>
       </w:ins>
-      <w:ins w:id="14" w:author="Parks, Robbie M" w:date="2018-07-26T14:16:00Z">
+      <w:ins w:id="17" w:author="Parks, Robbie M" w:date="2018-07-26T14:16:00Z">
         <w:r>
           <w:t xml:space="preserve">cardiorespiratory deaths for </w:t>
         </w:r>
         <w:r>
-          <w:t>boys aged 5-14 (p value = 0.11) and</w:t>
+          <w:t>boys aged 5-14 (</w:t>
         </w:r>
       </w:ins>
-      <w:ins w:id="15" w:author="Parks, Robbie M" w:date="2018-07-26T14:17:00Z">
-        <w:r>
-          <w:t xml:space="preserve"> males and females for 15-24 years (p values 0.42 and 0.18, respectively)</w:t>
+      <w:ins w:id="18" w:author="Parks, Robbie M" w:date="2018-07-26T16:17:00Z">
+        <w:r>
+          <w:t>p-value</w:t>
         </w:r>
       </w:ins>
+      <w:ins w:id="19" w:author="Parks, Robbie M" w:date="2018-07-26T14:16:00Z">
+        <w:r>
+          <w:t xml:space="preserve"> = 0.11) and</w:t>
+        </w:r>
+      </w:ins>
+      <w:ins w:id="20" w:author="Parks, Robbie M" w:date="2018-07-26T14:17:00Z">
+        <w:r>
+          <w:t xml:space="preserve"> males and females for 15-24 years (</w:t>
+        </w:r>
+      </w:ins>
+      <w:ins w:id="21" w:author="Parks, Robbie M" w:date="2018-07-26T16:17:00Z">
+        <w:r>
+          <w:t>p-value</w:t>
+        </w:r>
+      </w:ins>
+      <w:ins w:id="22" w:author="Parks, Robbie M" w:date="2018-07-26T14:17:00Z">
+        <w:r>
+          <w:t>s 0.42 and 0.18, respectively)</w:t>
+        </w:r>
+      </w:ins>
       <w:r>
         <w:t xml:space="preserve">. </w:t>
       </w:r>
@@ -2040,30 +2058,32 @@
       <w:r>
         <w:t>4 years in men</w:t>
       </w:r>
-      <w:ins w:id="16" w:author="Parks, Robbie M" w:date="2018-07-25T16:25:00Z">
+      <w:ins w:id="23" w:author="Parks, Robbie M" w:date="2018-07-25T16:25:00Z">
         <w:r>
           <w:t xml:space="preserve"> (</w:t>
         </w:r>
       </w:ins>
-      <w:ins w:id="17" w:author="Parks, Robbie M" w:date="2018-07-26T14:22:00Z">
+      <w:ins w:id="24" w:author="Parks, Robbie M" w:date="2018-07-26T14:22:00Z">
         <w:r>
           <w:t xml:space="preserve">all </w:t>
         </w:r>
       </w:ins>
-      <w:ins w:id="18" w:author="Parks, Robbie M" w:date="2018-07-25T16:25:00Z">
-        <w:r>
-          <w:t xml:space="preserve">p </w:t>
-        </w:r>
-        <w:r>
-          <w:t>values</w:t>
+      <w:ins w:id="25" w:author="Parks, Robbie M" w:date="2018-07-26T16:17:00Z">
+        <w:r>
+          <w:t>p-value</w:t>
         </w:r>
       </w:ins>
-      <w:ins w:id="19" w:author="Parks, Robbie M" w:date="2018-07-26T14:22:00Z">
+      <w:ins w:id="26" w:author="Parks, Robbie M" w:date="2018-07-25T16:25:00Z">
+        <w:r>
+          <w:t>s</w:t>
+        </w:r>
+      </w:ins>
+      <w:ins w:id="27" w:author="Parks, Robbie M" w:date="2018-07-26T14:22:00Z">
         <w:r>
           <w:t>&lt;0.08</w:t>
         </w:r>
       </w:ins>
-      <w:ins w:id="20" w:author="Parks, Robbie M" w:date="2018-07-25T16:25:00Z">
+      <w:ins w:id="28" w:author="Parks, Robbie M" w:date="2018-07-25T16:25:00Z">
         <w:r>
           <w:t>)</w:t>
         </w:r>
@@ -2113,13 +2133,8 @@
       <w:r>
         <w:t xml:space="preserve">, </w:t>
       </w:r>
-      <w:proofErr w:type="gramStart"/>
-      <w:r>
-        <w:t>with the exception of</w:t>
-      </w:r>
-      <w:proofErr w:type="gramEnd"/>
-      <w:r>
-        <w:t xml:space="preserve"> intentional injuries</w:t>
+      <w:r>
+        <w:t>with the exception of intentional injuries</w:t>
       </w:r>
       <w:r>
         <w:t xml:space="preserve"> below 15 years and </w:t>
@@ -2151,17 +2166,9 @@
       <w:r>
         <w:t xml:space="preserve">Seasonality in cancer deaths only appeared </w:t>
       </w:r>
-      <w:ins w:id="21" w:author="Parks, Robbie M" w:date="2018-07-25T16:53:00Z">
-        <w:r>
-          <w:t xml:space="preserve">consistently throughout the </w:t>
-        </w:r>
-        <w:proofErr w:type="gramStart"/>
-        <w:r>
-          <w:t>time period</w:t>
-        </w:r>
-        <w:proofErr w:type="gramEnd"/>
-        <w:r>
-          <w:t xml:space="preserve"> </w:t>
+      <w:ins w:id="29" w:author="Parks, Robbie M" w:date="2018-07-25T16:53:00Z">
+        <w:r>
+          <w:t xml:space="preserve">consistently throughout the time period </w:t>
         </w:r>
       </w:ins>
       <w:r>
@@ -2173,12 +2180,22 @@
       <w:r>
         <w:t>5 years of age</w:t>
       </w:r>
-      <w:ins w:id="22" w:author="Parks, Robbie M" w:date="2018-07-26T14:23:00Z">
-        <w:r>
-          <w:t xml:space="preserve"> (all p values&lt;</w:t>
+      <w:ins w:id="30" w:author="Parks, Robbie M" w:date="2018-07-26T14:23:00Z">
+        <w:r>
+          <w:t xml:space="preserve"> (all </w:t>
         </w:r>
       </w:ins>
-      <w:ins w:id="23" w:author="Parks, Robbie M" w:date="2018-07-26T14:24:00Z">
+      <w:ins w:id="31" w:author="Parks, Robbie M" w:date="2018-07-26T16:17:00Z">
+        <w:r>
+          <w:t>p-value</w:t>
+        </w:r>
+      </w:ins>
+      <w:ins w:id="32" w:author="Parks, Robbie M" w:date="2018-07-26T14:23:00Z">
+        <w:r>
+          <w:t>s&lt;</w:t>
+        </w:r>
+      </w:ins>
+      <w:ins w:id="33" w:author="Parks, Robbie M" w:date="2018-07-26T14:24:00Z">
         <w:r>
           <w:t>0.04)</w:t>
         </w:r>
@@ -2233,7 +2250,7 @@
         <w:spacing w:line="480" w:lineRule="auto"/>
         <w:jc w:val="both"/>
       </w:pPr>
-      <w:ins w:id="24" w:author="Parks, Robbie M" w:date="2018-07-23T11:45:00Z">
+      <w:ins w:id="34" w:author="Parks, Robbie M" w:date="2018-07-23T11:45:00Z">
         <w:r>
           <w:t>D</w:t>
         </w:r>
@@ -2241,7 +2258,7 @@
       <w:r>
         <w:t xml:space="preserve">eath rates in men and women aged ≥35 years peaked in </w:t>
       </w:r>
-      <w:ins w:id="25" w:author="Parks, Robbie M" w:date="2018-07-23T11:42:00Z">
+      <w:ins w:id="35" w:author="Parks, Robbie M" w:date="2018-07-23T11:42:00Z">
         <w:r>
           <w:t xml:space="preserve">December, </w:t>
         </w:r>
@@ -2249,7 +2266,7 @@
       <w:r>
         <w:t xml:space="preserve">January </w:t>
       </w:r>
-      <w:ins w:id="26" w:author="Parks, Robbie M" w:date="2018-07-23T11:42:00Z">
+      <w:ins w:id="36" w:author="Parks, Robbie M" w:date="2018-07-23T11:42:00Z">
         <w:r>
           <w:t>or</w:t>
         </w:r>
@@ -2260,7 +2277,7 @@
       <w:r>
         <w:t>February and were lowest in June</w:t>
       </w:r>
-      <w:ins w:id="27" w:author="Parks, Robbie M" w:date="2018-07-23T11:42:00Z">
+      <w:ins w:id="37" w:author="Parks, Robbie M" w:date="2018-07-23T11:42:00Z">
         <w:r>
           <w:t xml:space="preserve"> to </w:t>
         </w:r>
@@ -2268,7 +2285,7 @@
       <w:r>
         <w:t>August, for all-cause mortality</w:t>
       </w:r>
-      <w:ins w:id="28" w:author="Parks, Robbie M" w:date="2018-07-23T11:44:00Z">
+      <w:ins w:id="38" w:author="Parks, Robbie M" w:date="2018-07-23T11:44:00Z">
         <w:r>
           <w:t xml:space="preserve"> (except men aged 35-44)</w:t>
         </w:r>
@@ -2285,7 +2302,7 @@
       <w:r>
         <w:t xml:space="preserve"> (except for maternal conditions, which bore no clear pattern) (</w:t>
       </w:r>
-      <w:ins w:id="29" w:author="Parks, Robbie M" w:date="2018-07-25T16:41:00Z">
+      <w:ins w:id="39" w:author="Parks, Robbie M" w:date="2018-07-25T16:41:00Z">
         <w:r>
           <w:t xml:space="preserve">Figure 3 and </w:t>
         </w:r>
@@ -2299,22 +2316,22 @@
       <w:r>
         <w:t>).</w:t>
       </w:r>
-      <w:ins w:id="30" w:author="Parks, Robbie M" w:date="2018-07-23T12:09:00Z">
+      <w:ins w:id="40" w:author="Parks, Robbie M" w:date="2018-07-23T12:09:00Z">
         <w:r>
           <w:t xml:space="preserve"> </w:t>
         </w:r>
       </w:ins>
-      <w:ins w:id="31" w:author="Parks, Robbie M" w:date="2018-07-23T12:10:00Z">
+      <w:ins w:id="41" w:author="Parks, Robbie M" w:date="2018-07-23T12:10:00Z">
         <w:r>
           <w:t xml:space="preserve">Death rates in </w:t>
         </w:r>
       </w:ins>
-      <w:ins w:id="32" w:author="Parks, Robbie M" w:date="2018-07-23T12:09:00Z">
+      <w:ins w:id="42" w:author="Parks, Robbie M" w:date="2018-07-23T12:09:00Z">
         <w:r>
           <w:t xml:space="preserve">men and women </w:t>
         </w:r>
       </w:ins>
-      <w:ins w:id="33" w:author="Parks, Robbie M" w:date="2018-07-23T12:10:00Z">
+      <w:ins w:id="43" w:author="Parks, Robbie M" w:date="2018-07-23T12:10:00Z">
         <w:r>
           <w:t>≥</w:t>
         </w:r>
@@ -2325,7 +2342,7 @@
           <w:t>.</w:t>
         </w:r>
       </w:ins>
-      <w:ins w:id="34" w:author="Parks, Robbie M" w:date="2018-07-25T16:41:00Z">
+      <w:ins w:id="44" w:author="Parks, Robbie M" w:date="2018-07-25T16:41:00Z">
         <w:r>
           <w:t xml:space="preserve"> </w:t>
         </w:r>
@@ -2394,7 +2411,7 @@
         <w:lastRenderedPageBreak/>
         <w:t>are few deaths from this cause leading to unstable estimates (p-value</w:t>
       </w:r>
-      <w:ins w:id="35" w:author="Parks, Robbie M" w:date="2018-07-25T16:38:00Z">
+      <w:ins w:id="45" w:author="Parks, Robbie M" w:date="2018-07-25T16:38:00Z">
         <w:r>
           <w:t>s</w:t>
         </w:r>
@@ -2402,17 +2419,17 @@
       <w:r>
         <w:t xml:space="preserve"> for seasonality </w:t>
       </w:r>
-      <w:ins w:id="36" w:author="Parks, Robbie M" w:date="2018-07-25T16:06:00Z">
+      <w:ins w:id="46" w:author="Parks, Robbie M" w:date="2018-07-25T16:06:00Z">
         <w:r>
           <w:t xml:space="preserve">from wavelet analysis </w:t>
         </w:r>
       </w:ins>
-      <w:ins w:id="37" w:author="Parks, Robbie M" w:date="2018-07-25T16:38:00Z">
+      <w:ins w:id="47" w:author="Parks, Robbie M" w:date="2018-07-25T16:38:00Z">
         <w:r>
           <w:t xml:space="preserve">ranged from </w:t>
         </w:r>
       </w:ins>
-      <w:ins w:id="38" w:author="Parks, Robbie M" w:date="2018-07-26T14:26:00Z">
+      <w:ins w:id="48" w:author="Parks, Robbie M" w:date="2018-07-26T14:26:00Z">
         <w:r>
           <w:t>0.35 to 0.49 for these ages</w:t>
         </w:r>
@@ -2426,7 +2443,7 @@
         <w:spacing w:line="480" w:lineRule="auto"/>
         <w:jc w:val="both"/>
         <w:rPr>
-          <w:ins w:id="39" w:author="Parks, Robbie M" w:date="2018-07-18T08:57:00Z"/>
+          <w:ins w:id="49" w:author="Parks, Robbie M" w:date="2018-07-18T08:57:00Z"/>
         </w:rPr>
       </w:pPr>
     </w:p>
@@ -2570,30 +2587,40 @@
       <w:r>
         <w:t xml:space="preserve"> (</w:t>
       </w:r>
-      <w:ins w:id="40" w:author="Parks, Robbie M" w:date="2018-07-25T15:54:00Z">
+      <w:ins w:id="50" w:author="Parks, Robbie M" w:date="2018-07-25T15:54:00Z">
         <w:r>
           <w:t xml:space="preserve">all </w:t>
         </w:r>
       </w:ins>
-      <w:del w:id="41" w:author="Parks, Robbie M" w:date="2018-07-25T15:54:00Z">
+      <w:del w:id="51" w:author="Parks, Robbie M" w:date="2018-07-25T15:54:00Z">
         <w:r>
           <w:delText xml:space="preserve">non-significantly and </w:delText>
         </w:r>
       </w:del>
-      <w:ins w:id="42" w:author="Parks, Robbie M" w:date="2018-07-25T15:54:00Z">
+      <w:ins w:id="52" w:author="Parks, Robbie M" w:date="2018-07-25T15:54:00Z">
         <w:r>
           <w:t>wi</w:t>
         </w:r>
         <w:r>
-          <w:t>th p values&gt;</w:t>
+          <w:t xml:space="preserve">th </w:t>
         </w:r>
       </w:ins>
-      <w:ins w:id="43" w:author="Parks, Robbie M" w:date="2018-07-25T16:31:00Z">
+      <w:ins w:id="53" w:author="Parks, Robbie M" w:date="2018-07-26T16:17:00Z">
+        <w:r>
+          <w:t>p-value</w:t>
+        </w:r>
+      </w:ins>
+      <w:ins w:id="54" w:author="Parks, Robbie M" w:date="2018-07-25T15:54:00Z">
+        <w:r>
+          <w:t>s&gt;</w:t>
+        </w:r>
+      </w:ins>
+      <w:ins w:id="55" w:author="Parks, Robbie M" w:date="2018-07-25T16:31:00Z">
         <w:r>
           <w:t>0.1</w:t>
         </w:r>
       </w:ins>
-      <w:ins w:id="44" w:author="Parks, Robbie M" w:date="2018-07-25T15:54:00Z">
+      <w:ins w:id="56" w:author="Parks, Robbie M" w:date="2018-07-25T15:54:00Z">
         <w:r>
           <w:t xml:space="preserve"> and </w:t>
         </w:r>
@@ -2628,7 +2655,7 @@
       <w:r>
         <w:t xml:space="preserve">declined </w:t>
       </w:r>
-      <w:del w:id="45" w:author="Parks, Robbie M" w:date="2018-07-25T15:55:00Z">
+      <w:del w:id="57" w:author="Parks, Robbie M" w:date="2018-07-25T15:55:00Z">
         <w:r>
           <w:delText xml:space="preserve">significantly </w:delText>
         </w:r>
@@ -2654,9 +2681,19 @@
       <w:r>
         <w:t>years</w:t>
       </w:r>
-      <w:ins w:id="46" w:author="Parks, Robbie M" w:date="2018-07-25T15:55:00Z">
-        <w:r>
-          <w:t xml:space="preserve"> (p value for both&lt;0.01</w:t>
+      <w:ins w:id="58" w:author="Parks, Robbie M" w:date="2018-07-25T15:55:00Z">
+        <w:r>
+          <w:t xml:space="preserve"> (</w:t>
+        </w:r>
+      </w:ins>
+      <w:ins w:id="59" w:author="Parks, Robbie M" w:date="2018-07-26T16:17:00Z">
+        <w:r>
+          <w:t>p-value</w:t>
+        </w:r>
+      </w:ins>
+      <w:ins w:id="60" w:author="Parks, Robbie M" w:date="2018-07-25T15:55:00Z">
+        <w:r>
+          <w:t xml:space="preserve"> for both&lt;0.01</w:t>
         </w:r>
         <w:r>
           <w:t>)</w:t>
@@ -2692,12 +2729,12 @@
       <w:r>
         <w:t xml:space="preserve"> declined by </w:t>
       </w:r>
-      <w:del w:id="47" w:author="Parks, Robbie M" w:date="2018-07-25T16:32:00Z">
+      <w:del w:id="61" w:author="Parks, Robbie M" w:date="2018-07-25T16:32:00Z">
         <w:r>
           <w:delText xml:space="preserve">a </w:delText>
         </w:r>
       </w:del>
-      <w:del w:id="48" w:author="Parks, Robbie M" w:date="2018-07-25T15:55:00Z">
+      <w:del w:id="62" w:author="Parks, Robbie M" w:date="2018-07-25T15:55:00Z">
         <w:r>
           <w:delText xml:space="preserve">statistically-significant </w:delText>
         </w:r>
@@ -2705,120 +2742,120 @@
       <w:r>
         <w:t>13 percentage points (</w:t>
       </w:r>
-      <w:ins w:id="49" w:author="Parks, Robbie M" w:date="2018-07-25T15:55:00Z">
-        <w:r>
-          <w:t>p valu</w:t>
+      <w:ins w:id="63" w:author="Parks, Robbie M" w:date="2018-07-26T16:17:00Z">
+        <w:r>
+          <w:t>p-value</w:t>
         </w:r>
       </w:ins>
-      <w:ins w:id="50" w:author="Parks, Robbie M" w:date="2018-07-25T15:56:00Z">
-        <w:r>
-          <w:t>e</w:t>
+      <w:ins w:id="64" w:author="Parks, Robbie M" w:date="2018-07-25T15:55:00Z">
+        <w:r>
+          <w:t>&lt;0.01</w:t>
         </w:r>
       </w:ins>
-      <w:ins w:id="51" w:author="Parks, Robbie M" w:date="2018-07-25T15:55:00Z">
-        <w:r>
-          <w:t>&lt;0.01</w:t>
+      <w:ins w:id="65" w:author="Parks, Robbie M" w:date="2018-07-25T15:56:00Z">
+        <w:r>
+          <w:t>,</w:t>
         </w:r>
       </w:ins>
-      <w:ins w:id="52" w:author="Parks, Robbie M" w:date="2018-07-25T15:56:00Z">
+      <w:ins w:id="66" w:author="Parks, Robbie M" w:date="2018-07-25T15:55:00Z">
+        <w:r>
+          <w:t xml:space="preserve"> </w:t>
+        </w:r>
+      </w:ins>
+      <w:r>
+        <w:t>95% CI 8 to 18) for boys but only</w:t>
+      </w:r>
+      <w:del w:id="67" w:author="Parks, Robbie M" w:date="2018-07-25T15:56:00Z">
+        <w:r>
+          <w:delText xml:space="preserve"> a statistically</w:delText>
+        </w:r>
+        <w:r>
+          <w:delText>-non-</w:delText>
+        </w:r>
+        <w:r>
+          <w:delText>significant</w:delText>
+        </w:r>
+      </w:del>
+      <w:r>
+        <w:t xml:space="preserve"> 5 percentage points (</w:t>
+      </w:r>
+      <w:ins w:id="68" w:author="Parks, Robbie M" w:date="2018-07-26T16:17:00Z">
+        <w:r>
+          <w:t>p-value</w:t>
+        </w:r>
+      </w:ins>
+      <w:ins w:id="69" w:author="Parks, Robbie M" w:date="2018-07-25T15:56:00Z">
+        <w:r>
+          <w:t>=0.12</w:t>
+        </w:r>
         <w:r>
           <w:t>,</w:t>
         </w:r>
+        <w:r>
+          <w:t xml:space="preserve"> </w:t>
+        </w:r>
+        <w:r>
+          <w:t xml:space="preserve">95% </w:t>
+        </w:r>
       </w:ins>
-      <w:ins w:id="53" w:author="Parks, Robbie M" w:date="2018-07-25T15:55:00Z">
-        <w:r>
-          <w:t xml:space="preserve"> </w:t>
+      <w:r>
+        <w:t>-12 to 2) for girls.</w:t>
+      </w:r>
+      <w:r>
+        <w:t xml:space="preserve"> </w:t>
+      </w:r>
+      <w:r>
+        <w:t>These declines in seasonality of child deaths we</w:t>
+      </w:r>
+      <w:r>
+        <w:t>re</w:t>
+      </w:r>
+      <w:r>
+        <w:t xml:space="preserve"> a net effect of declining winter-summer difference in cardiorespiratory deaths and increasing summer-winter difference in injury deaths</w:t>
+      </w:r>
+      <w:r>
+        <w:t xml:space="preserve">, itself driven by increasing difference in non-intentional injuries </w:t>
+      </w:r>
+      <w:r>
+        <w:t xml:space="preserve">(Supplementary Figure </w:t>
+      </w:r>
+      <w:ins w:id="70" w:author="Parks, Robbie M" w:date="2018-07-25T16:42:00Z">
+        <w:r>
+          <w:t>3</w:t>
         </w:r>
       </w:ins>
       <w:r>
-        <w:t>95% CI 8 to 18) for boys but only</w:t>
-      </w:r>
-      <w:del w:id="54" w:author="Parks, Robbie M" w:date="2018-07-25T15:56:00Z">
-        <w:r>
-          <w:delText xml:space="preserve"> a statistically</w:delText>
-        </w:r>
-        <w:r>
-          <w:delText>-non-</w:delText>
-        </w:r>
-        <w:r>
-          <w:delText>significant</w:delText>
-        </w:r>
-      </w:del>
-      <w:r>
-        <w:t xml:space="preserve"> 5 percentage points (</w:t>
-      </w:r>
-      <w:ins w:id="55" w:author="Parks, Robbie M" w:date="2018-07-25T15:56:00Z">
-        <w:r>
-          <w:t>p value=0.12</w:t>
-        </w:r>
-        <w:r>
-          <w:t>,</w:t>
-        </w:r>
-        <w:r>
-          <w:t xml:space="preserve"> </w:t>
-        </w:r>
-        <w:r>
-          <w:t xml:space="preserve">95% </w:t>
+        <w:t>).</w:t>
+      </w:r>
+      <w:r>
+        <w:t xml:space="preserve"> </w:t>
+      </w:r>
+      <w:ins w:id="71" w:author="Ezzati, Majid" w:date="2018-07-20T07:21:00Z">
+        <w:r>
+          <w:t xml:space="preserve">Within the cardiorespiratory cluster in under-five children, percent </w:t>
         </w:r>
       </w:ins>
-      <w:r>
-        <w:t>-12 to 2) for girls.</w:t>
-      </w:r>
-      <w:r>
-        <w:t xml:space="preserve"> </w:t>
-      </w:r>
-      <w:r>
-        <w:t>These declines in seasonality of child deaths we</w:t>
-      </w:r>
-      <w:r>
-        <w:t>re</w:t>
-      </w:r>
-      <w:r>
-        <w:t xml:space="preserve"> a net effect of declining winter-summer difference in cardiorespiratory deaths and increasing summer-winter difference in injury deaths</w:t>
-      </w:r>
-      <w:r>
-        <w:t xml:space="preserve">, itself driven by increasing difference in non-intentional injuries </w:t>
-      </w:r>
-      <w:r>
-        <w:t xml:space="preserve">(Supplementary Figure </w:t>
-      </w:r>
-      <w:ins w:id="56" w:author="Parks, Robbie M" w:date="2018-07-25T16:42:00Z">
-        <w:r>
-          <w:t>3</w:t>
+      <w:ins w:id="72" w:author="Ezzati, Majid" w:date="2018-07-20T07:22:00Z">
+        <w:r>
+          <w:t xml:space="preserve">difference declined for cardiorespiratory, cardiovascular diseases, and chronic respiratory diseases </w:t>
         </w:r>
       </w:ins>
-      <w:r>
-        <w:t>).</w:t>
-      </w:r>
-      <w:r>
-        <w:t xml:space="preserve"> </w:t>
-      </w:r>
-      <w:ins w:id="57" w:author="Ezzati, Majid" w:date="2018-07-20T07:21:00Z">
-        <w:r>
-          <w:t xml:space="preserve">Within the cardiorespiratory cluster in under-five children, percent </w:t>
+      <w:ins w:id="73" w:author="Parks, Robbie M" w:date="2018-07-23T13:28:00Z">
+        <w:r>
+          <w:t>while</w:t>
         </w:r>
       </w:ins>
-      <w:ins w:id="58" w:author="Ezzati, Majid" w:date="2018-07-20T07:22:00Z">
-        <w:r>
-          <w:t xml:space="preserve">difference declined for cardiorespiratory, cardiovascular diseases, and chronic respiratory diseases </w:t>
+      <w:ins w:id="74" w:author="Ezzati, Majid" w:date="2018-07-20T07:22:00Z">
+        <w:r>
+          <w:t xml:space="preserve"> increas</w:t>
         </w:r>
       </w:ins>
-      <w:ins w:id="59" w:author="Parks, Robbie M" w:date="2018-07-23T13:28:00Z">
-        <w:r>
-          <w:t>while</w:t>
+      <w:ins w:id="75" w:author="Parks, Robbie M" w:date="2018-07-23T13:28:00Z">
+        <w:r>
+          <w:t>ing</w:t>
         </w:r>
       </w:ins>
-      <w:ins w:id="60" w:author="Ezzati, Majid" w:date="2018-07-20T07:22:00Z">
-        <w:r>
-          <w:t xml:space="preserve"> increas</w:t>
-        </w:r>
-      </w:ins>
-      <w:ins w:id="61" w:author="Parks, Robbie M" w:date="2018-07-23T13:28:00Z">
-        <w:r>
-          <w:t>ing</w:t>
-        </w:r>
-      </w:ins>
-      <w:ins w:id="62" w:author="Ezzati, Majid" w:date="2018-07-20T07:22:00Z">
+      <w:ins w:id="76" w:author="Ezzati, Majid" w:date="2018-07-20T07:22:00Z">
         <w:r>
           <w:t xml:space="preserve"> for respiratory infections</w:t>
         </w:r>
@@ -2917,7 +2954,7 @@
         <w:spacing w:line="480" w:lineRule="auto"/>
         <w:jc w:val="both"/>
         <w:rPr>
-          <w:del w:id="63" w:author="Parks, Robbie M" w:date="2018-07-25T15:57:00Z"/>
+          <w:del w:id="77" w:author="Parks, Robbie M" w:date="2018-07-25T15:57:00Z"/>
         </w:rPr>
       </w:pPr>
     </w:p>
@@ -2926,11 +2963,11 @@
         <w:spacing w:line="480" w:lineRule="auto"/>
         <w:jc w:val="both"/>
         <w:rPr>
-          <w:del w:id="64" w:author="Parks, Robbie M" w:date="2018-07-25T15:57:00Z"/>
+          <w:del w:id="78" w:author="Parks, Robbie M" w:date="2018-07-25T15:57:00Z"/>
           <w:i/>
         </w:rPr>
       </w:pPr>
-      <w:del w:id="65" w:author="Parks, Robbie M" w:date="2018-07-25T15:57:00Z">
+      <w:del w:id="79" w:author="Parks, Robbie M" w:date="2018-07-25T15:57:00Z">
         <w:r>
           <w:rPr>
             <w:i/>
@@ -2944,11 +2981,11 @@
         <w:spacing w:line="480" w:lineRule="auto"/>
         <w:jc w:val="both"/>
         <w:rPr>
-          <w:del w:id="66" w:author="Parks, Robbie M" w:date="2018-07-25T15:57:00Z"/>
-          <w:color w:val="000000" w:themeColor="text1"/>
-        </w:rPr>
-      </w:pPr>
-      <w:del w:id="67" w:author="Parks, Robbie M" w:date="2018-07-25T15:57:00Z">
+          <w:del w:id="80" w:author="Parks, Robbie M" w:date="2018-07-25T15:57:00Z"/>
+          <w:color w:val="000000" w:themeColor="text1"/>
+        </w:rPr>
+      </w:pPr>
+      <w:del w:id="81" w:author="Parks, Robbie M" w:date="2018-07-25T15:57:00Z">
         <w:r>
           <w:rPr>
             <w:color w:val="000000" w:themeColor="text1"/>
@@ -3125,7 +3162,7 @@
       <w:r>
         <w:t xml:space="preserve"> in relation to age and sex, including the higher </w:t>
       </w:r>
-      <w:ins w:id="68" w:author="Parks, Robbie M" w:date="2018-07-23T12:32:00Z">
+      <w:ins w:id="82" w:author="Parks, Robbie M" w:date="2018-07-23T12:32:00Z">
         <w:r>
           <w:t xml:space="preserve">all-cause </w:t>
         </w:r>
@@ -3188,7 +3225,7 @@
       <w:r>
         <w:t xml:space="preserve"> with substantially different summer and winter temperatures</w:t>
       </w:r>
-      <w:del w:id="69" w:author="Parks, Robbie M" w:date="2018-07-23T12:22:00Z">
+      <w:del w:id="83" w:author="Parks, Robbie M" w:date="2018-07-23T12:22:00Z">
         <w:r>
           <w:delText>, with a notable exception of injuries in older age</w:delText>
         </w:r>
@@ -3352,7 +3389,7 @@
       <w:r>
         <w:t xml:space="preserve">Similarly, our results on seasonality of injury deaths are supported by </w:t>
       </w:r>
-      <w:ins w:id="70" w:author="Parks, Robbie M" w:date="2018-07-23T12:05:00Z">
+      <w:ins w:id="84" w:author="Parks, Robbie M" w:date="2018-07-23T12:05:00Z">
         <w:r>
           <w:t xml:space="preserve">only </w:t>
         </w:r>
@@ -3381,54 +3418,54 @@
       <w:r>
         <w:fldChar w:fldCharType="end"/>
       </w:r>
-      <w:ins w:id="71" w:author="Parks, Robbie M" w:date="2018-07-23T12:05:00Z">
+      <w:ins w:id="85" w:author="Parks, Robbie M" w:date="2018-07-23T12:05:00Z">
         <w:r>
           <w:t>.</w:t>
         </w:r>
       </w:ins>
-      <w:del w:id="72" w:author="Parks, Robbie M" w:date="2018-07-23T12:05:00Z">
+      <w:del w:id="86" w:author="Parks, Robbie M" w:date="2018-07-23T12:05:00Z">
         <w:r>
           <w:delText>,</w:delText>
         </w:r>
         <w:r>
           <w:delText xml:space="preserve"> but </w:delText>
         </w:r>
-        <w:commentRangeStart w:id="73"/>
+        <w:commentRangeStart w:id="87"/>
         <w:r>
           <w:delText xml:space="preserve">our subnational analysis over three decades revealed </w:delText>
         </w:r>
-        <w:commentRangeStart w:id="74"/>
-        <w:commentRangeStart w:id="75"/>
-        <w:commentRangeStart w:id="76"/>
+        <w:commentRangeStart w:id="88"/>
+        <w:commentRangeStart w:id="89"/>
+        <w:commentRangeStart w:id="90"/>
         <w:r>
           <w:delText>variations</w:delText>
         </w:r>
-        <w:commentRangeEnd w:id="74"/>
+        <w:commentRangeEnd w:id="88"/>
         <w:r>
           <w:rPr>
             <w:rStyle w:val="CommentReference"/>
             <w:rFonts w:asciiTheme="minorHAnsi" w:hAnsiTheme="minorHAnsi" w:cstheme="minorBidi"/>
             <w:lang w:eastAsia="en-US"/>
           </w:rPr>
-          <w:commentReference w:id="74"/>
-        </w:r>
-        <w:commentRangeEnd w:id="75"/>
+          <w:commentReference w:id="88"/>
+        </w:r>
+        <w:commentRangeEnd w:id="89"/>
         <w:r>
           <w:rPr>
             <w:rStyle w:val="CommentReference"/>
             <w:rFonts w:asciiTheme="minorHAnsi" w:hAnsiTheme="minorHAnsi" w:cstheme="minorBidi"/>
             <w:lang w:eastAsia="en-US"/>
           </w:rPr>
-          <w:commentReference w:id="75"/>
-        </w:r>
-        <w:commentRangeEnd w:id="76"/>
+          <w:commentReference w:id="89"/>
+        </w:r>
+        <w:commentRangeEnd w:id="90"/>
         <w:r>
           <w:rPr>
             <w:rStyle w:val="CommentReference"/>
             <w:rFonts w:asciiTheme="minorHAnsi" w:hAnsiTheme="minorHAnsi" w:cstheme="minorBidi"/>
             <w:lang w:eastAsia="en-US"/>
           </w:rPr>
-          <w:commentReference w:id="76"/>
+          <w:commentReference w:id="90"/>
         </w:r>
         <w:r>
           <w:delText xml:space="preserve"> in </w:delText>
@@ -3445,14 +3482,14 @@
         <w:r>
           <w:delText>reported before.</w:delText>
         </w:r>
-        <w:commentRangeEnd w:id="73"/>
+        <w:commentRangeEnd w:id="87"/>
         <w:r>
           <w:rPr>
             <w:rStyle w:val="CommentReference"/>
             <w:rFonts w:asciiTheme="minorHAnsi" w:hAnsiTheme="minorHAnsi" w:cstheme="minorBidi"/>
             <w:lang w:eastAsia="en-US"/>
           </w:rPr>
-          <w:commentReference w:id="73"/>
+          <w:commentReference w:id="87"/>
         </w:r>
       </w:del>
     </w:p>
@@ -3469,8 +3506,8 @@
           <w:rFonts w:eastAsia="Times New Roman"/>
         </w:rPr>
       </w:pPr>
-      <w:commentRangeStart w:id="77"/>
-      <w:del w:id="78" w:author="Parks, Robbie M" w:date="2018-07-23T12:14:00Z">
+      <w:commentRangeStart w:id="91"/>
+      <w:del w:id="92" w:author="Parks, Robbie M" w:date="2018-07-23T12:14:00Z">
         <w:r>
           <w:delText>T</w:delText>
         </w:r>
@@ -3484,29 +3521,29 @@
           <w:delText>in seasonal mortality variation</w:delText>
         </w:r>
       </w:del>
-      <w:del w:id="79" w:author="Parks, Robbie M" w:date="2018-07-23T12:13:00Z">
+      <w:del w:id="93" w:author="Parks, Robbie M" w:date="2018-07-23T12:13:00Z">
         <w:r>
           <w:delText xml:space="preserve"> </w:delText>
         </w:r>
-        <w:commentRangeEnd w:id="77"/>
+        <w:commentRangeEnd w:id="91"/>
         <w:r>
           <w:rPr>
             <w:rStyle w:val="CommentReference"/>
             <w:rFonts w:asciiTheme="minorHAnsi" w:hAnsiTheme="minorHAnsi" w:cstheme="minorBidi"/>
             <w:lang w:eastAsia="en-US"/>
           </w:rPr>
-          <w:commentReference w:id="77"/>
+          <w:commentReference w:id="91"/>
         </w:r>
         <w:r>
           <w:delText>i</w:delText>
         </w:r>
       </w:del>
-      <w:del w:id="80" w:author="Parks, Robbie M" w:date="2018-07-23T12:14:00Z">
+      <w:del w:id="94" w:author="Parks, Robbie M" w:date="2018-07-23T12:14:00Z">
         <w:r>
           <w:delText xml:space="preserve">n </w:delText>
         </w:r>
       </w:del>
-      <w:del w:id="81" w:author="Parks, Robbie M" w:date="2018-07-25T16:47:00Z">
+      <w:del w:id="95" w:author="Parks, Robbie M" w:date="2018-07-25T16:47:00Z">
         <w:r>
           <w:delText>the USA</w:delText>
         </w:r>
@@ -3514,7 +3551,7 @@
           <w:delText xml:space="preserve"> </w:delText>
         </w:r>
       </w:del>
-      <w:del w:id="82" w:author="Parks, Robbie M" w:date="2018-07-23T12:14:00Z">
+      <w:del w:id="96" w:author="Parks, Robbie M" w:date="2018-07-23T12:14:00Z">
         <w:r>
           <w:delText>was</w:delText>
         </w:r>
@@ -3525,7 +3562,7 @@
           <w:delText xml:space="preserve">also seen in </w:delText>
         </w:r>
       </w:del>
-      <w:ins w:id="83" w:author="Parks, Robbie M" w:date="2018-07-25T16:47:00Z">
+      <w:ins w:id="97" w:author="Parks, Robbie M" w:date="2018-07-25T16:47:00Z">
         <w:r>
           <w:t>A</w:t>
         </w:r>
@@ -3533,7 +3570,7 @@
       <w:r>
         <w:t xml:space="preserve"> study of 36 cities</w:t>
       </w:r>
-      <w:ins w:id="84" w:author="Parks, Robbie M" w:date="2018-07-25T16:47:00Z">
+      <w:ins w:id="98" w:author="Parks, Robbie M" w:date="2018-07-25T16:47:00Z">
         <w:r>
           <w:t xml:space="preserve"> in the USA</w:t>
         </w:r>
@@ -3541,7 +3578,7 @@
       <w:r>
         <w:t xml:space="preserve"> aggregated across age groups and over time</w:t>
       </w:r>
-      <w:ins w:id="85" w:author="Parks, Robbie M" w:date="2018-07-23T12:14:00Z">
+      <w:ins w:id="99" w:author="Parks, Robbie M" w:date="2018-07-23T12:14:00Z">
         <w:r>
           <w:t xml:space="preserve"> also found that </w:t>
         </w:r>
@@ -3552,7 +3589,7 @@
           <w:t>excess mortality did not depend on seasonal temperature range</w:t>
         </w:r>
       </w:ins>
-      <w:ins w:id="86" w:author="Parks, Robbie M" w:date="2018-07-23T12:15:00Z">
+      <w:ins w:id="100" w:author="Parks, Robbie M" w:date="2018-07-23T12:15:00Z">
         <w:r>
           <w:rPr>
             <w:rFonts w:eastAsia="Times New Roman"/>
@@ -3676,15 +3713,7 @@
         <w:t>absence of association between the magnitude of mortality seasonality and seasonal temperature difference</w:t>
       </w:r>
       <w:r>
-        <w:t xml:space="preserve"> in the USA also persists over time, the changes in temperature </w:t>
-      </w:r>
-      <w:proofErr w:type="gramStart"/>
-      <w:r>
-        <w:t>as a result of</w:t>
-      </w:r>
-      <w:proofErr w:type="gramEnd"/>
-      <w:r>
-        <w:t xml:space="preserve"> global </w:t>
+        <w:t xml:space="preserve"> in the USA also persists over time, the changes in temperature as a result of global </w:t>
       </w:r>
       <w:r>
         <w:t xml:space="preserve">climate </w:t>
@@ -3833,12 +3862,12 @@
       <w:r>
         <w:t xml:space="preserve"> proportion of deaths </w:t>
       </w:r>
-      <w:del w:id="87" w:author="Parks, Robbie M" w:date="2018-07-25T16:44:00Z">
+      <w:del w:id="101" w:author="Parks, Robbie M" w:date="2018-07-25T16:44:00Z">
         <w:r>
           <w:delText>during the perinatal period</w:delText>
         </w:r>
       </w:del>
-      <w:ins w:id="88" w:author="Parks, Robbie M" w:date="2018-07-25T16:44:00Z">
+      <w:ins w:id="102" w:author="Parks, Robbie M" w:date="2018-07-25T16:44:00Z">
         <w:r>
           <w:t>from perinatal conditions</w:t>
         </w:r>
@@ -3846,7 +3875,7 @@
       <w:r>
         <w:t>, which have limited seasonality</w:t>
       </w:r>
-      <w:ins w:id="89" w:author="Parks, Robbie M" w:date="2018-07-23T13:33:00Z">
+      <w:ins w:id="103" w:author="Parks, Robbie M" w:date="2018-07-23T13:33:00Z">
         <w:r>
           <w:t xml:space="preserve"> (Supp</w:t>
         </w:r>
@@ -4085,19 +4114,11 @@
       <w:r>
         <w:t xml:space="preserve">The underlying cause of death was coded </w:t>
       </w:r>
-      <w:proofErr w:type="gramStart"/>
-      <w:r>
-        <w:rPr>
-          <w:color w:val="000000" w:themeColor="text1"/>
-        </w:rPr>
-        <w:t>according to</w:t>
-      </w:r>
-      <w:proofErr w:type="gramEnd"/>
-      <w:r>
-        <w:rPr>
-          <w:color w:val="000000" w:themeColor="text1"/>
-        </w:rPr>
-        <w:t xml:space="preserve"> the international classification of diseases (ICD) system (9</w:t>
+      <w:r>
+        <w:rPr>
+          <w:color w:val="000000" w:themeColor="text1"/>
+        </w:rPr>
+        <w:t>according to the international classification of diseases (ICD) system (9</w:t>
       </w:r>
       <w:r>
         <w:rPr>
@@ -4125,7 +4146,7 @@
         </w:rPr>
         <w:t xml:space="preserve"> revision of ICD thereafter).</w:t>
       </w:r>
-      <w:ins w:id="90" w:author="Ezzati, Majid" w:date="2018-07-09T05:56:00Z">
+      <w:ins w:id="104" w:author="Ezzati, Majid" w:date="2018-07-09T05:56:00Z">
         <w:r>
           <w:rPr>
             <w:color w:val="000000" w:themeColor="text1"/>
@@ -4221,7 +4242,7 @@
         <w:spacing w:line="480" w:lineRule="auto"/>
         <w:jc w:val="both"/>
         <w:rPr>
-          <w:ins w:id="91" w:author="Parks, Robbie M" w:date="2018-06-19T14:05:00Z"/>
+          <w:ins w:id="105" w:author="Parks, Robbie M" w:date="2018-06-19T14:05:00Z"/>
         </w:rPr>
       </w:pPr>
     </w:p>
@@ -4230,7 +4251,7 @@
         <w:spacing w:line="480" w:lineRule="auto"/>
         <w:jc w:val="both"/>
         <w:rPr>
-          <w:ins w:id="92" w:author="Parks, Robbie M" w:date="2018-07-23T13:44:00Z"/>
+          <w:ins w:id="106" w:author="Parks, Robbie M" w:date="2018-07-23T13:44:00Z"/>
         </w:rPr>
       </w:pPr>
       <w:r>
@@ -4281,14 +4302,14 @@
       <w:r>
         <w:t xml:space="preserve"> </w:t>
       </w:r>
-      <w:del w:id="93" w:author="Parks, Robbie M" w:date="2018-07-23T14:32:00Z">
+      <w:del w:id="107" w:author="Parks, Robbie M" w:date="2018-07-23T14:32:00Z">
         <w:r>
           <w:rPr>
             <w:rStyle w:val="CommentReference"/>
             <w:rFonts w:asciiTheme="minorHAnsi" w:hAnsiTheme="minorHAnsi" w:cstheme="minorBidi"/>
             <w:lang w:eastAsia="en-US"/>
           </w:rPr>
-          <w:commentReference w:id="94"/>
+          <w:commentReference w:id="108"/>
         </w:r>
         <w:r>
           <w:rPr>
@@ -4296,15 +4317,15 @@
             <w:rFonts w:asciiTheme="minorHAnsi" w:hAnsiTheme="minorHAnsi" w:cstheme="minorBidi"/>
             <w:lang w:eastAsia="en-US"/>
           </w:rPr>
-          <w:commentReference w:id="95"/>
+          <w:commentReference w:id="109"/>
         </w:r>
       </w:del>
-      <w:ins w:id="96" w:author="Parks, Robbie M" w:date="2018-07-23T14:32:00Z">
+      <w:ins w:id="110" w:author="Parks, Robbie M" w:date="2018-07-23T14:32:00Z">
         <w:r>
           <w:t>O</w:t>
         </w:r>
       </w:ins>
-      <w:ins w:id="97" w:author="Parks, Robbie M" w:date="2018-07-23T13:38:00Z">
+      <w:ins w:id="111" w:author="Parks, Robbie M" w:date="2018-07-23T13:38:00Z">
         <w:r>
           <w:t xml:space="preserve">n average, the </w:t>
         </w:r>
@@ -4312,7 +4333,7 @@
           <w:t>Southeast</w:t>
         </w:r>
       </w:ins>
-      <w:ins w:id="98" w:author="Parks, Robbie M" w:date="2018-07-23T14:10:00Z">
+      <w:ins w:id="112" w:author="Parks, Robbie M" w:date="2018-07-23T14:10:00Z">
         <w:r>
           <w:t xml:space="preserve">, </w:t>
         </w:r>
@@ -4326,12 +4347,12 @@
           <w:t>West</w:t>
         </w:r>
       </w:ins>
-      <w:ins w:id="99" w:author="Parks, Robbie M" w:date="2018-07-23T13:38:00Z">
+      <w:ins w:id="113" w:author="Parks, Robbie M" w:date="2018-07-23T13:38:00Z">
         <w:r>
           <w:t xml:space="preserve"> </w:t>
         </w:r>
       </w:ins>
-      <w:ins w:id="100" w:author="Parks, Robbie M" w:date="2018-07-23T14:09:00Z">
+      <w:ins w:id="114" w:author="Parks, Robbie M" w:date="2018-07-23T14:09:00Z">
         <w:r>
           <w:t>are</w:t>
         </w:r>
@@ -4339,7 +4360,7 @@
           <w:t xml:space="preserve"> top three</w:t>
         </w:r>
       </w:ins>
-      <w:ins w:id="101" w:author="Parks, Robbie M" w:date="2018-07-23T13:38:00Z">
+      <w:ins w:id="115" w:author="Parks, Robbie M" w:date="2018-07-23T13:38:00Z">
         <w:r>
           <w:t xml:space="preserve"> ho</w:t>
         </w:r>
@@ -4353,7 +4374,7 @@
           <w:t xml:space="preserve"> regions </w:t>
         </w:r>
       </w:ins>
-      <w:ins w:id="102" w:author="Parks, Robbie M" w:date="2018-07-23T14:13:00Z">
+      <w:ins w:id="116" w:author="Parks, Robbie M" w:date="2018-07-23T14:13:00Z">
         <w:r>
           <w:t xml:space="preserve">with </w:t>
         </w:r>
@@ -4362,37 +4383,37 @@
           <w:t xml:space="preserve">average annual temperatures of </w:t>
         </w:r>
       </w:ins>
-      <w:ins w:id="103" w:author="Parks, Robbie M" w:date="2018-07-23T13:38:00Z">
+      <w:ins w:id="117" w:author="Parks, Robbie M" w:date="2018-07-23T13:38:00Z">
         <w:r>
           <w:t>18.4°C</w:t>
         </w:r>
       </w:ins>
-      <w:ins w:id="104" w:author="Parks, Robbie M" w:date="2018-07-23T14:09:00Z">
+      <w:ins w:id="118" w:author="Parks, Robbie M" w:date="2018-07-23T14:09:00Z">
         <w:r>
           <w:t xml:space="preserve">, </w:t>
         </w:r>
       </w:ins>
-      <w:ins w:id="105" w:author="Parks, Robbie M" w:date="2018-07-23T14:10:00Z">
+      <w:ins w:id="119" w:author="Parks, Robbie M" w:date="2018-07-23T14:10:00Z">
         <w:r>
           <w:t>18°C</w:t>
         </w:r>
       </w:ins>
-      <w:ins w:id="106" w:author="Parks, Robbie M" w:date="2018-07-23T14:09:00Z">
+      <w:ins w:id="120" w:author="Parks, Robbie M" w:date="2018-07-23T14:09:00Z">
         <w:r>
           <w:t xml:space="preserve">, </w:t>
         </w:r>
       </w:ins>
-      <w:ins w:id="107" w:author="Parks, Robbie M" w:date="2018-07-23T14:17:00Z">
+      <w:ins w:id="121" w:author="Parks, Robbie M" w:date="2018-07-23T14:17:00Z">
         <w:r>
           <w:t>16.6°C</w:t>
         </w:r>
       </w:ins>
-      <w:ins w:id="108" w:author="Parks, Robbie M" w:date="2018-07-23T14:09:00Z">
+      <w:ins w:id="122" w:author="Parks, Robbie M" w:date="2018-07-23T14:09:00Z">
         <w:r>
           <w:t>, respectively</w:t>
         </w:r>
       </w:ins>
-      <w:ins w:id="109" w:author="Parks, Robbie M" w:date="2018-07-23T13:51:00Z">
+      <w:ins w:id="123" w:author="Parks, Robbie M" w:date="2018-07-23T13:51:00Z">
         <w:r>
           <w:t>. The Southeast</w:t>
         </w:r>
@@ -4400,7 +4421,7 @@
           <w:t xml:space="preserve"> </w:t>
         </w:r>
       </w:ins>
-      <w:ins w:id="110" w:author="Parks, Robbie M" w:date="2018-07-23T14:01:00Z">
+      <w:ins w:id="124" w:author="Parks, Robbie M" w:date="2018-07-23T14:01:00Z">
         <w:r>
           <w:t>al</w:t>
         </w:r>
@@ -4408,12 +4429,12 @@
           <w:t xml:space="preserve">so </w:t>
         </w:r>
       </w:ins>
-      <w:ins w:id="111" w:author="Parks, Robbie M" w:date="2018-07-23T14:10:00Z">
+      <w:ins w:id="125" w:author="Parks, Robbie M" w:date="2018-07-23T14:10:00Z">
         <w:r>
           <w:t>possesses</w:t>
         </w:r>
       </w:ins>
-      <w:ins w:id="112" w:author="Parks, Robbie M" w:date="2018-07-23T13:51:00Z">
+      <w:ins w:id="126" w:author="Parks, Robbie M" w:date="2018-07-23T13:51:00Z">
         <w:r>
           <w:t xml:space="preserve"> the lowest variation </w:t>
         </w:r>
@@ -4421,12 +4442,12 @@
           <w:t xml:space="preserve">in temperature </w:t>
         </w:r>
       </w:ins>
-      <w:ins w:id="113" w:author="Parks, Robbie M" w:date="2018-07-23T13:52:00Z">
+      <w:ins w:id="127" w:author="Parks, Robbie M" w:date="2018-07-23T13:52:00Z">
         <w:r>
           <w:t>throughout the year (an average range of 17.5°C)</w:t>
         </w:r>
       </w:ins>
-      <w:ins w:id="114" w:author="Parks, Robbie M" w:date="2018-07-23T13:38:00Z">
+      <w:ins w:id="128" w:author="Parks, Robbie M" w:date="2018-07-23T13:38:00Z">
         <w:r>
           <w:t>.</w:t>
         </w:r>
@@ -4434,7 +4455,7 @@
           <w:t xml:space="preserve"> Although not the hottest region annually, the South possesses the highest average maximum monthly temperature (27.9</w:t>
         </w:r>
       </w:ins>
-      <w:ins w:id="115" w:author="Parks, Robbie M" w:date="2018-07-23T14:42:00Z">
+      <w:ins w:id="129" w:author="Parks, Robbie M" w:date="2018-07-23T14:42:00Z">
         <w:r>
           <w:t>°C in July)</w:t>
         </w:r>
@@ -4442,12 +4463,12 @@
           <w:t>.</w:t>
         </w:r>
       </w:ins>
-      <w:ins w:id="116" w:author="Parks, Robbie M" w:date="2018-07-23T14:45:00Z">
+      <w:ins w:id="130" w:author="Parks, Robbie M" w:date="2018-07-23T14:45:00Z">
         <w:r>
           <w:t xml:space="preserve"> </w:t>
         </w:r>
       </w:ins>
-      <w:ins w:id="117" w:author="Parks, Robbie M" w:date="2018-07-23T14:12:00Z">
+      <w:ins w:id="131" w:author="Parks, Robbie M" w:date="2018-07-23T14:12:00Z">
         <w:r>
           <w:t xml:space="preserve">The three coldest climate regions are </w:t>
         </w:r>
@@ -4458,7 +4479,7 @@
           <w:t xml:space="preserve">, </w:t>
         </w:r>
       </w:ins>
-      <w:ins w:id="118" w:author="Parks, Robbie M" w:date="2018-07-23T14:13:00Z">
+      <w:ins w:id="132" w:author="Parks, Robbie M" w:date="2018-07-23T14:13:00Z">
         <w:r>
           <w:t xml:space="preserve">East </w:t>
         </w:r>
@@ -4472,7 +4493,7 @@
           <w:t>Northwest</w:t>
         </w:r>
       </w:ins>
-      <w:ins w:id="119" w:author="Parks, Robbie M" w:date="2018-07-23T14:24:00Z">
+      <w:ins w:id="133" w:author="Parks, Robbie M" w:date="2018-07-23T14:24:00Z">
         <w:r>
           <w:t xml:space="preserve"> (7.8°C, 8.0°C,</w:t>
         </w:r>
@@ -4483,12 +4504,12 @@
           <w:t>°C respectively)</w:t>
         </w:r>
       </w:ins>
-      <w:ins w:id="120" w:author="Parks, Robbie M" w:date="2018-07-23T14:13:00Z">
+      <w:ins w:id="134" w:author="Parks, Robbie M" w:date="2018-07-23T14:13:00Z">
         <w:r>
           <w:t xml:space="preserve">. Mirroring the </w:t>
         </w:r>
       </w:ins>
-      <w:ins w:id="121" w:author="Parks, Robbie M" w:date="2018-07-23T14:15:00Z">
+      <w:ins w:id="135" w:author="Parks, Robbie M" w:date="2018-07-23T14:15:00Z">
         <w:r>
           <w:t>characteristic</w:t>
         </w:r>
@@ -4499,27 +4520,27 @@
           <w:t xml:space="preserve"> of the </w:t>
         </w:r>
       </w:ins>
-      <w:ins w:id="122" w:author="Parks, Robbie M" w:date="2018-07-23T14:13:00Z">
+      <w:ins w:id="136" w:author="Parks, Robbie M" w:date="2018-07-23T14:13:00Z">
         <w:r>
           <w:t>hottest</w:t>
         </w:r>
       </w:ins>
-      <w:ins w:id="123" w:author="Parks, Robbie M" w:date="2018-07-23T14:14:00Z">
+      <w:ins w:id="137" w:author="Parks, Robbie M" w:date="2018-07-23T14:14:00Z">
         <w:r>
           <w:t xml:space="preserve"> climate regions, the largest variation in temperature</w:t>
         </w:r>
       </w:ins>
-      <w:ins w:id="124" w:author="Parks, Robbie M" w:date="2018-07-24T11:07:00Z">
+      <w:ins w:id="138" w:author="Parks, Robbie M" w:date="2018-07-24T11:07:00Z">
         <w:r>
           <w:t xml:space="preserve"> throughout the year</w:t>
         </w:r>
       </w:ins>
-      <w:ins w:id="125" w:author="Parks, Robbie M" w:date="2018-07-23T14:14:00Z">
+      <w:ins w:id="139" w:author="Parks, Robbie M" w:date="2018-07-23T14:14:00Z">
         <w:r>
           <w:t xml:space="preserve"> is with the coldest region, West North Central (an average range of 30.5</w:t>
         </w:r>
       </w:ins>
-      <w:ins w:id="126" w:author="Parks, Robbie M" w:date="2018-07-23T14:15:00Z">
+      <w:ins w:id="140" w:author="Parks, Robbie M" w:date="2018-07-23T14:15:00Z">
         <w:r>
           <w:t>°C</w:t>
         </w:r>
@@ -4527,163 +4548,163 @@
           <w:t xml:space="preserve">), also </w:t>
         </w:r>
       </w:ins>
-      <w:ins w:id="127" w:author="Parks, Robbie M" w:date="2018-07-23T14:21:00Z">
+      <w:ins w:id="141" w:author="Parks, Robbie M" w:date="2018-07-23T14:21:00Z">
         <w:r>
           <w:t xml:space="preserve">the </w:t>
         </w:r>
       </w:ins>
-      <w:ins w:id="128" w:author="Parks, Robbie M" w:date="2018-07-23T14:16:00Z">
+      <w:ins w:id="142" w:author="Parks, Robbie M" w:date="2018-07-23T14:16:00Z">
         <w:r>
           <w:t>least-populated region</w:t>
-        </w:r>
-      </w:ins>
-      <w:ins w:id="129" w:author="Parks, Robbie M" w:date="2018-07-23T14:21:00Z">
-        <w:r>
-          <w:t xml:space="preserve"> in the USA</w:t>
-        </w:r>
-      </w:ins>
-      <w:ins w:id="130" w:author="Parks, Robbie M" w:date="2018-07-23T14:16:00Z">
-        <w:r>
-          <w:t xml:space="preserve"> </w:t>
-        </w:r>
-      </w:ins>
-      <w:ins w:id="131" w:author="Parks, Robbie M" w:date="2018-07-23T14:17:00Z">
-        <w:r>
-          <w:t>(with only 1.6% of the total population in 2016)</w:t>
-        </w:r>
-      </w:ins>
-      <w:ins w:id="132" w:author="Parks, Robbie M" w:date="2018-07-23T14:43:00Z">
-        <w:r>
-          <w:t>, with the lowest average minimum monthly temperature (</w:t>
-        </w:r>
-      </w:ins>
-      <w:ins w:id="133" w:author="Parks, Robbie M" w:date="2018-07-23T14:44:00Z">
-        <w:r>
-          <w:t>-6.5°C</w:t>
-        </w:r>
-        <w:r>
-          <w:t xml:space="preserve"> in January)</w:t>
-        </w:r>
-      </w:ins>
-      <w:ins w:id="134" w:author="Parks, Robbie M" w:date="2018-07-23T14:17:00Z">
-        <w:r>
-          <w:t>.</w:t>
-        </w:r>
-      </w:ins>
-      <w:ins w:id="135" w:author="Parks, Robbie M" w:date="2018-07-23T14:45:00Z">
-        <w:r>
-          <w:t xml:space="preserve"> </w:t>
-        </w:r>
-        <w:r>
-          <w:t xml:space="preserve">The other climate regions, </w:t>
-        </w:r>
-      </w:ins>
-      <w:ins w:id="136" w:author="Parks, Robbie M" w:date="2018-07-23T14:21:00Z">
-        <w:r>
-          <w:t>No</w:t>
-        </w:r>
-        <w:r>
-          <w:t xml:space="preserve">rtheast, Southwest, and Central, </w:t>
-        </w:r>
-        <w:r>
-          <w:t xml:space="preserve">possess </w:t>
-        </w:r>
-      </w:ins>
-      <w:ins w:id="137" w:author="Parks, Robbie M" w:date="2018-07-23T14:27:00Z">
-        <w:r>
-          <w:t xml:space="preserve">similar </w:t>
-        </w:r>
-      </w:ins>
-      <w:ins w:id="138" w:author="Parks, Robbie M" w:date="2018-07-23T14:29:00Z">
-        <w:r>
-          <w:t>average temperatures</w:t>
-        </w:r>
-      </w:ins>
-      <w:ins w:id="139" w:author="Parks, Robbie M" w:date="2018-07-23T14:30:00Z">
-        <w:r>
-          <w:t xml:space="preserve"> (</w:t>
-        </w:r>
-        <w:r>
-          <w:t xml:space="preserve">11 to </w:t>
-        </w:r>
-        <w:r>
-          <w:t>13</w:t>
-        </w:r>
-      </w:ins>
-      <w:ins w:id="140" w:author="Parks, Robbie M" w:date="2018-07-23T14:31:00Z">
-        <w:r>
-          <w:t>°C</w:t>
-        </w:r>
-      </w:ins>
-      <w:ins w:id="141" w:author="Parks, Robbie M" w:date="2018-07-23T14:30:00Z">
-        <w:r>
-          <w:t>)</w:t>
-        </w:r>
-      </w:ins>
-      <w:ins w:id="142" w:author="Parks, Robbie M" w:date="2018-07-23T14:29:00Z">
-        <w:r>
-          <w:t xml:space="preserve"> and </w:t>
         </w:r>
       </w:ins>
       <w:ins w:id="143" w:author="Parks, Robbie M" w:date="2018-07-23T14:21:00Z">
         <w:r>
-          <w:t xml:space="preserve">variation within the year of </w:t>
+          <w:t xml:space="preserve"> in the USA</w:t>
         </w:r>
       </w:ins>
-      <w:ins w:id="144" w:author="Parks, Robbie M" w:date="2018-07-23T14:29:00Z">
-        <w:r>
-          <w:t>(</w:t>
+      <w:ins w:id="144" w:author="Parks, Robbie M" w:date="2018-07-23T14:16:00Z">
+        <w:r>
+          <w:t xml:space="preserve"> </w:t>
         </w:r>
       </w:ins>
-      <w:ins w:id="145" w:author="Parks, Robbie M" w:date="2018-07-23T14:27:00Z">
-        <w:r>
-          <w:t>23</w:t>
+      <w:ins w:id="145" w:author="Parks, Robbie M" w:date="2018-07-23T14:17:00Z">
+        <w:r>
+          <w:t>(with only 1.6% of the total population in 2016)</w:t>
         </w:r>
       </w:ins>
-      <w:ins w:id="146" w:author="Parks, Robbie M" w:date="2018-07-23T14:46:00Z">
+      <w:ins w:id="146" w:author="Parks, Robbie M" w:date="2018-07-23T14:43:00Z">
+        <w:r>
+          <w:t>, with the lowest average minimum monthly temperature (</w:t>
+        </w:r>
+      </w:ins>
+      <w:ins w:id="147" w:author="Parks, Robbie M" w:date="2018-07-23T14:44:00Z">
+        <w:r>
+          <w:t>-6.5°C</w:t>
+        </w:r>
+        <w:r>
+          <w:t xml:space="preserve"> in January)</w:t>
+        </w:r>
+      </w:ins>
+      <w:ins w:id="148" w:author="Parks, Robbie M" w:date="2018-07-23T14:17:00Z">
+        <w:r>
+          <w:t>.</w:t>
+        </w:r>
+      </w:ins>
+      <w:ins w:id="149" w:author="Parks, Robbie M" w:date="2018-07-23T14:45:00Z">
         <w:r>
           <w:t xml:space="preserve"> </w:t>
         </w:r>
+        <w:r>
+          <w:t xml:space="preserve">The other climate regions, </w:t>
+        </w:r>
       </w:ins>
-      <w:ins w:id="147" w:author="Parks, Robbie M" w:date="2018-07-23T14:27:00Z">
-        <w:r>
-          <w:t xml:space="preserve">to </w:t>
-        </w:r>
-        <w:r>
-          <w:t>26</w:t>
+      <w:ins w:id="150" w:author="Parks, Robbie M" w:date="2018-07-23T14:21:00Z">
+        <w:r>
+          <w:t>No</w:t>
+        </w:r>
+        <w:r>
+          <w:t xml:space="preserve">rtheast, Southwest, and Central, </w:t>
+        </w:r>
+        <w:r>
+          <w:t xml:space="preserve">possess </w:t>
         </w:r>
       </w:ins>
-      <w:ins w:id="148" w:author="Parks, Robbie M" w:date="2018-07-23T14:28:00Z">
-        <w:r>
-          <w:t>°C</w:t>
+      <w:ins w:id="151" w:author="Parks, Robbie M" w:date="2018-07-23T14:27:00Z">
+        <w:r>
+          <w:t xml:space="preserve">similar </w:t>
         </w:r>
       </w:ins>
-      <w:ins w:id="149" w:author="Parks, Robbie M" w:date="2018-07-23T14:29:00Z">
-        <w:r>
-          <w:t>)</w:t>
+      <w:ins w:id="152" w:author="Parks, Robbie M" w:date="2018-07-23T14:29:00Z">
+        <w:r>
+          <w:t>average temperatures</w:t>
         </w:r>
       </w:ins>
-      <w:ins w:id="150" w:author="Parks, Robbie M" w:date="2018-07-23T14:28:00Z">
-        <w:r>
-          <w:t xml:space="preserve">, with the Northeast being the most populous region in the United States </w:t>
-        </w:r>
-      </w:ins>
-      <w:ins w:id="151" w:author="Parks, Robbie M" w:date="2018-07-23T14:29:00Z">
-        <w:r>
-          <w:t>(</w:t>
-        </w:r>
-      </w:ins>
-      <w:ins w:id="152" w:author="Parks, Robbie M" w:date="2018-07-23T14:46:00Z">
-        <w:r>
-          <w:t xml:space="preserve">with </w:t>
-        </w:r>
-      </w:ins>
-      <w:ins w:id="153" w:author="Parks, Robbie M" w:date="2018-07-23T14:29:00Z">
-        <w:r>
-          <w:t>19.8% total population in 2016)</w:t>
+      <w:ins w:id="153" w:author="Parks, Robbie M" w:date="2018-07-23T14:30:00Z">
+        <w:r>
+          <w:t xml:space="preserve"> (</w:t>
+        </w:r>
+        <w:r>
+          <w:t xml:space="preserve">11 to </w:t>
+        </w:r>
+        <w:r>
+          <w:t>13</w:t>
         </w:r>
       </w:ins>
       <w:ins w:id="154" w:author="Parks, Robbie M" w:date="2018-07-23T14:31:00Z">
+        <w:r>
+          <w:t>°C</w:t>
+        </w:r>
+      </w:ins>
+      <w:ins w:id="155" w:author="Parks, Robbie M" w:date="2018-07-23T14:30:00Z">
+        <w:r>
+          <w:t>)</w:t>
+        </w:r>
+      </w:ins>
+      <w:ins w:id="156" w:author="Parks, Robbie M" w:date="2018-07-23T14:29:00Z">
+        <w:r>
+          <w:t xml:space="preserve"> and </w:t>
+        </w:r>
+      </w:ins>
+      <w:ins w:id="157" w:author="Parks, Robbie M" w:date="2018-07-23T14:21:00Z">
+        <w:r>
+          <w:t xml:space="preserve">variation within the year of </w:t>
+        </w:r>
+      </w:ins>
+      <w:ins w:id="158" w:author="Parks, Robbie M" w:date="2018-07-23T14:29:00Z">
+        <w:r>
+          <w:t>(</w:t>
+        </w:r>
+      </w:ins>
+      <w:ins w:id="159" w:author="Parks, Robbie M" w:date="2018-07-23T14:27:00Z">
+        <w:r>
+          <w:t>23</w:t>
+        </w:r>
+      </w:ins>
+      <w:ins w:id="160" w:author="Parks, Robbie M" w:date="2018-07-23T14:46:00Z">
+        <w:r>
+          <w:t xml:space="preserve"> </w:t>
+        </w:r>
+      </w:ins>
+      <w:ins w:id="161" w:author="Parks, Robbie M" w:date="2018-07-23T14:27:00Z">
+        <w:r>
+          <w:t xml:space="preserve">to </w:t>
+        </w:r>
+        <w:r>
+          <w:t>26</w:t>
+        </w:r>
+      </w:ins>
+      <w:ins w:id="162" w:author="Parks, Robbie M" w:date="2018-07-23T14:28:00Z">
+        <w:r>
+          <w:t>°C</w:t>
+        </w:r>
+      </w:ins>
+      <w:ins w:id="163" w:author="Parks, Robbie M" w:date="2018-07-23T14:29:00Z">
+        <w:r>
+          <w:t>)</w:t>
+        </w:r>
+      </w:ins>
+      <w:ins w:id="164" w:author="Parks, Robbie M" w:date="2018-07-23T14:28:00Z">
+        <w:r>
+          <w:t xml:space="preserve">, with the Northeast being the most populous region in the United States </w:t>
+        </w:r>
+      </w:ins>
+      <w:ins w:id="165" w:author="Parks, Robbie M" w:date="2018-07-23T14:29:00Z">
+        <w:r>
+          <w:t>(</w:t>
+        </w:r>
+      </w:ins>
+      <w:ins w:id="166" w:author="Parks, Robbie M" w:date="2018-07-23T14:46:00Z">
+        <w:r>
+          <w:t xml:space="preserve">with </w:t>
+        </w:r>
+      </w:ins>
+      <w:ins w:id="167" w:author="Parks, Robbie M" w:date="2018-07-23T14:29:00Z">
+        <w:r>
+          <w:t>19.8% total population in 2016)</w:t>
+        </w:r>
+      </w:ins>
+      <w:ins w:id="168" w:author="Parks, Robbie M" w:date="2018-07-23T14:31:00Z">
         <w:r>
           <w:t>.</w:t>
         </w:r>
@@ -4694,7 +4715,7 @@
         <w:spacing w:line="480" w:lineRule="auto"/>
         <w:jc w:val="both"/>
         <w:rPr>
-          <w:ins w:id="155" w:author="Parks, Robbie M" w:date="2018-06-19T14:05:00Z"/>
+          <w:ins w:id="169" w:author="Parks, Robbie M" w:date="2018-06-19T14:05:00Z"/>
         </w:rPr>
       </w:pPr>
     </w:p>
@@ -4703,7 +4724,7 @@
         <w:spacing w:line="480" w:lineRule="auto"/>
         <w:jc w:val="both"/>
         <w:rPr>
-          <w:ins w:id="156" w:author="Parks, Robbie M" w:date="2018-06-19T18:49:00Z"/>
+          <w:ins w:id="170" w:author="Parks, Robbie M" w:date="2018-06-19T18:49:00Z"/>
           <w:color w:val="000000" w:themeColor="text1"/>
         </w:rPr>
       </w:pPr>
@@ -4765,21 +4786,7 @@
         <w:rPr>
           <w:color w:val="000000" w:themeColor="text1"/>
         </w:rPr>
-        <w:t xml:space="preserve">) and to </w:t>
-      </w:r>
-      <w:proofErr w:type="gramStart"/>
-      <w:r>
-        <w:rPr>
-          <w:color w:val="000000" w:themeColor="text1"/>
-        </w:rPr>
-        <w:t>a number of</w:t>
-      </w:r>
-      <w:proofErr w:type="gramEnd"/>
-      <w:r>
-        <w:rPr>
-          <w:color w:val="000000" w:themeColor="text1"/>
-        </w:rPr>
-        <w:t xml:space="preserve"> subcategories which are presented in </w:t>
+        <w:t xml:space="preserve">) and to a number of subcategories which are presented in </w:t>
       </w:r>
       <w:r>
         <w:rPr>
@@ -4863,15 +4870,7 @@
         <w:rPr>
           <w:color w:val="000000" w:themeColor="text1"/>
         </w:rPr>
-        <w:t>eaths from cardiorespiratory di</w:t>
-      </w:r>
-      <w:bookmarkStart w:id="157" w:name="_GoBack"/>
-      <w:bookmarkEnd w:id="157"/>
-      <w:r>
-        <w:rPr>
-          <w:color w:val="000000" w:themeColor="text1"/>
-        </w:rPr>
-        <w:t xml:space="preserve">seases have been associated with cold and warm </w:t>
+        <w:t xml:space="preserve">eaths from cardiorespiratory diseases have been associated with cold and warm </w:t>
       </w:r>
       <w:r>
         <w:rPr>
@@ -5072,7 +5071,7 @@
         </w:rPr>
         <w:t>We used wavelet analysis to investigate seasonality for each age-sex group. Wavelet analysis uncovers the presence, and frequency, of repeated maxima and minima in each age-sex-specific death rate time series</w:t>
       </w:r>
-      <w:ins w:id="158" w:author="Parks, Robbie M" w:date="2018-07-10T21:49:00Z">
+      <w:ins w:id="171" w:author="Parks, Robbie M" w:date="2018-07-10T21:49:00Z">
         <w:r>
           <w:rPr>
             <w:rFonts w:ascii="Times New Roman" w:hAnsi="Times New Roman" w:cs="Times New Roman"/>
@@ -5083,7 +5082,7 @@
           <w:t xml:space="preserve"> </w:t>
         </w:r>
       </w:ins>
-      <w:ins w:id="159" w:author="Parks, Robbie M" w:date="2018-07-10T21:50:00Z">
+      <w:ins w:id="172" w:author="Parks, Robbie M" w:date="2018-07-10T21:50:00Z">
         <w:r>
           <w:rPr>
             <w:rFonts w:ascii="Times New Roman" w:hAnsi="Times New Roman" w:cs="Times New Roman"/>
@@ -5122,7 +5121,7 @@
         </w:rPr>
         <w:t>(Hubbard, 1996; Torrence &amp; Compo, 1998)</w:t>
       </w:r>
-      <w:ins w:id="160" w:author="Parks, Robbie M" w:date="2018-07-10T21:50:00Z">
+      <w:ins w:id="173" w:author="Parks, Robbie M" w:date="2018-07-10T21:50:00Z">
         <w:r>
           <w:rPr>
             <w:rFonts w:ascii="Times New Roman" w:hAnsi="Times New Roman" w:cs="Times New Roman"/>
@@ -5422,7 +5421,7 @@
         </w:rPr>
         <w:t xml:space="preserve">e </w:t>
       </w:r>
-      <w:ins w:id="161" w:author="Parks, Robbie M" w:date="2018-07-24T15:15:00Z">
+      <w:ins w:id="174" w:author="Parks, Robbie M" w:date="2018-07-24T15:15:00Z">
         <w:r>
           <w:rPr>
             <w:rFonts w:ascii="Times New Roman" w:hAnsi="Times New Roman" w:cs="Times New Roman"/>
@@ -5449,9 +5448,40 @@
           <w:sz w:val="24"/>
           <w:szCs w:val="24"/>
         </w:rPr>
-        <w:t xml:space="preserve">the p values </w:t>
-      </w:r>
-      <w:ins w:id="162" w:author="Parks, Robbie M" w:date="2018-07-24T14:03:00Z">
+        <w:t xml:space="preserve">the </w:t>
+      </w:r>
+      <w:del w:id="175" w:author="Parks, Robbie M" w:date="2018-07-26T16:17:00Z">
+        <w:r>
+          <w:rPr>
+            <w:rFonts w:ascii="Times New Roman" w:hAnsi="Times New Roman" w:cs="Times New Roman"/>
+            <w:color w:val="000000" w:themeColor="text1"/>
+            <w:sz w:val="24"/>
+            <w:szCs w:val="24"/>
+          </w:rPr>
+          <w:delText>p value</w:delText>
+        </w:r>
+      </w:del>
+      <w:ins w:id="176" w:author="Parks, Robbie M" w:date="2018-07-26T16:17:00Z">
+        <w:r>
+          <w:rPr>
+            <w:rFonts w:ascii="Times New Roman" w:hAnsi="Times New Roman" w:cs="Times New Roman"/>
+            <w:color w:val="000000" w:themeColor="text1"/>
+            <w:sz w:val="24"/>
+            <w:szCs w:val="24"/>
+          </w:rPr>
+          <w:t>p-value</w:t>
+        </w:r>
+      </w:ins>
+      <w:r>
+        <w:rPr>
+          <w:rFonts w:ascii="Times New Roman" w:hAnsi="Times New Roman" w:cs="Times New Roman"/>
+          <w:color w:val="000000" w:themeColor="text1"/>
+          <w:sz w:val="24"/>
+          <w:szCs w:val="24"/>
+        </w:rPr>
+        <w:t xml:space="preserve">s </w:t>
+      </w:r>
+      <w:ins w:id="177" w:author="Parks, Robbie M" w:date="2018-07-24T14:03:00Z">
         <w:r>
           <w:rPr>
             <w:rFonts w:ascii="Times New Roman" w:hAnsi="Times New Roman" w:cs="Times New Roman"/>
@@ -5462,7 +5492,7 @@
           <w:t>of</w:t>
         </w:r>
       </w:ins>
-      <w:ins w:id="163" w:author="Parks, Robbie M" w:date="2018-07-25T16:35:00Z">
+      <w:ins w:id="178" w:author="Parks, Robbie M" w:date="2018-07-25T16:35:00Z">
         <w:r>
           <w:rPr>
             <w:rFonts w:ascii="Times New Roman" w:hAnsi="Times New Roman" w:cs="Times New Roman"/>
@@ -5473,7 +5503,7 @@
           <w:t xml:space="preserve"> the presence of</w:t>
         </w:r>
       </w:ins>
-      <w:ins w:id="164" w:author="Parks, Robbie M" w:date="2018-07-24T14:03:00Z">
+      <w:ins w:id="179" w:author="Parks, Robbie M" w:date="2018-07-24T14:03:00Z">
         <w:r>
           <w:rPr>
             <w:rFonts w:ascii="Times New Roman" w:hAnsi="Times New Roman" w:cs="Times New Roman"/>
@@ -5484,7 +5514,7 @@
           <w:t xml:space="preserve"> 12-</w:t>
         </w:r>
       </w:ins>
-      <w:ins w:id="165" w:author="Parks, Robbie M" w:date="2018-07-24T15:03:00Z">
+      <w:ins w:id="180" w:author="Parks, Robbie M" w:date="2018-07-24T15:03:00Z">
         <w:r>
           <w:rPr>
             <w:rFonts w:ascii="Times New Roman" w:hAnsi="Times New Roman" w:cs="Times New Roman"/>
@@ -5495,7 +5525,7 @@
           <w:t xml:space="preserve">month </w:t>
         </w:r>
       </w:ins>
-      <w:ins w:id="166" w:author="Parks, Robbie M" w:date="2018-07-24T14:03:00Z">
+      <w:ins w:id="181" w:author="Parks, Robbie M" w:date="2018-07-24T14:03:00Z">
         <w:r>
           <w:rPr>
             <w:rFonts w:ascii="Times New Roman" w:hAnsi="Times New Roman" w:cs="Times New Roman"/>
@@ -5588,7 +5618,7 @@
         </w:rPr>
         <w:t>.</w:t>
       </w:r>
-      <w:ins w:id="167" w:author="Ezzati, Majid" w:date="2018-07-09T06:11:00Z">
+      <w:ins w:id="182" w:author="Ezzati, Majid" w:date="2018-07-09T06:11:00Z">
         <w:r>
           <w:rPr>
             <w:rFonts w:ascii="Times New Roman" w:hAnsi="Times New Roman" w:cs="Times New Roman"/>
@@ -5606,27 +5636,7 @@
           <w:sz w:val="24"/>
           <w:szCs w:val="24"/>
         </w:rPr>
-        <w:t xml:space="preserve">We used the R package WaveletComp (version 1.0) for the wavelet analysis. Before analysis, we de-trended death rates using a polynomial regression, and rescaled each death rate time series </w:t>
-      </w:r>
-      <w:proofErr w:type="gramStart"/>
-      <w:r>
-        <w:rPr>
-          <w:rFonts w:ascii="Times New Roman" w:hAnsi="Times New Roman" w:cs="Times New Roman"/>
-          <w:color w:val="000000" w:themeColor="text1"/>
-          <w:sz w:val="24"/>
-          <w:szCs w:val="24"/>
-        </w:rPr>
-        <w:t>so as to</w:t>
-      </w:r>
-      <w:proofErr w:type="gramEnd"/>
-      <w:r>
-        <w:rPr>
-          <w:rFonts w:ascii="Times New Roman" w:hAnsi="Times New Roman" w:cs="Times New Roman"/>
-          <w:color w:val="000000" w:themeColor="text1"/>
-          <w:sz w:val="24"/>
-          <w:szCs w:val="24"/>
-        </w:rPr>
-        <w:t xml:space="preserve"> range between 1 and -1.</w:t>
+        <w:t>We used the R package WaveletComp (version 1.0) for the wavelet analysis. Before analysis, we de-trended death rates using a polynomial regression, and rescaled each death rate time series so as to range between 1 and -1.</w:t>
       </w:r>
     </w:p>
     <w:p>
@@ -5635,7 +5645,7 @@
         <w:spacing w:line="480" w:lineRule="auto"/>
         <w:jc w:val="both"/>
         <w:rPr>
-          <w:ins w:id="168" w:author="Ezzati, Majid" w:date="2018-06-26T21:13:00Z"/>
+          <w:ins w:id="183" w:author="Ezzati, Majid" w:date="2018-06-26T21:13:00Z"/>
           <w:rFonts w:ascii="Times New Roman" w:hAnsi="Times New Roman" w:cs="Times New Roman"/>
           <w:color w:val="000000" w:themeColor="text1"/>
           <w:sz w:val="24"/>
@@ -6466,12 +6476,22 @@
         </w:rPr>
         <w:t xml:space="preserve"> per year, which we used to calculate the seasonal difference at the start (1980) and end (2016) of the period of study</w:t>
       </w:r>
+      <w:commentRangeStart w:id="184"/>
       <w:r>
         <w:rPr>
           <w:color w:val="000000" w:themeColor="text1"/>
         </w:rPr>
         <w:t>, including the highlighting of values with a p-value less than 0.05</w:t>
       </w:r>
+      <w:commentRangeEnd w:id="184"/>
+      <w:r>
+        <w:rPr>
+          <w:rStyle w:val="CommentReference"/>
+          <w:rFonts w:asciiTheme="minorHAnsi" w:hAnsiTheme="minorHAnsi" w:cstheme="minorBidi"/>
+          <w:lang w:eastAsia="en-US"/>
+        </w:rPr>
+        <w:commentReference w:id="184"/>
+      </w:r>
       <w:r>
         <w:rPr>
           <w:color w:val="000000" w:themeColor="text1"/>
@@ -6490,19 +6510,11 @@
         </w:rPr>
         <w:t xml:space="preserve">Our method of analysing seasonal differences avoids </w:t>
       </w:r>
-      <w:proofErr w:type="gramStart"/>
-      <w:r>
-        <w:rPr>
-          <w:color w:val="000000" w:themeColor="text1"/>
-        </w:rPr>
-        <w:t>assuming that</w:t>
-      </w:r>
-      <w:proofErr w:type="gramEnd"/>
-      <w:r>
-        <w:rPr>
-          <w:color w:val="000000" w:themeColor="text1"/>
-        </w:rPr>
-        <w:t xml:space="preserve"> any </w:t>
+      <w:r>
+        <w:rPr>
+          <w:color w:val="000000" w:themeColor="text1"/>
+        </w:rPr>
+        <w:t xml:space="preserve">assuming that any </w:t>
       </w:r>
       <w:r>
         <w:rPr>
@@ -8771,7 +8783,7 @@
         </w:rPr>
         <w:t xml:space="preserve"> </w:t>
       </w:r>
-      <w:ins w:id="169" w:author="Parks, Robbie M" w:date="2018-07-25T16:03:00Z">
+      <w:ins w:id="185" w:author="Parks, Robbie M" w:date="2018-07-25T16:03:00Z">
         <w:r>
           <w:rPr>
             <w:color w:val="000000" w:themeColor="text1"/>
@@ -8779,7 +8791,7 @@
           <w:t>P-values for the presence of</w:t>
         </w:r>
       </w:ins>
-      <w:ins w:id="170" w:author="Parks, Robbie M" w:date="2018-07-25T16:35:00Z">
+      <w:ins w:id="186" w:author="Parks, Robbie M" w:date="2018-07-25T16:35:00Z">
         <w:r>
           <w:rPr>
             <w:color w:val="000000" w:themeColor="text1"/>
@@ -8787,7 +8799,7 @@
           <w:t xml:space="preserve"> 12-month</w:t>
         </w:r>
       </w:ins>
-      <w:ins w:id="171" w:author="Parks, Robbie M" w:date="2018-07-25T16:03:00Z">
+      <w:ins w:id="187" w:author="Parks, Robbie M" w:date="2018-07-25T16:03:00Z">
         <w:r>
           <w:rPr>
             <w:color w:val="000000" w:themeColor="text1"/>
@@ -8807,7 +8819,7 @@
         </w:rPr>
         <w:t xml:space="preserve">See Supplementary Figure </w:t>
       </w:r>
-      <w:ins w:id="172" w:author="Parks, Robbie M" w:date="2018-07-25T16:45:00Z">
+      <w:ins w:id="188" w:author="Parks, Robbie M" w:date="2018-07-25T16:45:00Z">
         <w:r>
           <w:rPr>
             <w:color w:val="000000" w:themeColor="text1"/>
@@ -8943,7 +8955,7 @@
         </w:rPr>
         <w:t xml:space="preserve"> See Supplementary Figure </w:t>
       </w:r>
-      <w:ins w:id="173" w:author="Parks, Robbie M" w:date="2018-07-25T16:46:00Z">
+      <w:ins w:id="189" w:author="Parks, Robbie M" w:date="2018-07-25T16:46:00Z">
         <w:r>
           <w:rPr>
             <w:color w:val="000000" w:themeColor="text1"/>
@@ -9042,7 +9054,7 @@
         </w:rPr>
         <w:t xml:space="preserve"> by sex and age group. </w:t>
       </w:r>
-      <w:commentRangeStart w:id="174"/>
+      <w:commentRangeStart w:id="190"/>
       <w:r>
         <w:rPr>
           <w:color w:val="000000" w:themeColor="text1"/>
@@ -9073,14 +9085,14 @@
         </w:rPr>
         <w:t>outline</w:t>
       </w:r>
-      <w:commentRangeEnd w:id="174"/>
+      <w:commentRangeEnd w:id="190"/>
       <w:r>
         <w:rPr>
           <w:rStyle w:val="CommentReference"/>
           <w:rFonts w:asciiTheme="minorHAnsi" w:hAnsiTheme="minorHAnsi" w:cstheme="minorBidi"/>
           <w:lang w:eastAsia="en-US"/>
         </w:rPr>
-        <w:commentReference w:id="174"/>
+        <w:commentReference w:id="190"/>
       </w:r>
       <w:r>
         <w:rPr>
@@ -9094,7 +9106,7 @@
         </w:rPr>
         <w:t xml:space="preserve"> See Supplementary Figure </w:t>
       </w:r>
-      <w:ins w:id="175" w:author="Parks, Robbie M" w:date="2018-07-25T16:46:00Z">
+      <w:ins w:id="191" w:author="Parks, Robbie M" w:date="2018-07-25T16:46:00Z">
         <w:r>
           <w:rPr>
             <w:color w:val="000000" w:themeColor="text1"/>
@@ -9186,7 +9198,7 @@
         <w:jc w:val="both"/>
         <w:outlineLvl w:val="0"/>
         <w:rPr>
-          <w:ins w:id="176" w:author="Parks, Robbie M" w:date="2018-06-20T13:26:00Z"/>
+          <w:ins w:id="192" w:author="Parks, Robbie M" w:date="2018-06-20T13:26:00Z"/>
           <w:color w:val="000000" w:themeColor="text1"/>
         </w:rPr>
       </w:pPr>
@@ -9247,7 +9259,7 @@
         </w:rPr>
         <w:t xml:space="preserve">. </w:t>
       </w:r>
-      <w:ins w:id="177" w:author="Parks, Robbie M" w:date="2018-06-20T13:26:00Z">
+      <w:ins w:id="193" w:author="Parks, Robbie M" w:date="2018-06-20T13:26:00Z">
         <w:r>
           <w:rPr>
             <w:color w:val="000000" w:themeColor="text1"/>
@@ -9322,7 +9334,7 @@
         </w:rPr>
         <w:t xml:space="preserve"> to</w:t>
       </w:r>
-      <w:ins w:id="178" w:author="Parks, Robbie M" w:date="2018-07-02T15:01:00Z">
+      <w:ins w:id="194" w:author="Parks, Robbie M" w:date="2018-07-02T15:01:00Z">
         <w:r>
           <w:rPr>
             <w:color w:val="000000" w:themeColor="text1"/>
@@ -12727,7 +12739,7 @@
     <w:p>
       <w:pPr>
         <w:rPr>
-          <w:del w:id="179" w:author="Parks, Robbie M" w:date="2018-07-10T22:54:00Z"/>
+          <w:del w:id="195" w:author="Parks, Robbie M" w:date="2018-07-10T22:54:00Z"/>
           <w:b/>
         </w:rPr>
       </w:pPr>
@@ -12744,7 +12756,7 @@
           <w:color w:val="000000" w:themeColor="text1"/>
         </w:rPr>
       </w:pPr>
-      <w:del w:id="180" w:author="Parks, Robbie M" w:date="2018-07-10T22:54:00Z">
+      <w:del w:id="196" w:author="Parks, Robbie M" w:date="2018-07-10T22:54:00Z">
         <w:r>
           <w:rPr>
             <w:color w:val="000000" w:themeColor="text1"/>
@@ -14428,7 +14440,7 @@
       <w:tr>
         <w:trPr>
           <w:trHeight w:val="320"/>
-          <w:del w:id="181" w:author="Parks, Robbie M" w:date="2018-07-03T11:31:00Z"/>
+          <w:del w:id="197" w:author="Parks, Robbie M" w:date="2018-07-03T11:31:00Z"/>
         </w:trPr>
         <w:tc>
           <w:tcPr>
@@ -14449,15 +14461,15 @@
             <w:pPr>
               <w:jc w:val="center"/>
               <w:rPr>
-                <w:del w:id="182" w:author="Parks, Robbie M" w:date="2018-07-03T11:31:00Z"/>
+                <w:del w:id="198" w:author="Parks, Robbie M" w:date="2018-07-03T11:31:00Z"/>
                 <w:rFonts w:eastAsia="Times New Roman"/>
                 <w:b/>
                 <w:bCs/>
                 <w:color w:val="000000"/>
               </w:rPr>
             </w:pPr>
-            <w:commentRangeStart w:id="183"/>
-            <w:del w:id="184" w:author="Parks, Robbie M" w:date="2018-07-03T11:31:00Z">
+            <w:commentRangeStart w:id="199"/>
+            <w:del w:id="200" w:author="Parks, Robbie M" w:date="2018-07-03T11:31:00Z">
               <w:r>
                 <w:rPr>
                   <w:rFonts w:eastAsia="Times New Roman"/>
@@ -14486,14 +14498,14 @@
           <w:p>
             <w:pPr>
               <w:rPr>
-                <w:del w:id="185" w:author="Parks, Robbie M" w:date="2018-07-03T11:31:00Z"/>
+                <w:del w:id="201" w:author="Parks, Robbie M" w:date="2018-07-03T11:31:00Z"/>
                 <w:rFonts w:eastAsia="Times New Roman"/>
                 <w:b/>
                 <w:bCs/>
                 <w:color w:val="000000"/>
               </w:rPr>
             </w:pPr>
-            <w:del w:id="186" w:author="Parks, Robbie M" w:date="2018-07-03T11:31:00Z">
+            <w:del w:id="202" w:author="Parks, Robbie M" w:date="2018-07-03T11:31:00Z">
               <w:r>
                 <w:rPr>
                   <w:rFonts w:eastAsia="Times New Roman"/>
@@ -14522,14 +14534,14 @@
           <w:p>
             <w:pPr>
               <w:rPr>
-                <w:del w:id="187" w:author="Parks, Robbie M" w:date="2018-07-03T11:31:00Z"/>
+                <w:del w:id="203" w:author="Parks, Robbie M" w:date="2018-07-03T11:31:00Z"/>
                 <w:rFonts w:eastAsia="Times New Roman"/>
                 <w:b/>
                 <w:bCs/>
                 <w:color w:val="000000"/>
               </w:rPr>
             </w:pPr>
-            <w:del w:id="188" w:author="Parks, Robbie M" w:date="2018-07-03T11:31:00Z">
+            <w:del w:id="204" w:author="Parks, Robbie M" w:date="2018-07-03T11:31:00Z">
               <w:r>
                 <w:rPr>
                   <w:rFonts w:eastAsia="Times New Roman"/>
@@ -14546,7 +14558,7 @@
       <w:tr>
         <w:trPr>
           <w:trHeight w:val="320"/>
-          <w:del w:id="189" w:author="Parks, Robbie M" w:date="2018-07-03T11:31:00Z"/>
+          <w:del w:id="205" w:author="Parks, Robbie M" w:date="2018-07-03T11:31:00Z"/>
         </w:trPr>
         <w:tc>
           <w:tcPr>
@@ -14567,12 +14579,12 @@
             <w:pPr>
               <w:jc w:val="center"/>
               <w:rPr>
-                <w:del w:id="190" w:author="Parks, Robbie M" w:date="2018-07-03T11:31:00Z"/>
-                <w:rFonts w:eastAsia="Times New Roman"/>
-                <w:color w:val="000000"/>
-              </w:rPr>
-            </w:pPr>
-            <w:del w:id="191" w:author="Parks, Robbie M" w:date="2018-07-03T11:31:00Z">
+                <w:del w:id="206" w:author="Parks, Robbie M" w:date="2018-07-03T11:31:00Z"/>
+                <w:rFonts w:eastAsia="Times New Roman"/>
+                <w:color w:val="000000"/>
+              </w:rPr>
+            </w:pPr>
+            <w:del w:id="207" w:author="Parks, Robbie M" w:date="2018-07-03T11:31:00Z">
               <w:r>
                 <w:rPr>
                   <w:rFonts w:eastAsia="Times New Roman"/>
@@ -14599,12 +14611,12 @@
           <w:p>
             <w:pPr>
               <w:rPr>
-                <w:del w:id="192" w:author="Parks, Robbie M" w:date="2018-07-03T11:31:00Z"/>
-                <w:rFonts w:eastAsia="Times New Roman"/>
-                <w:color w:val="000000"/>
-              </w:rPr>
-            </w:pPr>
-            <w:del w:id="193" w:author="Parks, Robbie M" w:date="2018-07-03T11:31:00Z">
+                <w:del w:id="208" w:author="Parks, Robbie M" w:date="2018-07-03T11:31:00Z"/>
+                <w:rFonts w:eastAsia="Times New Roman"/>
+                <w:color w:val="000000"/>
+              </w:rPr>
+            </w:pPr>
+            <w:del w:id="209" w:author="Parks, Robbie M" w:date="2018-07-03T11:31:00Z">
               <w:r>
                 <w:rPr>
                   <w:rFonts w:eastAsia="Times New Roman"/>
@@ -14631,12 +14643,12 @@
           <w:p>
             <w:pPr>
               <w:rPr>
-                <w:del w:id="194" w:author="Parks, Robbie M" w:date="2018-07-03T11:31:00Z"/>
-                <w:rFonts w:eastAsia="Times New Roman"/>
-                <w:color w:val="000000"/>
-              </w:rPr>
-            </w:pPr>
-            <w:del w:id="195" w:author="Parks, Robbie M" w:date="2018-07-03T11:31:00Z">
+                <w:del w:id="210" w:author="Parks, Robbie M" w:date="2018-07-03T11:31:00Z"/>
+                <w:rFonts w:eastAsia="Times New Roman"/>
+                <w:color w:val="000000"/>
+              </w:rPr>
+            </w:pPr>
+            <w:del w:id="211" w:author="Parks, Robbie M" w:date="2018-07-03T11:31:00Z">
               <w:r>
                 <w:rPr>
                   <w:rFonts w:eastAsia="Times New Roman"/>
@@ -14651,7 +14663,7 @@
       <w:tr>
         <w:trPr>
           <w:trHeight w:val="320"/>
-          <w:del w:id="196" w:author="Parks, Robbie M" w:date="2018-07-03T11:31:00Z"/>
+          <w:del w:id="212" w:author="Parks, Robbie M" w:date="2018-07-03T11:31:00Z"/>
         </w:trPr>
         <w:tc>
           <w:tcPr>
@@ -14672,12 +14684,12 @@
             <w:pPr>
               <w:jc w:val="center"/>
               <w:rPr>
-                <w:del w:id="197" w:author="Parks, Robbie M" w:date="2018-07-03T11:31:00Z"/>
-                <w:rFonts w:eastAsia="Times New Roman"/>
-                <w:color w:val="000000"/>
-              </w:rPr>
-            </w:pPr>
-            <w:del w:id="198" w:author="Parks, Robbie M" w:date="2018-07-03T11:31:00Z">
+                <w:del w:id="213" w:author="Parks, Robbie M" w:date="2018-07-03T11:31:00Z"/>
+                <w:rFonts w:eastAsia="Times New Roman"/>
+                <w:color w:val="000000"/>
+              </w:rPr>
+            </w:pPr>
+            <w:del w:id="214" w:author="Parks, Robbie M" w:date="2018-07-03T11:31:00Z">
               <w:r>
                 <w:rPr>
                   <w:rFonts w:eastAsia="Times New Roman"/>
@@ -14705,12 +14717,12 @@
           <w:p>
             <w:pPr>
               <w:rPr>
-                <w:del w:id="199" w:author="Parks, Robbie M" w:date="2018-07-03T11:31:00Z"/>
-                <w:rFonts w:eastAsia="Times New Roman"/>
-                <w:color w:val="000000"/>
-              </w:rPr>
-            </w:pPr>
-            <w:del w:id="200" w:author="Parks, Robbie M" w:date="2018-07-03T11:31:00Z">
+                <w:del w:id="215" w:author="Parks, Robbie M" w:date="2018-07-03T11:31:00Z"/>
+                <w:rFonts w:eastAsia="Times New Roman"/>
+                <w:color w:val="000000"/>
+              </w:rPr>
+            </w:pPr>
+            <w:del w:id="216" w:author="Parks, Robbie M" w:date="2018-07-03T11:31:00Z">
               <w:r>
                 <w:rPr>
                   <w:rFonts w:eastAsia="Times New Roman"/>
@@ -14737,12 +14749,12 @@
           <w:p>
             <w:pPr>
               <w:rPr>
-                <w:del w:id="201" w:author="Parks, Robbie M" w:date="2018-07-03T11:31:00Z"/>
-                <w:rFonts w:eastAsia="Times New Roman"/>
-                <w:color w:val="000000"/>
-              </w:rPr>
-            </w:pPr>
-            <w:del w:id="202" w:author="Parks, Robbie M" w:date="2018-07-03T11:31:00Z">
+                <w:del w:id="217" w:author="Parks, Robbie M" w:date="2018-07-03T11:31:00Z"/>
+                <w:rFonts w:eastAsia="Times New Roman"/>
+                <w:color w:val="000000"/>
+              </w:rPr>
+            </w:pPr>
+            <w:del w:id="218" w:author="Parks, Robbie M" w:date="2018-07-03T11:31:00Z">
               <w:r>
                 <w:rPr>
                   <w:rFonts w:eastAsia="Times New Roman"/>
@@ -14757,7 +14769,7 @@
       <w:tr>
         <w:trPr>
           <w:trHeight w:val="320"/>
-          <w:del w:id="203" w:author="Parks, Robbie M" w:date="2018-07-03T11:31:00Z"/>
+          <w:del w:id="219" w:author="Parks, Robbie M" w:date="2018-07-03T11:31:00Z"/>
         </w:trPr>
         <w:tc>
           <w:tcPr>
@@ -14776,12 +14788,12 @@
           <w:p>
             <w:pPr>
               <w:rPr>
-                <w:del w:id="204" w:author="Parks, Robbie M" w:date="2018-07-03T11:31:00Z"/>
-                <w:rFonts w:eastAsia="Times New Roman"/>
-                <w:color w:val="000000"/>
-              </w:rPr>
-            </w:pPr>
-            <w:del w:id="205" w:author="Parks, Robbie M" w:date="2018-07-03T11:31:00Z">
+                <w:del w:id="220" w:author="Parks, Robbie M" w:date="2018-07-03T11:31:00Z"/>
+                <w:rFonts w:eastAsia="Times New Roman"/>
+                <w:color w:val="000000"/>
+              </w:rPr>
+            </w:pPr>
+            <w:del w:id="221" w:author="Parks, Robbie M" w:date="2018-07-03T11:31:00Z">
               <w:r>
                 <w:rPr>
                   <w:rFonts w:eastAsia="Times New Roman"/>
@@ -14809,12 +14821,12 @@
           <w:p>
             <w:pPr>
               <w:rPr>
-                <w:del w:id="206" w:author="Parks, Robbie M" w:date="2018-07-03T11:31:00Z"/>
-                <w:rFonts w:eastAsia="Times New Roman"/>
-                <w:color w:val="000000"/>
-              </w:rPr>
-            </w:pPr>
-            <w:del w:id="207" w:author="Parks, Robbie M" w:date="2018-07-03T11:31:00Z">
+                <w:del w:id="222" w:author="Parks, Robbie M" w:date="2018-07-03T11:31:00Z"/>
+                <w:rFonts w:eastAsia="Times New Roman"/>
+                <w:color w:val="000000"/>
+              </w:rPr>
+            </w:pPr>
+            <w:del w:id="223" w:author="Parks, Robbie M" w:date="2018-07-03T11:31:00Z">
               <w:r>
                 <w:rPr>
                   <w:rFonts w:eastAsia="Times New Roman"/>
@@ -14841,12 +14853,12 @@
           <w:p>
             <w:pPr>
               <w:rPr>
-                <w:del w:id="208" w:author="Parks, Robbie M" w:date="2018-07-03T11:31:00Z"/>
-                <w:rFonts w:eastAsia="Times New Roman"/>
-                <w:color w:val="000000"/>
-              </w:rPr>
-            </w:pPr>
-            <w:del w:id="209" w:author="Parks, Robbie M" w:date="2018-07-03T11:31:00Z">
+                <w:del w:id="224" w:author="Parks, Robbie M" w:date="2018-07-03T11:31:00Z"/>
+                <w:rFonts w:eastAsia="Times New Roman"/>
+                <w:color w:val="000000"/>
+              </w:rPr>
+            </w:pPr>
+            <w:del w:id="225" w:author="Parks, Robbie M" w:date="2018-07-03T11:31:00Z">
               <w:r>
                 <w:rPr>
                   <w:rFonts w:eastAsia="Times New Roman"/>
@@ -14873,12 +14885,12 @@
           <w:p>
             <w:pPr>
               <w:rPr>
-                <w:del w:id="210" w:author="Parks, Robbie M" w:date="2018-07-03T11:31:00Z"/>
-                <w:rFonts w:eastAsia="Times New Roman"/>
-                <w:color w:val="000000"/>
-              </w:rPr>
-            </w:pPr>
-            <w:del w:id="211" w:author="Parks, Robbie M" w:date="2018-07-03T11:31:00Z">
+                <w:del w:id="226" w:author="Parks, Robbie M" w:date="2018-07-03T11:31:00Z"/>
+                <w:rFonts w:eastAsia="Times New Roman"/>
+                <w:color w:val="000000"/>
+              </w:rPr>
+            </w:pPr>
+            <w:del w:id="227" w:author="Parks, Robbie M" w:date="2018-07-03T11:31:00Z">
               <w:r>
                 <w:rPr>
                   <w:rFonts w:eastAsia="Times New Roman"/>
@@ -14893,7 +14905,7 @@
       <w:tr>
         <w:trPr>
           <w:trHeight w:val="320"/>
-          <w:del w:id="212" w:author="Parks, Robbie M" w:date="2018-07-03T11:31:00Z"/>
+          <w:del w:id="228" w:author="Parks, Robbie M" w:date="2018-07-03T11:31:00Z"/>
         </w:trPr>
         <w:tc>
           <w:tcPr>
@@ -14912,12 +14924,12 @@
           <w:p>
             <w:pPr>
               <w:rPr>
-                <w:del w:id="213" w:author="Parks, Robbie M" w:date="2018-07-03T11:31:00Z"/>
-                <w:rFonts w:eastAsia="Times New Roman"/>
-                <w:color w:val="000000"/>
-              </w:rPr>
-            </w:pPr>
-            <w:del w:id="214" w:author="Parks, Robbie M" w:date="2018-07-03T11:31:00Z">
+                <w:del w:id="229" w:author="Parks, Robbie M" w:date="2018-07-03T11:31:00Z"/>
+                <w:rFonts w:eastAsia="Times New Roman"/>
+                <w:color w:val="000000"/>
+              </w:rPr>
+            </w:pPr>
+            <w:del w:id="230" w:author="Parks, Robbie M" w:date="2018-07-03T11:31:00Z">
               <w:r>
                 <w:rPr>
                   <w:rFonts w:eastAsia="Times New Roman"/>
@@ -14945,12 +14957,12 @@
           <w:p>
             <w:pPr>
               <w:rPr>
-                <w:del w:id="215" w:author="Parks, Robbie M" w:date="2018-07-03T11:31:00Z"/>
-                <w:rFonts w:eastAsia="Times New Roman"/>
-                <w:color w:val="000000"/>
-              </w:rPr>
-            </w:pPr>
-            <w:del w:id="216" w:author="Parks, Robbie M" w:date="2018-07-03T11:31:00Z">
+                <w:del w:id="231" w:author="Parks, Robbie M" w:date="2018-07-03T11:31:00Z"/>
+                <w:rFonts w:eastAsia="Times New Roman"/>
+                <w:color w:val="000000"/>
+              </w:rPr>
+            </w:pPr>
+            <w:del w:id="232" w:author="Parks, Robbie M" w:date="2018-07-03T11:31:00Z">
               <w:r>
                 <w:rPr>
                   <w:rFonts w:eastAsia="Times New Roman"/>
@@ -14977,12 +14989,12 @@
           <w:p>
             <w:pPr>
               <w:rPr>
-                <w:del w:id="217" w:author="Parks, Robbie M" w:date="2018-07-03T11:31:00Z"/>
-                <w:rFonts w:eastAsia="Times New Roman"/>
-                <w:color w:val="000000"/>
-              </w:rPr>
-            </w:pPr>
-            <w:del w:id="218" w:author="Parks, Robbie M" w:date="2018-07-03T11:31:00Z">
+                <w:del w:id="233" w:author="Parks, Robbie M" w:date="2018-07-03T11:31:00Z"/>
+                <w:rFonts w:eastAsia="Times New Roman"/>
+                <w:color w:val="000000"/>
+              </w:rPr>
+            </w:pPr>
+            <w:del w:id="234" w:author="Parks, Robbie M" w:date="2018-07-03T11:31:00Z">
               <w:r>
                 <w:rPr>
                   <w:rFonts w:eastAsia="Times New Roman"/>
@@ -15009,259 +15021,18 @@
           <w:p>
             <w:pPr>
               <w:rPr>
-                <w:del w:id="219" w:author="Parks, Robbie M" w:date="2018-07-03T11:31:00Z"/>
-                <w:rFonts w:eastAsia="Times New Roman"/>
-                <w:color w:val="000000"/>
-              </w:rPr>
-            </w:pPr>
-            <w:del w:id="220" w:author="Parks, Robbie M" w:date="2018-07-03T11:31:00Z">
+                <w:del w:id="235" w:author="Parks, Robbie M" w:date="2018-07-03T11:31:00Z"/>
+                <w:rFonts w:eastAsia="Times New Roman"/>
+                <w:color w:val="000000"/>
+              </w:rPr>
+            </w:pPr>
+            <w:del w:id="236" w:author="Parks, Robbie M" w:date="2018-07-03T11:31:00Z">
               <w:r>
                 <w:rPr>
                   <w:rFonts w:eastAsia="Times New Roman"/>
                   <w:color w:val="000000"/>
                 </w:rPr>
                 <w:delText>J30-J98</w:delText>
-              </w:r>
-            </w:del>
-          </w:p>
-        </w:tc>
-      </w:tr>
-      <w:tr>
-        <w:trPr>
-          <w:trHeight w:val="320"/>
-          <w:del w:id="221" w:author="Parks, Robbie M" w:date="2018-07-03T11:31:00Z"/>
-        </w:trPr>
-        <w:tc>
-          <w:tcPr>
-            <w:tcW w:w="276" w:type="dxa"/>
-            <w:tcBorders>
-              <w:top w:val="nil"/>
-              <w:left w:val="single" w:sz="4" w:space="0" w:color="auto"/>
-              <w:bottom w:val="single" w:sz="4" w:space="0" w:color="auto"/>
-              <w:right w:val="single" w:sz="4" w:space="0" w:color="auto"/>
-            </w:tcBorders>
-            <w:shd w:val="clear" w:color="auto" w:fill="auto"/>
-            <w:noWrap/>
-            <w:vAlign w:val="bottom"/>
-            <w:hideMark/>
-          </w:tcPr>
-          <w:p>
-            <w:pPr>
-              <w:rPr>
-                <w:del w:id="222" w:author="Parks, Robbie M" w:date="2018-07-03T11:31:00Z"/>
-                <w:rFonts w:eastAsia="Times New Roman"/>
-                <w:color w:val="000000"/>
-              </w:rPr>
-            </w:pPr>
-            <w:del w:id="223" w:author="Parks, Robbie M" w:date="2018-07-03T11:31:00Z">
-              <w:r>
-                <w:rPr>
-                  <w:rFonts w:eastAsia="Times New Roman"/>
-                  <w:color w:val="000000"/>
-                </w:rPr>
-                <w:delText> </w:delText>
-              </w:r>
-            </w:del>
-          </w:p>
-        </w:tc>
-        <w:tc>
-          <w:tcPr>
-            <w:tcW w:w="2991" w:type="dxa"/>
-            <w:tcBorders>
-              <w:top w:val="nil"/>
-              <w:left w:val="nil"/>
-              <w:bottom w:val="single" w:sz="4" w:space="0" w:color="auto"/>
-              <w:right w:val="single" w:sz="4" w:space="0" w:color="auto"/>
-            </w:tcBorders>
-            <w:shd w:val="clear" w:color="auto" w:fill="auto"/>
-            <w:noWrap/>
-            <w:vAlign w:val="bottom"/>
-            <w:hideMark/>
-          </w:tcPr>
-          <w:p>
-            <w:pPr>
-              <w:rPr>
-                <w:del w:id="224" w:author="Parks, Robbie M" w:date="2018-07-03T11:31:00Z"/>
-                <w:rFonts w:eastAsia="Times New Roman"/>
-                <w:color w:val="000000"/>
-              </w:rPr>
-            </w:pPr>
-            <w:del w:id="225" w:author="Parks, Robbie M" w:date="2018-07-03T11:31:00Z">
-              <w:r>
-                <w:rPr>
-                  <w:rFonts w:eastAsia="Times New Roman"/>
-                  <w:color w:val="000000"/>
-                </w:rPr>
-                <w:delText>Respiratory infections</w:delText>
-              </w:r>
-            </w:del>
-          </w:p>
-        </w:tc>
-        <w:tc>
-          <w:tcPr>
-            <w:tcW w:w="3784" w:type="dxa"/>
-            <w:tcBorders>
-              <w:top w:val="nil"/>
-              <w:left w:val="nil"/>
-              <w:bottom w:val="single" w:sz="4" w:space="0" w:color="auto"/>
-              <w:right w:val="single" w:sz="4" w:space="0" w:color="auto"/>
-            </w:tcBorders>
-            <w:shd w:val="clear" w:color="auto" w:fill="auto"/>
-            <w:vAlign w:val="bottom"/>
-            <w:hideMark/>
-          </w:tcPr>
-          <w:p>
-            <w:pPr>
-              <w:rPr>
-                <w:del w:id="226" w:author="Parks, Robbie M" w:date="2018-07-03T11:31:00Z"/>
-                <w:rFonts w:eastAsia="Times New Roman"/>
-                <w:color w:val="000000"/>
-              </w:rPr>
-            </w:pPr>
-            <w:del w:id="227" w:author="Parks, Robbie M" w:date="2018-07-03T11:31:00Z">
-              <w:r>
-                <w:rPr>
-                  <w:rFonts w:eastAsia="Times New Roman"/>
-                  <w:color w:val="000000"/>
-                </w:rPr>
-                <w:delText>460-466, 480-487, 381-382</w:delText>
-              </w:r>
-            </w:del>
-          </w:p>
-        </w:tc>
-        <w:tc>
-          <w:tcPr>
-            <w:tcW w:w="4196" w:type="dxa"/>
-            <w:tcBorders>
-              <w:top w:val="nil"/>
-              <w:left w:val="nil"/>
-              <w:bottom w:val="single" w:sz="4" w:space="0" w:color="auto"/>
-              <w:right w:val="single" w:sz="4" w:space="0" w:color="auto"/>
-            </w:tcBorders>
-            <w:shd w:val="clear" w:color="auto" w:fill="auto"/>
-            <w:vAlign w:val="bottom"/>
-            <w:hideMark/>
-          </w:tcPr>
-          <w:p>
-            <w:pPr>
-              <w:rPr>
-                <w:del w:id="228" w:author="Parks, Robbie M" w:date="2018-07-03T11:31:00Z"/>
-                <w:rFonts w:eastAsia="Times New Roman"/>
-                <w:color w:val="000000"/>
-              </w:rPr>
-            </w:pPr>
-            <w:del w:id="229" w:author="Parks, Robbie M" w:date="2018-07-03T11:31:00Z">
-              <w:r>
-                <w:rPr>
-                  <w:rFonts w:eastAsia="Times New Roman"/>
-                  <w:color w:val="000000"/>
-                </w:rPr>
-                <w:delText>J00-J06, J09-J18, J20-J22, H65-H66</w:delText>
-              </w:r>
-            </w:del>
-          </w:p>
-        </w:tc>
-      </w:tr>
-      <w:tr>
-        <w:trPr>
-          <w:trHeight w:val="320"/>
-          <w:del w:id="230" w:author="Parks, Robbie M" w:date="2018-07-03T11:31:00Z"/>
-        </w:trPr>
-        <w:tc>
-          <w:tcPr>
-            <w:tcW w:w="3267" w:type="dxa"/>
-            <w:gridSpan w:val="2"/>
-            <w:tcBorders>
-              <w:top w:val="single" w:sz="4" w:space="0" w:color="auto"/>
-              <w:left w:val="single" w:sz="4" w:space="0" w:color="auto"/>
-              <w:bottom w:val="single" w:sz="4" w:space="0" w:color="auto"/>
-              <w:right w:val="single" w:sz="4" w:space="0" w:color="auto"/>
-            </w:tcBorders>
-            <w:shd w:val="clear" w:color="auto" w:fill="auto"/>
-            <w:noWrap/>
-            <w:vAlign w:val="bottom"/>
-            <w:hideMark/>
-          </w:tcPr>
-          <w:p>
-            <w:pPr>
-              <w:jc w:val="center"/>
-              <w:rPr>
-                <w:del w:id="231" w:author="Parks, Robbie M" w:date="2018-07-03T11:31:00Z"/>
-                <w:rFonts w:eastAsia="Times New Roman"/>
-                <w:color w:val="000000"/>
-              </w:rPr>
-            </w:pPr>
-            <w:del w:id="232" w:author="Parks, Robbie M" w:date="2018-07-03T11:31:00Z">
-              <w:r>
-                <w:rPr>
-                  <w:rFonts w:eastAsia="Times New Roman"/>
-                  <w:color w:val="000000"/>
-                </w:rPr>
-                <w:delText>Injuries</w:delText>
-              </w:r>
-            </w:del>
-          </w:p>
-        </w:tc>
-        <w:tc>
-          <w:tcPr>
-            <w:tcW w:w="3784" w:type="dxa"/>
-            <w:tcBorders>
-              <w:top w:val="nil"/>
-              <w:left w:val="nil"/>
-              <w:bottom w:val="single" w:sz="4" w:space="0" w:color="auto"/>
-              <w:right w:val="single" w:sz="4" w:space="0" w:color="auto"/>
-            </w:tcBorders>
-            <w:shd w:val="clear" w:color="auto" w:fill="auto"/>
-            <w:vAlign w:val="bottom"/>
-            <w:hideMark/>
-          </w:tcPr>
-          <w:p>
-            <w:pPr>
-              <w:rPr>
-                <w:del w:id="233" w:author="Parks, Robbie M" w:date="2018-07-03T11:31:00Z"/>
-                <w:rFonts w:eastAsia="Times New Roman"/>
-                <w:color w:val="000000"/>
-              </w:rPr>
-            </w:pPr>
-            <w:del w:id="234" w:author="Parks, Robbie M" w:date="2018-07-03T11:31:00Z">
-              <w:r>
-                <w:rPr>
-                  <w:rFonts w:eastAsia="Times New Roman"/>
-                  <w:color w:val="000000"/>
-                </w:rPr>
-                <w:delText>E800-E999</w:delText>
-              </w:r>
-            </w:del>
-          </w:p>
-        </w:tc>
-        <w:tc>
-          <w:tcPr>
-            <w:tcW w:w="4196" w:type="dxa"/>
-            <w:tcBorders>
-              <w:top w:val="nil"/>
-              <w:left w:val="nil"/>
-              <w:bottom w:val="single" w:sz="4" w:space="0" w:color="auto"/>
-              <w:right w:val="single" w:sz="4" w:space="0" w:color="auto"/>
-            </w:tcBorders>
-            <w:shd w:val="clear" w:color="auto" w:fill="auto"/>
-            <w:vAlign w:val="bottom"/>
-            <w:hideMark/>
-          </w:tcPr>
-          <w:p>
-            <w:pPr>
-              <w:rPr>
-                <w:del w:id="235" w:author="Parks, Robbie M" w:date="2018-07-03T11:31:00Z"/>
-                <w:rFonts w:eastAsia="Times New Roman"/>
-                <w:color w:val="000000"/>
-              </w:rPr>
-            </w:pPr>
-            <w:del w:id="236" w:author="Parks, Robbie M" w:date="2018-07-03T11:31:00Z">
-              <w:r>
-                <w:rPr>
-                  <w:rFonts w:eastAsia="Times New Roman"/>
-                  <w:color w:val="000000"/>
-                </w:rPr>
-                <w:delText>S00-T88, V00-V99</w:delText>
               </w:r>
             </w:del>
           </w:p>
@@ -15333,6 +15104,247 @@
                   <w:rFonts w:eastAsia="Times New Roman"/>
                   <w:color w:val="000000"/>
                 </w:rPr>
+                <w:delText>Respiratory infections</w:delText>
+              </w:r>
+            </w:del>
+          </w:p>
+        </w:tc>
+        <w:tc>
+          <w:tcPr>
+            <w:tcW w:w="3784" w:type="dxa"/>
+            <w:tcBorders>
+              <w:top w:val="nil"/>
+              <w:left w:val="nil"/>
+              <w:bottom w:val="single" w:sz="4" w:space="0" w:color="auto"/>
+              <w:right w:val="single" w:sz="4" w:space="0" w:color="auto"/>
+            </w:tcBorders>
+            <w:shd w:val="clear" w:color="auto" w:fill="auto"/>
+            <w:vAlign w:val="bottom"/>
+            <w:hideMark/>
+          </w:tcPr>
+          <w:p>
+            <w:pPr>
+              <w:rPr>
+                <w:del w:id="242" w:author="Parks, Robbie M" w:date="2018-07-03T11:31:00Z"/>
+                <w:rFonts w:eastAsia="Times New Roman"/>
+                <w:color w:val="000000"/>
+              </w:rPr>
+            </w:pPr>
+            <w:del w:id="243" w:author="Parks, Robbie M" w:date="2018-07-03T11:31:00Z">
+              <w:r>
+                <w:rPr>
+                  <w:rFonts w:eastAsia="Times New Roman"/>
+                  <w:color w:val="000000"/>
+                </w:rPr>
+                <w:delText>460-466, 480-487, 381-382</w:delText>
+              </w:r>
+            </w:del>
+          </w:p>
+        </w:tc>
+        <w:tc>
+          <w:tcPr>
+            <w:tcW w:w="4196" w:type="dxa"/>
+            <w:tcBorders>
+              <w:top w:val="nil"/>
+              <w:left w:val="nil"/>
+              <w:bottom w:val="single" w:sz="4" w:space="0" w:color="auto"/>
+              <w:right w:val="single" w:sz="4" w:space="0" w:color="auto"/>
+            </w:tcBorders>
+            <w:shd w:val="clear" w:color="auto" w:fill="auto"/>
+            <w:vAlign w:val="bottom"/>
+            <w:hideMark/>
+          </w:tcPr>
+          <w:p>
+            <w:pPr>
+              <w:rPr>
+                <w:del w:id="244" w:author="Parks, Robbie M" w:date="2018-07-03T11:31:00Z"/>
+                <w:rFonts w:eastAsia="Times New Roman"/>
+                <w:color w:val="000000"/>
+              </w:rPr>
+            </w:pPr>
+            <w:del w:id="245" w:author="Parks, Robbie M" w:date="2018-07-03T11:31:00Z">
+              <w:r>
+                <w:rPr>
+                  <w:rFonts w:eastAsia="Times New Roman"/>
+                  <w:color w:val="000000"/>
+                </w:rPr>
+                <w:delText>J00-J06, J09-J18, J20-J22, H65-H66</w:delText>
+              </w:r>
+            </w:del>
+          </w:p>
+        </w:tc>
+      </w:tr>
+      <w:tr>
+        <w:trPr>
+          <w:trHeight w:val="320"/>
+          <w:del w:id="246" w:author="Parks, Robbie M" w:date="2018-07-03T11:31:00Z"/>
+        </w:trPr>
+        <w:tc>
+          <w:tcPr>
+            <w:tcW w:w="3267" w:type="dxa"/>
+            <w:gridSpan w:val="2"/>
+            <w:tcBorders>
+              <w:top w:val="single" w:sz="4" w:space="0" w:color="auto"/>
+              <w:left w:val="single" w:sz="4" w:space="0" w:color="auto"/>
+              <w:bottom w:val="single" w:sz="4" w:space="0" w:color="auto"/>
+              <w:right w:val="single" w:sz="4" w:space="0" w:color="auto"/>
+            </w:tcBorders>
+            <w:shd w:val="clear" w:color="auto" w:fill="auto"/>
+            <w:noWrap/>
+            <w:vAlign w:val="bottom"/>
+            <w:hideMark/>
+          </w:tcPr>
+          <w:p>
+            <w:pPr>
+              <w:jc w:val="center"/>
+              <w:rPr>
+                <w:del w:id="247" w:author="Parks, Robbie M" w:date="2018-07-03T11:31:00Z"/>
+                <w:rFonts w:eastAsia="Times New Roman"/>
+                <w:color w:val="000000"/>
+              </w:rPr>
+            </w:pPr>
+            <w:del w:id="248" w:author="Parks, Robbie M" w:date="2018-07-03T11:31:00Z">
+              <w:r>
+                <w:rPr>
+                  <w:rFonts w:eastAsia="Times New Roman"/>
+                  <w:color w:val="000000"/>
+                </w:rPr>
+                <w:delText>Injuries</w:delText>
+              </w:r>
+            </w:del>
+          </w:p>
+        </w:tc>
+        <w:tc>
+          <w:tcPr>
+            <w:tcW w:w="3784" w:type="dxa"/>
+            <w:tcBorders>
+              <w:top w:val="nil"/>
+              <w:left w:val="nil"/>
+              <w:bottom w:val="single" w:sz="4" w:space="0" w:color="auto"/>
+              <w:right w:val="single" w:sz="4" w:space="0" w:color="auto"/>
+            </w:tcBorders>
+            <w:shd w:val="clear" w:color="auto" w:fill="auto"/>
+            <w:vAlign w:val="bottom"/>
+            <w:hideMark/>
+          </w:tcPr>
+          <w:p>
+            <w:pPr>
+              <w:rPr>
+                <w:del w:id="249" w:author="Parks, Robbie M" w:date="2018-07-03T11:31:00Z"/>
+                <w:rFonts w:eastAsia="Times New Roman"/>
+                <w:color w:val="000000"/>
+              </w:rPr>
+            </w:pPr>
+            <w:del w:id="250" w:author="Parks, Robbie M" w:date="2018-07-03T11:31:00Z">
+              <w:r>
+                <w:rPr>
+                  <w:rFonts w:eastAsia="Times New Roman"/>
+                  <w:color w:val="000000"/>
+                </w:rPr>
+                <w:delText>E800-E999</w:delText>
+              </w:r>
+            </w:del>
+          </w:p>
+        </w:tc>
+        <w:tc>
+          <w:tcPr>
+            <w:tcW w:w="4196" w:type="dxa"/>
+            <w:tcBorders>
+              <w:top w:val="nil"/>
+              <w:left w:val="nil"/>
+              <w:bottom w:val="single" w:sz="4" w:space="0" w:color="auto"/>
+              <w:right w:val="single" w:sz="4" w:space="0" w:color="auto"/>
+            </w:tcBorders>
+            <w:shd w:val="clear" w:color="auto" w:fill="auto"/>
+            <w:vAlign w:val="bottom"/>
+            <w:hideMark/>
+          </w:tcPr>
+          <w:p>
+            <w:pPr>
+              <w:rPr>
+                <w:del w:id="251" w:author="Parks, Robbie M" w:date="2018-07-03T11:31:00Z"/>
+                <w:rFonts w:eastAsia="Times New Roman"/>
+                <w:color w:val="000000"/>
+              </w:rPr>
+            </w:pPr>
+            <w:del w:id="252" w:author="Parks, Robbie M" w:date="2018-07-03T11:31:00Z">
+              <w:r>
+                <w:rPr>
+                  <w:rFonts w:eastAsia="Times New Roman"/>
+                  <w:color w:val="000000"/>
+                </w:rPr>
+                <w:delText>S00-T88, V00-V99</w:delText>
+              </w:r>
+            </w:del>
+          </w:p>
+        </w:tc>
+      </w:tr>
+      <w:tr>
+        <w:trPr>
+          <w:trHeight w:val="320"/>
+          <w:del w:id="253" w:author="Parks, Robbie M" w:date="2018-07-03T11:31:00Z"/>
+        </w:trPr>
+        <w:tc>
+          <w:tcPr>
+            <w:tcW w:w="276" w:type="dxa"/>
+            <w:tcBorders>
+              <w:top w:val="nil"/>
+              <w:left w:val="single" w:sz="4" w:space="0" w:color="auto"/>
+              <w:bottom w:val="single" w:sz="4" w:space="0" w:color="auto"/>
+              <w:right w:val="single" w:sz="4" w:space="0" w:color="auto"/>
+            </w:tcBorders>
+            <w:shd w:val="clear" w:color="auto" w:fill="auto"/>
+            <w:noWrap/>
+            <w:vAlign w:val="bottom"/>
+            <w:hideMark/>
+          </w:tcPr>
+          <w:p>
+            <w:pPr>
+              <w:rPr>
+                <w:del w:id="254" w:author="Parks, Robbie M" w:date="2018-07-03T11:31:00Z"/>
+                <w:rFonts w:eastAsia="Times New Roman"/>
+                <w:color w:val="000000"/>
+              </w:rPr>
+            </w:pPr>
+            <w:del w:id="255" w:author="Parks, Robbie M" w:date="2018-07-03T11:31:00Z">
+              <w:r>
+                <w:rPr>
+                  <w:rFonts w:eastAsia="Times New Roman"/>
+                  <w:color w:val="000000"/>
+                </w:rPr>
+                <w:delText> </w:delText>
+              </w:r>
+            </w:del>
+          </w:p>
+        </w:tc>
+        <w:tc>
+          <w:tcPr>
+            <w:tcW w:w="2991" w:type="dxa"/>
+            <w:tcBorders>
+              <w:top w:val="nil"/>
+              <w:left w:val="nil"/>
+              <w:bottom w:val="single" w:sz="4" w:space="0" w:color="auto"/>
+              <w:right w:val="single" w:sz="4" w:space="0" w:color="auto"/>
+            </w:tcBorders>
+            <w:shd w:val="clear" w:color="auto" w:fill="auto"/>
+            <w:noWrap/>
+            <w:vAlign w:val="bottom"/>
+            <w:hideMark/>
+          </w:tcPr>
+          <w:p>
+            <w:pPr>
+              <w:rPr>
+                <w:del w:id="256" w:author="Parks, Robbie M" w:date="2018-07-03T11:31:00Z"/>
+                <w:rFonts w:eastAsia="Times New Roman"/>
+                <w:color w:val="000000"/>
+              </w:rPr>
+            </w:pPr>
+            <w:del w:id="257" w:author="Parks, Robbie M" w:date="2018-07-03T11:31:00Z">
+              <w:r>
+                <w:rPr>
+                  <w:rFonts w:eastAsia="Times New Roman"/>
+                  <w:color w:val="000000"/>
+                </w:rPr>
                 <w:delText>Unintentional</w:delText>
               </w:r>
             </w:del>
@@ -15354,12 +15366,12 @@
           <w:p>
             <w:pPr>
               <w:rPr>
-                <w:del w:id="242" w:author="Parks, Robbie M" w:date="2018-07-03T11:31:00Z"/>
-                <w:rFonts w:eastAsia="Times New Roman"/>
-                <w:color w:val="000000"/>
-              </w:rPr>
-            </w:pPr>
-            <w:del w:id="243" w:author="Parks, Robbie M" w:date="2018-07-03T11:31:00Z">
+                <w:del w:id="258" w:author="Parks, Robbie M" w:date="2018-07-03T11:31:00Z"/>
+                <w:rFonts w:eastAsia="Times New Roman"/>
+                <w:color w:val="000000"/>
+              </w:rPr>
+            </w:pPr>
+            <w:del w:id="259" w:author="Parks, Robbie M" w:date="2018-07-03T11:31:00Z">
               <w:r>
                 <w:rPr>
                   <w:rFonts w:eastAsia="Times New Roman"/>
@@ -15400,12 +15412,12 @@
           <w:p>
             <w:pPr>
               <w:rPr>
-                <w:del w:id="244" w:author="Parks, Robbie M" w:date="2018-07-03T11:31:00Z"/>
-                <w:rFonts w:eastAsia="Times New Roman"/>
-                <w:color w:val="000000"/>
-              </w:rPr>
-            </w:pPr>
-            <w:del w:id="245" w:author="Parks, Robbie M" w:date="2018-07-03T11:31:00Z">
+                <w:del w:id="260" w:author="Parks, Robbie M" w:date="2018-07-03T11:31:00Z"/>
+                <w:rFonts w:eastAsia="Times New Roman"/>
+                <w:color w:val="000000"/>
+              </w:rPr>
+            </w:pPr>
+            <w:del w:id="261" w:author="Parks, Robbie M" w:date="2018-07-03T11:31:00Z">
               <w:r>
                 <w:rPr>
                   <w:rFonts w:eastAsia="Times New Roman"/>
@@ -15434,7 +15446,7 @@
       <w:tr>
         <w:trPr>
           <w:trHeight w:val="320"/>
-          <w:del w:id="246" w:author="Parks, Robbie M" w:date="2018-07-03T11:31:00Z"/>
+          <w:del w:id="262" w:author="Parks, Robbie M" w:date="2018-07-03T11:31:00Z"/>
         </w:trPr>
         <w:tc>
           <w:tcPr>
@@ -15453,12 +15465,12 @@
           <w:p>
             <w:pPr>
               <w:rPr>
-                <w:del w:id="247" w:author="Parks, Robbie M" w:date="2018-07-03T11:31:00Z"/>
-                <w:rFonts w:eastAsia="Times New Roman"/>
-                <w:color w:val="000000"/>
-              </w:rPr>
-            </w:pPr>
-            <w:del w:id="248" w:author="Parks, Robbie M" w:date="2018-07-03T11:31:00Z">
+                <w:del w:id="263" w:author="Parks, Robbie M" w:date="2018-07-03T11:31:00Z"/>
+                <w:rFonts w:eastAsia="Times New Roman"/>
+                <w:color w:val="000000"/>
+              </w:rPr>
+            </w:pPr>
+            <w:del w:id="264" w:author="Parks, Robbie M" w:date="2018-07-03T11:31:00Z">
               <w:r>
                 <w:rPr>
                   <w:rFonts w:eastAsia="Times New Roman"/>
@@ -15486,12 +15498,12 @@
           <w:p>
             <w:pPr>
               <w:rPr>
-                <w:del w:id="249" w:author="Parks, Robbie M" w:date="2018-07-03T11:31:00Z"/>
-                <w:rFonts w:eastAsia="Times New Roman"/>
-                <w:color w:val="000000"/>
-              </w:rPr>
-            </w:pPr>
-            <w:del w:id="250" w:author="Parks, Robbie M" w:date="2018-07-03T11:31:00Z">
+                <w:del w:id="265" w:author="Parks, Robbie M" w:date="2018-07-03T11:31:00Z"/>
+                <w:rFonts w:eastAsia="Times New Roman"/>
+                <w:color w:val="000000"/>
+              </w:rPr>
+            </w:pPr>
+            <w:del w:id="266" w:author="Parks, Robbie M" w:date="2018-07-03T11:31:00Z">
               <w:r>
                 <w:rPr>
                   <w:rFonts w:eastAsia="Times New Roman"/>
@@ -15518,12 +15530,12 @@
           <w:p>
             <w:pPr>
               <w:rPr>
-                <w:del w:id="251" w:author="Parks, Robbie M" w:date="2018-07-03T11:31:00Z"/>
-                <w:rFonts w:eastAsia="Times New Roman"/>
-                <w:color w:val="000000"/>
-              </w:rPr>
-            </w:pPr>
-            <w:del w:id="252" w:author="Parks, Robbie M" w:date="2018-07-03T11:31:00Z">
+                <w:del w:id="267" w:author="Parks, Robbie M" w:date="2018-07-03T11:31:00Z"/>
+                <w:rFonts w:eastAsia="Times New Roman"/>
+                <w:color w:val="000000"/>
+              </w:rPr>
+            </w:pPr>
+            <w:del w:id="268" w:author="Parks, Robbie M" w:date="2018-07-03T11:31:00Z">
               <w:r>
                 <w:rPr>
                   <w:rFonts w:eastAsia="Times New Roman"/>
@@ -15564,12 +15576,12 @@
           <w:p>
             <w:pPr>
               <w:rPr>
-                <w:del w:id="253" w:author="Parks, Robbie M" w:date="2018-07-03T11:31:00Z"/>
-                <w:rFonts w:eastAsia="Times New Roman"/>
-                <w:color w:val="000000"/>
-              </w:rPr>
-            </w:pPr>
-            <w:del w:id="254" w:author="Parks, Robbie M" w:date="2018-07-03T11:31:00Z">
+                <w:del w:id="269" w:author="Parks, Robbie M" w:date="2018-07-03T11:31:00Z"/>
+                <w:rFonts w:eastAsia="Times New Roman"/>
+                <w:color w:val="000000"/>
+              </w:rPr>
+            </w:pPr>
+            <w:del w:id="270" w:author="Parks, Robbie M" w:date="2018-07-03T11:31:00Z">
               <w:r>
                 <w:rPr>
                   <w:rFonts w:eastAsia="Times New Roman"/>
@@ -15598,7 +15610,7 @@
       <w:tr>
         <w:trPr>
           <w:trHeight w:val="640"/>
-          <w:del w:id="255" w:author="Parks, Robbie M" w:date="2018-07-03T11:31:00Z"/>
+          <w:del w:id="271" w:author="Parks, Robbie M" w:date="2018-07-03T11:31:00Z"/>
         </w:trPr>
         <w:tc>
           <w:tcPr>
@@ -15619,12 +15631,12 @@
             <w:pPr>
               <w:jc w:val="center"/>
               <w:rPr>
-                <w:del w:id="256" w:author="Parks, Robbie M" w:date="2018-07-03T11:31:00Z"/>
-                <w:rFonts w:eastAsia="Times New Roman"/>
-                <w:color w:val="000000"/>
-              </w:rPr>
-            </w:pPr>
-            <w:del w:id="257" w:author="Parks, Robbie M" w:date="2018-07-03T11:31:00Z">
+                <w:del w:id="272" w:author="Parks, Robbie M" w:date="2018-07-03T11:31:00Z"/>
+                <w:rFonts w:eastAsia="Times New Roman"/>
+                <w:color w:val="000000"/>
+              </w:rPr>
+            </w:pPr>
+            <w:del w:id="273" w:author="Parks, Robbie M" w:date="2018-07-03T11:31:00Z">
               <w:r>
                 <w:rPr>
                   <w:rFonts w:eastAsia="Times New Roman"/>
@@ -15651,12 +15663,12 @@
           <w:p>
             <w:pPr>
               <w:rPr>
-                <w:del w:id="258" w:author="Parks, Robbie M" w:date="2018-07-03T11:31:00Z"/>
-                <w:rFonts w:eastAsia="Times New Roman"/>
-                <w:color w:val="000000"/>
-              </w:rPr>
-            </w:pPr>
-            <w:del w:id="259" w:author="Parks, Robbie M" w:date="2018-07-03T11:31:00Z">
+                <w:del w:id="274" w:author="Parks, Robbie M" w:date="2018-07-03T11:31:00Z"/>
+                <w:rFonts w:eastAsia="Times New Roman"/>
+                <w:color w:val="000000"/>
+              </w:rPr>
+            </w:pPr>
+            <w:del w:id="275" w:author="Parks, Robbie M" w:date="2018-07-03T11:31:00Z">
               <w:r>
                 <w:rPr>
                   <w:rFonts w:eastAsia="Times New Roman"/>
@@ -15683,12 +15695,12 @@
           <w:p>
             <w:pPr>
               <w:rPr>
-                <w:del w:id="260" w:author="Parks, Robbie M" w:date="2018-07-03T11:31:00Z"/>
-                <w:rFonts w:eastAsia="Times New Roman"/>
-                <w:color w:val="000000"/>
-              </w:rPr>
-            </w:pPr>
-            <w:del w:id="261" w:author="Parks, Robbie M" w:date="2018-07-03T11:31:00Z">
+                <w:del w:id="276" w:author="Parks, Robbie M" w:date="2018-07-03T11:31:00Z"/>
+                <w:rFonts w:eastAsia="Times New Roman"/>
+                <w:color w:val="000000"/>
+              </w:rPr>
+            </w:pPr>
+            <w:del w:id="277" w:author="Parks, Robbie M" w:date="2018-07-03T11:31:00Z">
               <w:r>
                 <w:rPr>
                   <w:rFonts w:eastAsia="Times New Roman"/>
@@ -15703,7 +15715,7 @@
       <w:tr>
         <w:trPr>
           <w:trHeight w:val="640"/>
-          <w:del w:id="262" w:author="Parks, Robbie M" w:date="2018-07-03T11:31:00Z"/>
+          <w:del w:id="278" w:author="Parks, Robbie M" w:date="2018-07-03T11:31:00Z"/>
         </w:trPr>
         <w:tc>
           <w:tcPr>
@@ -15722,12 +15734,12 @@
           <w:p>
             <w:pPr>
               <w:rPr>
-                <w:del w:id="263" w:author="Parks, Robbie M" w:date="2018-07-03T11:31:00Z"/>
-                <w:rFonts w:eastAsia="Times New Roman"/>
-                <w:color w:val="000000"/>
-              </w:rPr>
-            </w:pPr>
-            <w:del w:id="264" w:author="Parks, Robbie M" w:date="2018-07-03T11:31:00Z">
+                <w:del w:id="279" w:author="Parks, Robbie M" w:date="2018-07-03T11:31:00Z"/>
+                <w:rFonts w:eastAsia="Times New Roman"/>
+                <w:color w:val="000000"/>
+              </w:rPr>
+            </w:pPr>
+            <w:del w:id="280" w:author="Parks, Robbie M" w:date="2018-07-03T11:31:00Z">
               <w:r>
                 <w:rPr>
                   <w:rFonts w:eastAsia="Times New Roman"/>
@@ -15755,12 +15767,12 @@
           <w:p>
             <w:pPr>
               <w:rPr>
-                <w:del w:id="265" w:author="Parks, Robbie M" w:date="2018-07-03T11:31:00Z"/>
-                <w:rFonts w:eastAsia="Times New Roman"/>
-                <w:color w:val="000000"/>
-              </w:rPr>
-            </w:pPr>
-            <w:del w:id="266" w:author="Parks, Robbie M" w:date="2018-07-03T11:31:00Z">
+                <w:del w:id="281" w:author="Parks, Robbie M" w:date="2018-07-03T11:31:00Z"/>
+                <w:rFonts w:eastAsia="Times New Roman"/>
+                <w:color w:val="000000"/>
+              </w:rPr>
+            </w:pPr>
+            <w:del w:id="282" w:author="Parks, Robbie M" w:date="2018-07-03T11:31:00Z">
               <w:r>
                 <w:rPr>
                   <w:rFonts w:eastAsia="Times New Roman"/>
@@ -15787,12 +15799,12 @@
           <w:p>
             <w:pPr>
               <w:rPr>
-                <w:del w:id="267" w:author="Parks, Robbie M" w:date="2018-07-03T11:31:00Z"/>
-                <w:rFonts w:eastAsia="Times New Roman"/>
-                <w:color w:val="000000"/>
-              </w:rPr>
-            </w:pPr>
-            <w:del w:id="268" w:author="Parks, Robbie M" w:date="2018-07-03T11:31:00Z">
+                <w:del w:id="283" w:author="Parks, Robbie M" w:date="2018-07-03T11:31:00Z"/>
+                <w:rFonts w:eastAsia="Times New Roman"/>
+                <w:color w:val="000000"/>
+              </w:rPr>
+            </w:pPr>
+            <w:del w:id="284" w:author="Parks, Robbie M" w:date="2018-07-03T11:31:00Z">
               <w:r>
                 <w:rPr>
                   <w:rFonts w:eastAsia="Times New Roman"/>
@@ -15819,12 +15831,12 @@
           <w:p>
             <w:pPr>
               <w:rPr>
-                <w:del w:id="269" w:author="Parks, Robbie M" w:date="2018-07-03T11:31:00Z"/>
-                <w:rFonts w:eastAsia="Times New Roman"/>
-                <w:color w:val="000000"/>
-              </w:rPr>
-            </w:pPr>
-            <w:del w:id="270" w:author="Parks, Robbie M" w:date="2018-07-03T11:31:00Z">
+                <w:del w:id="285" w:author="Parks, Robbie M" w:date="2018-07-03T11:31:00Z"/>
+                <w:rFonts w:eastAsia="Times New Roman"/>
+                <w:color w:val="000000"/>
+              </w:rPr>
+            </w:pPr>
+            <w:del w:id="286" w:author="Parks, Robbie M" w:date="2018-07-03T11:31:00Z">
               <w:r>
                 <w:rPr>
                   <w:rFonts w:eastAsia="Times New Roman"/>
@@ -15839,7 +15851,7 @@
       <w:tr>
         <w:trPr>
           <w:trHeight w:val="320"/>
-          <w:del w:id="271" w:author="Parks, Robbie M" w:date="2018-07-03T11:31:00Z"/>
+          <w:del w:id="287" w:author="Parks, Robbie M" w:date="2018-07-03T11:31:00Z"/>
         </w:trPr>
         <w:tc>
           <w:tcPr>
@@ -15858,12 +15870,12 @@
           <w:p>
             <w:pPr>
               <w:rPr>
-                <w:del w:id="272" w:author="Parks, Robbie M" w:date="2018-07-03T11:31:00Z"/>
-                <w:rFonts w:eastAsia="Times New Roman"/>
-                <w:color w:val="000000"/>
-              </w:rPr>
-            </w:pPr>
-            <w:del w:id="273" w:author="Parks, Robbie M" w:date="2018-07-03T11:31:00Z">
+                <w:del w:id="288" w:author="Parks, Robbie M" w:date="2018-07-03T11:31:00Z"/>
+                <w:rFonts w:eastAsia="Times New Roman"/>
+                <w:color w:val="000000"/>
+              </w:rPr>
+            </w:pPr>
+            <w:del w:id="289" w:author="Parks, Robbie M" w:date="2018-07-03T11:31:00Z">
               <w:r>
                 <w:rPr>
                   <w:rFonts w:eastAsia="Times New Roman"/>
@@ -15891,12 +15903,12 @@
           <w:p>
             <w:pPr>
               <w:rPr>
-                <w:del w:id="274" w:author="Parks, Robbie M" w:date="2018-07-03T11:31:00Z"/>
-                <w:rFonts w:eastAsia="Times New Roman"/>
-                <w:color w:val="000000"/>
-              </w:rPr>
-            </w:pPr>
-            <w:del w:id="275" w:author="Parks, Robbie M" w:date="2018-07-03T11:31:00Z">
+                <w:del w:id="290" w:author="Parks, Robbie M" w:date="2018-07-03T11:31:00Z"/>
+                <w:rFonts w:eastAsia="Times New Roman"/>
+                <w:color w:val="000000"/>
+              </w:rPr>
+            </w:pPr>
+            <w:del w:id="291" w:author="Parks, Robbie M" w:date="2018-07-03T11:31:00Z">
               <w:r>
                 <w:rPr>
                   <w:rFonts w:eastAsia="Times New Roman"/>
@@ -15923,12 +15935,12 @@
           <w:p>
             <w:pPr>
               <w:rPr>
-                <w:del w:id="276" w:author="Parks, Robbie M" w:date="2018-07-03T11:31:00Z"/>
-                <w:rFonts w:eastAsia="Times New Roman"/>
-                <w:color w:val="000000"/>
-              </w:rPr>
-            </w:pPr>
-            <w:del w:id="277" w:author="Parks, Robbie M" w:date="2018-07-03T11:31:00Z">
+                <w:del w:id="292" w:author="Parks, Robbie M" w:date="2018-07-03T11:31:00Z"/>
+                <w:rFonts w:eastAsia="Times New Roman"/>
+                <w:color w:val="000000"/>
+              </w:rPr>
+            </w:pPr>
+            <w:del w:id="293" w:author="Parks, Robbie M" w:date="2018-07-03T11:31:00Z">
               <w:r>
                 <w:rPr>
                   <w:rFonts w:eastAsia="Times New Roman"/>
@@ -15955,12 +15967,12 @@
           <w:p>
             <w:pPr>
               <w:rPr>
-                <w:del w:id="278" w:author="Parks, Robbie M" w:date="2018-07-03T11:31:00Z"/>
-                <w:rFonts w:eastAsia="Times New Roman"/>
-                <w:color w:val="000000"/>
-              </w:rPr>
-            </w:pPr>
-            <w:del w:id="279" w:author="Parks, Robbie M" w:date="2018-07-03T11:31:00Z">
+                <w:del w:id="294" w:author="Parks, Robbie M" w:date="2018-07-03T11:31:00Z"/>
+                <w:rFonts w:eastAsia="Times New Roman"/>
+                <w:color w:val="000000"/>
+              </w:rPr>
+            </w:pPr>
+            <w:del w:id="295" w:author="Parks, Robbie M" w:date="2018-07-03T11:31:00Z">
               <w:r>
                 <w:rPr>
                   <w:rFonts w:eastAsia="Times New Roman"/>
@@ -15975,7 +15987,7 @@
       <w:tr>
         <w:trPr>
           <w:trHeight w:val="320"/>
-          <w:del w:id="280" w:author="Parks, Robbie M" w:date="2018-07-03T11:31:00Z"/>
+          <w:del w:id="296" w:author="Parks, Robbie M" w:date="2018-07-03T11:31:00Z"/>
         </w:trPr>
         <w:tc>
           <w:tcPr>
@@ -15994,12 +16006,12 @@
           <w:p>
             <w:pPr>
               <w:rPr>
-                <w:del w:id="281" w:author="Parks, Robbie M" w:date="2018-07-03T11:31:00Z"/>
-                <w:rFonts w:eastAsia="Times New Roman"/>
-                <w:color w:val="000000"/>
-              </w:rPr>
-            </w:pPr>
-            <w:del w:id="282" w:author="Parks, Robbie M" w:date="2018-07-03T11:31:00Z">
+                <w:del w:id="297" w:author="Parks, Robbie M" w:date="2018-07-03T11:31:00Z"/>
+                <w:rFonts w:eastAsia="Times New Roman"/>
+                <w:color w:val="000000"/>
+              </w:rPr>
+            </w:pPr>
+            <w:del w:id="298" w:author="Parks, Robbie M" w:date="2018-07-03T11:31:00Z">
               <w:r>
                 <w:rPr>
                   <w:rFonts w:eastAsia="Times New Roman"/>
@@ -16027,12 +16039,12 @@
           <w:p>
             <w:pPr>
               <w:rPr>
-                <w:del w:id="283" w:author="Parks, Robbie M" w:date="2018-07-03T11:31:00Z"/>
-                <w:rFonts w:eastAsia="Times New Roman"/>
-                <w:color w:val="000000"/>
-              </w:rPr>
-            </w:pPr>
-            <w:del w:id="284" w:author="Parks, Robbie M" w:date="2018-07-03T11:31:00Z">
+                <w:del w:id="299" w:author="Parks, Robbie M" w:date="2018-07-03T11:31:00Z"/>
+                <w:rFonts w:eastAsia="Times New Roman"/>
+                <w:color w:val="000000"/>
+              </w:rPr>
+            </w:pPr>
+            <w:del w:id="300" w:author="Parks, Robbie M" w:date="2018-07-03T11:31:00Z">
               <w:r>
                 <w:rPr>
                   <w:rFonts w:eastAsia="Times New Roman"/>
@@ -16059,12 +16071,12 @@
           <w:p>
             <w:pPr>
               <w:rPr>
-                <w:del w:id="285" w:author="Parks, Robbie M" w:date="2018-07-03T11:31:00Z"/>
-                <w:rFonts w:eastAsia="Times New Roman"/>
-                <w:color w:val="000000"/>
-              </w:rPr>
-            </w:pPr>
-            <w:del w:id="286" w:author="Parks, Robbie M" w:date="2018-07-03T11:31:00Z">
+                <w:del w:id="301" w:author="Parks, Robbie M" w:date="2018-07-03T11:31:00Z"/>
+                <w:rFonts w:eastAsia="Times New Roman"/>
+                <w:color w:val="000000"/>
+              </w:rPr>
+            </w:pPr>
+            <w:del w:id="302" w:author="Parks, Robbie M" w:date="2018-07-03T11:31:00Z">
               <w:r>
                 <w:rPr>
                   <w:rFonts w:eastAsia="Times New Roman"/>
@@ -16091,12 +16103,12 @@
           <w:p>
             <w:pPr>
               <w:rPr>
-                <w:del w:id="287" w:author="Parks, Robbie M" w:date="2018-07-03T11:31:00Z"/>
-                <w:rFonts w:eastAsia="Times New Roman"/>
-                <w:color w:val="000000"/>
-              </w:rPr>
-            </w:pPr>
-            <w:del w:id="288" w:author="Parks, Robbie M" w:date="2018-07-03T11:31:00Z">
+                <w:del w:id="303" w:author="Parks, Robbie M" w:date="2018-07-03T11:31:00Z"/>
+                <w:rFonts w:eastAsia="Times New Roman"/>
+                <w:color w:val="000000"/>
+              </w:rPr>
+            </w:pPr>
+            <w:del w:id="304" w:author="Parks, Robbie M" w:date="2018-07-03T11:31:00Z">
               <w:r>
                 <w:rPr>
                   <w:rFonts w:eastAsia="Times New Roman"/>
@@ -16111,7 +16123,7 @@
       <w:tr>
         <w:trPr>
           <w:trHeight w:val="320"/>
-          <w:del w:id="289" w:author="Parks, Robbie M" w:date="2018-07-03T11:31:00Z"/>
+          <w:del w:id="305" w:author="Parks, Robbie M" w:date="2018-07-03T11:31:00Z"/>
         </w:trPr>
         <w:tc>
           <w:tcPr>
@@ -16130,12 +16142,12 @@
           <w:p>
             <w:pPr>
               <w:rPr>
-                <w:del w:id="290" w:author="Parks, Robbie M" w:date="2018-07-03T11:31:00Z"/>
-                <w:rFonts w:eastAsia="Times New Roman"/>
-                <w:color w:val="000000"/>
-              </w:rPr>
-            </w:pPr>
-            <w:del w:id="291" w:author="Parks, Robbie M" w:date="2018-07-03T11:31:00Z">
+                <w:del w:id="306" w:author="Parks, Robbie M" w:date="2018-07-03T11:31:00Z"/>
+                <w:rFonts w:eastAsia="Times New Roman"/>
+                <w:color w:val="000000"/>
+              </w:rPr>
+            </w:pPr>
+            <w:del w:id="307" w:author="Parks, Robbie M" w:date="2018-07-03T11:31:00Z">
               <w:r>
                 <w:rPr>
                   <w:rFonts w:eastAsia="Times New Roman"/>
@@ -16163,12 +16175,12 @@
           <w:p>
             <w:pPr>
               <w:rPr>
-                <w:del w:id="292" w:author="Parks, Robbie M" w:date="2018-07-03T11:31:00Z"/>
-                <w:rFonts w:eastAsia="Times New Roman"/>
-                <w:color w:val="000000"/>
-              </w:rPr>
-            </w:pPr>
-            <w:del w:id="293" w:author="Parks, Robbie M" w:date="2018-07-03T11:31:00Z">
+                <w:del w:id="308" w:author="Parks, Robbie M" w:date="2018-07-03T11:31:00Z"/>
+                <w:rFonts w:eastAsia="Times New Roman"/>
+                <w:color w:val="000000"/>
+              </w:rPr>
+            </w:pPr>
+            <w:del w:id="309" w:author="Parks, Robbie M" w:date="2018-07-03T11:31:00Z">
               <w:r>
                 <w:rPr>
                   <w:rFonts w:eastAsia="Times New Roman"/>
@@ -16195,12 +16207,12 @@
           <w:p>
             <w:pPr>
               <w:rPr>
-                <w:del w:id="294" w:author="Parks, Robbie M" w:date="2018-07-03T11:31:00Z"/>
-                <w:rFonts w:eastAsia="Times New Roman"/>
-                <w:color w:val="000000"/>
-              </w:rPr>
-            </w:pPr>
-            <w:del w:id="295" w:author="Parks, Robbie M" w:date="2018-07-03T11:31:00Z">
+                <w:del w:id="310" w:author="Parks, Robbie M" w:date="2018-07-03T11:31:00Z"/>
+                <w:rFonts w:eastAsia="Times New Roman"/>
+                <w:color w:val="000000"/>
+              </w:rPr>
+            </w:pPr>
+            <w:del w:id="311" w:author="Parks, Robbie M" w:date="2018-07-03T11:31:00Z">
               <w:r>
                 <w:rPr>
                   <w:rFonts w:eastAsia="Times New Roman"/>
@@ -16227,12 +16239,12 @@
           <w:p>
             <w:pPr>
               <w:rPr>
-                <w:del w:id="296" w:author="Parks, Robbie M" w:date="2018-07-03T11:31:00Z"/>
-                <w:rFonts w:eastAsia="Times New Roman"/>
-                <w:color w:val="000000"/>
-              </w:rPr>
-            </w:pPr>
-            <w:del w:id="297" w:author="Parks, Robbie M" w:date="2018-07-03T11:31:00Z">
+                <w:del w:id="312" w:author="Parks, Robbie M" w:date="2018-07-03T11:31:00Z"/>
+                <w:rFonts w:eastAsia="Times New Roman"/>
+                <w:color w:val="000000"/>
+              </w:rPr>
+            </w:pPr>
+            <w:del w:id="313" w:author="Parks, Robbie M" w:date="2018-07-03T11:31:00Z">
               <w:r>
                 <w:rPr>
                   <w:rFonts w:eastAsia="Times New Roman"/>
@@ -16247,7 +16259,7 @@
       <w:tr>
         <w:trPr>
           <w:trHeight w:val="320"/>
-          <w:del w:id="298" w:author="Parks, Robbie M" w:date="2018-07-03T11:31:00Z"/>
+          <w:del w:id="314" w:author="Parks, Robbie M" w:date="2018-07-03T11:31:00Z"/>
         </w:trPr>
         <w:tc>
           <w:tcPr>
@@ -16266,12 +16278,12 @@
           <w:p>
             <w:pPr>
               <w:rPr>
-                <w:del w:id="299" w:author="Parks, Robbie M" w:date="2018-07-03T11:31:00Z"/>
-                <w:rFonts w:eastAsia="Times New Roman"/>
-                <w:color w:val="000000"/>
-              </w:rPr>
-            </w:pPr>
-            <w:del w:id="300" w:author="Parks, Robbie M" w:date="2018-07-03T11:31:00Z">
+                <w:del w:id="315" w:author="Parks, Robbie M" w:date="2018-07-03T11:31:00Z"/>
+                <w:rFonts w:eastAsia="Times New Roman"/>
+                <w:color w:val="000000"/>
+              </w:rPr>
+            </w:pPr>
+            <w:del w:id="316" w:author="Parks, Robbie M" w:date="2018-07-03T11:31:00Z">
               <w:r>
                 <w:rPr>
                   <w:rFonts w:eastAsia="Times New Roman"/>
@@ -16299,12 +16311,12 @@
           <w:p>
             <w:pPr>
               <w:rPr>
-                <w:del w:id="301" w:author="Parks, Robbie M" w:date="2018-07-03T11:31:00Z"/>
-                <w:rFonts w:eastAsia="Times New Roman"/>
-                <w:color w:val="000000"/>
-              </w:rPr>
-            </w:pPr>
-            <w:del w:id="302" w:author="Parks, Robbie M" w:date="2018-07-03T11:31:00Z">
+                <w:del w:id="317" w:author="Parks, Robbie M" w:date="2018-07-03T11:31:00Z"/>
+                <w:rFonts w:eastAsia="Times New Roman"/>
+                <w:color w:val="000000"/>
+              </w:rPr>
+            </w:pPr>
+            <w:del w:id="318" w:author="Parks, Robbie M" w:date="2018-07-03T11:31:00Z">
               <w:r>
                 <w:rPr>
                   <w:rFonts w:eastAsia="Times New Roman"/>
@@ -16331,12 +16343,12 @@
           <w:p>
             <w:pPr>
               <w:rPr>
-                <w:del w:id="303" w:author="Parks, Robbie M" w:date="2018-07-03T11:31:00Z"/>
-                <w:rFonts w:eastAsia="Times New Roman"/>
-                <w:color w:val="000000"/>
-              </w:rPr>
-            </w:pPr>
-            <w:del w:id="304" w:author="Parks, Robbie M" w:date="2018-07-03T11:31:00Z">
+                <w:del w:id="319" w:author="Parks, Robbie M" w:date="2018-07-03T11:31:00Z"/>
+                <w:rFonts w:eastAsia="Times New Roman"/>
+                <w:color w:val="000000"/>
+              </w:rPr>
+            </w:pPr>
+            <w:del w:id="320" w:author="Parks, Robbie M" w:date="2018-07-03T11:31:00Z">
               <w:r>
                 <w:rPr>
                   <w:rFonts w:eastAsia="Times New Roman"/>
@@ -16363,12 +16375,12 @@
           <w:p>
             <w:pPr>
               <w:rPr>
-                <w:del w:id="305" w:author="Parks, Robbie M" w:date="2018-07-03T11:31:00Z"/>
-                <w:rFonts w:eastAsia="Times New Roman"/>
-                <w:color w:val="000000"/>
-              </w:rPr>
-            </w:pPr>
-            <w:del w:id="306" w:author="Parks, Robbie M" w:date="2018-07-03T11:31:00Z">
+                <w:del w:id="321" w:author="Parks, Robbie M" w:date="2018-07-03T11:31:00Z"/>
+                <w:rFonts w:eastAsia="Times New Roman"/>
+                <w:color w:val="000000"/>
+              </w:rPr>
+            </w:pPr>
+            <w:del w:id="322" w:author="Parks, Robbie M" w:date="2018-07-03T11:31:00Z">
               <w:r>
                 <w:rPr>
                   <w:rFonts w:eastAsia="Times New Roman"/>
@@ -16383,7 +16395,7 @@
       <w:tr>
         <w:trPr>
           <w:trHeight w:val="320"/>
-          <w:del w:id="307" w:author="Parks, Robbie M" w:date="2018-07-03T11:31:00Z"/>
+          <w:del w:id="323" w:author="Parks, Robbie M" w:date="2018-07-03T11:31:00Z"/>
         </w:trPr>
         <w:tc>
           <w:tcPr>
@@ -16402,12 +16414,12 @@
           <w:p>
             <w:pPr>
               <w:rPr>
-                <w:del w:id="308" w:author="Parks, Robbie M" w:date="2018-07-03T11:31:00Z"/>
-                <w:rFonts w:eastAsia="Times New Roman"/>
-                <w:color w:val="000000"/>
-              </w:rPr>
-            </w:pPr>
-            <w:del w:id="309" w:author="Parks, Robbie M" w:date="2018-07-03T11:31:00Z">
+                <w:del w:id="324" w:author="Parks, Robbie M" w:date="2018-07-03T11:31:00Z"/>
+                <w:rFonts w:eastAsia="Times New Roman"/>
+                <w:color w:val="000000"/>
+              </w:rPr>
+            </w:pPr>
+            <w:del w:id="325" w:author="Parks, Robbie M" w:date="2018-07-03T11:31:00Z">
               <w:r>
                 <w:rPr>
                   <w:rFonts w:eastAsia="Times New Roman"/>
@@ -16435,12 +16447,12 @@
           <w:p>
             <w:pPr>
               <w:rPr>
-                <w:del w:id="310" w:author="Parks, Robbie M" w:date="2018-07-03T11:31:00Z"/>
-                <w:rFonts w:eastAsia="Times New Roman"/>
-                <w:color w:val="000000"/>
-              </w:rPr>
-            </w:pPr>
-            <w:del w:id="311" w:author="Parks, Robbie M" w:date="2018-07-03T11:31:00Z">
+                <w:del w:id="326" w:author="Parks, Robbie M" w:date="2018-07-03T11:31:00Z"/>
+                <w:rFonts w:eastAsia="Times New Roman"/>
+                <w:color w:val="000000"/>
+              </w:rPr>
+            </w:pPr>
+            <w:del w:id="327" w:author="Parks, Robbie M" w:date="2018-07-03T11:31:00Z">
               <w:r>
                 <w:rPr>
                   <w:rFonts w:eastAsia="Times New Roman"/>
@@ -16467,12 +16479,12 @@
           <w:p>
             <w:pPr>
               <w:rPr>
-                <w:del w:id="312" w:author="Parks, Robbie M" w:date="2018-07-03T11:31:00Z"/>
-                <w:rFonts w:eastAsia="Times New Roman"/>
-                <w:color w:val="000000"/>
-              </w:rPr>
-            </w:pPr>
-            <w:del w:id="313" w:author="Parks, Robbie M" w:date="2018-07-03T11:31:00Z">
+                <w:del w:id="328" w:author="Parks, Robbie M" w:date="2018-07-03T11:31:00Z"/>
+                <w:rFonts w:eastAsia="Times New Roman"/>
+                <w:color w:val="000000"/>
+              </w:rPr>
+            </w:pPr>
+            <w:del w:id="329" w:author="Parks, Robbie M" w:date="2018-07-03T11:31:00Z">
               <w:r>
                 <w:rPr>
                   <w:rFonts w:eastAsia="Times New Roman"/>
@@ -16499,12 +16511,12 @@
           <w:p>
             <w:pPr>
               <w:rPr>
-                <w:del w:id="314" w:author="Parks, Robbie M" w:date="2018-07-03T11:31:00Z"/>
-                <w:rFonts w:eastAsia="Times New Roman"/>
-                <w:color w:val="000000"/>
-              </w:rPr>
-            </w:pPr>
-            <w:del w:id="315" w:author="Parks, Robbie M" w:date="2018-07-03T11:31:00Z">
+                <w:del w:id="330" w:author="Parks, Robbie M" w:date="2018-07-03T11:31:00Z"/>
+                <w:rFonts w:eastAsia="Times New Roman"/>
+                <w:color w:val="000000"/>
+              </w:rPr>
+            </w:pPr>
+            <w:del w:id="331" w:author="Parks, Robbie M" w:date="2018-07-03T11:31:00Z">
               <w:r>
                 <w:rPr>
                   <w:rFonts w:eastAsia="Times New Roman"/>
@@ -16519,7 +16531,7 @@
       <w:tr>
         <w:trPr>
           <w:trHeight w:val="1280"/>
-          <w:del w:id="316" w:author="Parks, Robbie M" w:date="2018-07-03T11:31:00Z"/>
+          <w:del w:id="332" w:author="Parks, Robbie M" w:date="2018-07-03T11:31:00Z"/>
         </w:trPr>
         <w:tc>
           <w:tcPr>
@@ -16538,12 +16550,12 @@
           <w:p>
             <w:pPr>
               <w:rPr>
-                <w:del w:id="317" w:author="Parks, Robbie M" w:date="2018-07-03T11:31:00Z"/>
-                <w:rFonts w:eastAsia="Times New Roman"/>
-                <w:color w:val="000000"/>
-              </w:rPr>
-            </w:pPr>
-            <w:del w:id="318" w:author="Parks, Robbie M" w:date="2018-07-03T11:31:00Z">
+                <w:del w:id="333" w:author="Parks, Robbie M" w:date="2018-07-03T11:31:00Z"/>
+                <w:rFonts w:eastAsia="Times New Roman"/>
+                <w:color w:val="000000"/>
+              </w:rPr>
+            </w:pPr>
+            <w:del w:id="334" w:author="Parks, Robbie M" w:date="2018-07-03T11:31:00Z">
               <w:r>
                 <w:rPr>
                   <w:rFonts w:eastAsia="Times New Roman"/>
@@ -16571,12 +16583,12 @@
           <w:p>
             <w:pPr>
               <w:rPr>
-                <w:del w:id="319" w:author="Parks, Robbie M" w:date="2018-07-03T11:31:00Z"/>
-                <w:rFonts w:eastAsia="Times New Roman"/>
-                <w:color w:val="000000"/>
-              </w:rPr>
-            </w:pPr>
-            <w:del w:id="320" w:author="Parks, Robbie M" w:date="2018-07-03T11:31:00Z">
+                <w:del w:id="335" w:author="Parks, Robbie M" w:date="2018-07-03T11:31:00Z"/>
+                <w:rFonts w:eastAsia="Times New Roman"/>
+                <w:color w:val="000000"/>
+              </w:rPr>
+            </w:pPr>
+            <w:del w:id="336" w:author="Parks, Robbie M" w:date="2018-07-03T11:31:00Z">
               <w:r>
                 <w:rPr>
                   <w:rFonts w:eastAsia="Times New Roman"/>
@@ -16603,12 +16615,12 @@
           <w:p>
             <w:pPr>
               <w:rPr>
-                <w:del w:id="321" w:author="Parks, Robbie M" w:date="2018-07-03T11:31:00Z"/>
-                <w:rFonts w:eastAsia="Times New Roman"/>
-                <w:color w:val="000000"/>
-              </w:rPr>
-            </w:pPr>
-            <w:del w:id="322" w:author="Parks, Robbie M" w:date="2018-07-03T11:31:00Z">
+                <w:del w:id="337" w:author="Parks, Robbie M" w:date="2018-07-03T11:31:00Z"/>
+                <w:rFonts w:eastAsia="Times New Roman"/>
+                <w:color w:val="000000"/>
+              </w:rPr>
+            </w:pPr>
+            <w:del w:id="338" w:author="Parks, Robbie M" w:date="2018-07-03T11:31:00Z">
               <w:r>
                 <w:rPr>
                   <w:rFonts w:eastAsia="Times New Roman"/>
@@ -16635,12 +16647,12 @@
           <w:p>
             <w:pPr>
               <w:rPr>
-                <w:del w:id="323" w:author="Parks, Robbie M" w:date="2018-07-03T11:31:00Z"/>
-                <w:rFonts w:eastAsia="Times New Roman"/>
-                <w:color w:val="000000"/>
-              </w:rPr>
-            </w:pPr>
-            <w:del w:id="324" w:author="Parks, Robbie M" w:date="2018-07-03T11:31:00Z">
+                <w:del w:id="339" w:author="Parks, Robbie M" w:date="2018-07-03T11:31:00Z"/>
+                <w:rFonts w:eastAsia="Times New Roman"/>
+                <w:color w:val="000000"/>
+              </w:rPr>
+            </w:pPr>
+            <w:del w:id="340" w:author="Parks, Robbie M" w:date="2018-07-03T11:31:00Z">
               <w:r>
                 <w:rPr>
                   <w:rFonts w:eastAsia="Times New Roman"/>
@@ -16656,10 +16668,10 @@
     <w:p>
       <w:pPr>
         <w:rPr>
-          <w:ins w:id="325" w:author="Parks, Robbie M" w:date="2018-06-19T19:08:00Z"/>
-        </w:rPr>
-      </w:pPr>
-      <w:del w:id="326" w:author="Parks, Robbie M" w:date="2018-07-03T11:31:00Z">
+          <w:ins w:id="341" w:author="Parks, Robbie M" w:date="2018-06-19T19:08:00Z"/>
+        </w:rPr>
+      </w:pPr>
+      <w:del w:id="342" w:author="Parks, Robbie M" w:date="2018-07-03T11:31:00Z">
         <w:r>
           <w:rPr>
             <w:b/>
@@ -16667,13 +16679,13 @@
           <w:delText xml:space="preserve"> </w:delText>
         </w:r>
       </w:del>
-      <w:ins w:id="327" w:author="Parks, Robbie M" w:date="2018-06-19T19:08:00Z">
+      <w:ins w:id="343" w:author="Parks, Robbie M" w:date="2018-06-19T19:08:00Z">
         <w:r>
           <w:br w:type="page"/>
         </w:r>
       </w:ins>
     </w:p>
-    <w:commentRangeEnd w:id="183"/>
+    <w:commentRangeEnd w:id="199"/>
     <w:p>
       <w:r>
         <w:rPr>
@@ -16681,7 +16693,7 @@
           <w:rFonts w:asciiTheme="minorHAnsi" w:hAnsiTheme="minorHAnsi" w:cstheme="minorBidi"/>
           <w:lang w:eastAsia="en-US"/>
         </w:rPr>
-        <w:commentReference w:id="183"/>
+        <w:commentReference w:id="199"/>
       </w:r>
     </w:p>
     <w:sectPr>
@@ -16699,7 +16711,7 @@
 
 <file path=word/comments.xml><?xml version="1.0" encoding="utf-8"?>
 <w:comments xmlns:wpc="http://schemas.microsoft.com/office/word/2010/wordprocessingCanvas" xmlns:mo="http://schemas.microsoft.com/office/mac/office/2008/main" xmlns:mc="http://schemas.openxmlformats.org/markup-compatibility/2006" xmlns:mv="urn:schemas-microsoft-com:mac:vml" xmlns:o="urn:schemas-microsoft-com:office:office" xmlns:r="http://schemas.openxmlformats.org/officeDocument/2006/relationships" xmlns:m="http://schemas.openxmlformats.org/officeDocument/2006/math" xmlns:v="urn:schemas-microsoft-com:vml" xmlns:wp14="http://schemas.microsoft.com/office/word/2010/wordprocessingDrawing" xmlns:wp="http://schemas.openxmlformats.org/drawingml/2006/wordprocessingDrawing" xmlns:w10="urn:schemas-microsoft-com:office:word" xmlns:w="http://schemas.openxmlformats.org/wordprocessingml/2006/main" xmlns:w14="http://schemas.microsoft.com/office/word/2010/wordml" xmlns:w15="http://schemas.microsoft.com/office/word/2012/wordml" xmlns:wpg="http://schemas.microsoft.com/office/word/2010/wordprocessingGroup" xmlns:wpi="http://schemas.microsoft.com/office/word/2010/wordprocessingInk" xmlns:wne="http://schemas.microsoft.com/office/word/2006/wordml" xmlns:wps="http://schemas.microsoft.com/office/word/2010/wordprocessingShape" mc:Ignorable="w14 w15 wp14">
-  <w:comment w:id="74" w:author="Ezzati, Majid" w:date="2018-07-09T05:43:00Z" w:initials="EM">
+  <w:comment w:id="88" w:author="Ezzati, Majid" w:date="2018-07-09T05:43:00Z" w:initials="EM">
     <w:p>
       <w:pPr>
         <w:pStyle w:val="CommentText"/>
@@ -16715,7 +16727,7 @@
       </w:r>
     </w:p>
   </w:comment>
-  <w:comment w:id="75" w:author="Parks, Robbie M" w:date="2018-07-09T10:56:00Z" w:initials="PRM">
+  <w:comment w:id="89" w:author="Parks, Robbie M" w:date="2018-07-09T10:56:00Z" w:initials="PRM">
     <w:p>
       <w:pPr>
         <w:pStyle w:val="CommentText"/>
@@ -16727,19 +16739,11 @@
         <w:annotationRef/>
       </w:r>
       <w:r>
-        <w:t xml:space="preserve">This is </w:t>
-      </w:r>
-      <w:proofErr w:type="gramStart"/>
-      <w:r>
-        <w:t>in particular for</w:t>
-      </w:r>
-      <w:proofErr w:type="gramEnd"/>
-      <w:r>
-        <w:t xml:space="preserve"> injury deaths.</w:t>
+        <w:t>This is in particular for injury deaths.</w:t>
       </w:r>
     </w:p>
   </w:comment>
-  <w:comment w:id="76" w:author="Ezzati, Majid" w:date="2018-07-13T21:21:00Z" w:initials="EM">
+  <w:comment w:id="90" w:author="Ezzati, Majid" w:date="2018-07-13T21:21:00Z" w:initials="EM">
     <w:p>
       <w:pPr>
         <w:pStyle w:val="CommentText"/>
@@ -16755,7 +16759,7 @@
       </w:r>
     </w:p>
   </w:comment>
-  <w:comment w:id="73" w:author="Parks, Robbie M" w:date="2018-07-10T17:45:00Z" w:initials="PRM">
+  <w:comment w:id="87" w:author="Parks, Robbie M" w:date="2018-07-10T17:45:00Z" w:initials="PRM">
     <w:p>
       <w:pPr>
         <w:pStyle w:val="CommentText"/>
@@ -16771,7 +16775,7 @@
       </w:r>
     </w:p>
   </w:comment>
-  <w:comment w:id="77" w:author="Ezzati, Majid" w:date="2018-07-13T21:20:00Z" w:initials="EM">
+  <w:comment w:id="91" w:author="Ezzati, Majid" w:date="2018-07-13T21:20:00Z" w:initials="EM">
     <w:p>
       <w:pPr>
         <w:pStyle w:val="CommentText"/>
@@ -16787,7 +16791,7 @@
       </w:r>
     </w:p>
   </w:comment>
-  <w:comment w:id="94" w:author="Ezzati, Majid" w:date="2018-07-13T21:26:00Z" w:initials="EM">
+  <w:comment w:id="108" w:author="Ezzati, Majid" w:date="2018-07-13T21:26:00Z" w:initials="EM">
     <w:p>
       <w:pPr>
         <w:pStyle w:val="CommentText"/>
@@ -16821,7 +16825,7 @@
       </w:r>
     </w:p>
   </w:comment>
-  <w:comment w:id="95" w:author="Ezzati, Majid" w:date="2018-07-13T21:28:00Z" w:initials="EM">
+  <w:comment w:id="109" w:author="Ezzati, Majid" w:date="2018-07-13T21:28:00Z" w:initials="EM">
     <w:p>
       <w:pPr>
         <w:pStyle w:val="CommentText"/>
@@ -16833,15 +16837,7 @@
         <w:annotationRef/>
       </w:r>
       <w:r>
-        <w:t xml:space="preserve">Take out the stuff on wet/dry </w:t>
-      </w:r>
-      <w:proofErr w:type="spellStart"/>
-      <w:r>
-        <w:t>etc</w:t>
-      </w:r>
-      <w:proofErr w:type="spellEnd"/>
-      <w:r>
-        <w:t>; not in your paper</w:t>
+        <w:t>Take out the stuff on wet/dry etc; not in your paper</w:t>
       </w:r>
     </w:p>
     <w:p>
@@ -16876,7 +16872,7 @@
       </w:r>
     </w:p>
   </w:comment>
-  <w:comment w:id="174" w:author="Parks, Robbie M" w:date="2018-07-25T16:46:00Z" w:initials="PRM">
+  <w:comment w:id="184" w:author="Parks, Robbie M" w:date="2018-07-26T14:59:00Z" w:initials="PRM">
     <w:p>
       <w:pPr>
         <w:pStyle w:val="CommentText"/>
@@ -16888,11 +16884,27 @@
         <w:annotationRef/>
       </w:r>
       <w:r>
-        <w:t>Should I now get rid of these? I have supplied a version with and without so you can advise.</w:t>
+        <w:t>If we keep the highlighting</w:t>
       </w:r>
     </w:p>
   </w:comment>
-  <w:comment w:id="183" w:author="Ezzati, Majid" w:date="2018-06-26T22:01:00Z" w:initials="EM">
+  <w:comment w:id="190" w:author="Parks, Robbie M" w:date="2018-07-25T16:46:00Z" w:initials="PRM">
+    <w:p>
+      <w:pPr>
+        <w:pStyle w:val="CommentText"/>
+      </w:pPr>
+      <w:r>
+        <w:rPr>
+          <w:rStyle w:val="CommentReference"/>
+        </w:rPr>
+        <w:annotationRef/>
+      </w:r>
+      <w:r>
+        <w:t>Should I now get rid of these? I have supplied a version with and without so you can advise.</w:t>
+      </w:r>
+    </w:p>
+  </w:comment>
+  <w:comment w:id="199" w:author="Ezzati, Majid" w:date="2018-06-26T22:01:00Z" w:initials="EM">
     <w:p>
       <w:pPr>
         <w:pStyle w:val="CommentText"/>
@@ -16920,6 +16932,7 @@
   <w15:commentEx w15:paraId="5F8D1780" w15:done="0"/>
   <w15:commentEx w15:paraId="48C5ACB8" w15:done="0"/>
   <w15:commentEx w15:paraId="76882DA3" w15:done="0"/>
+  <w15:commentEx w15:paraId="11EBEF69" w15:done="0"/>
   <w15:commentEx w15:paraId="07492F4A" w15:done="0"/>
   <w15:commentEx w15:paraId="09FFC8D1" w15:done="0"/>
 </w15:commentsEx>
@@ -17015,7 +17028,7 @@
         <w:rStyle w:val="PageNumber"/>
         <w:noProof/>
       </w:rPr>
-      <w:t>26</w:t>
+      <w:t>4</w:t>
     </w:r>
     <w:r>
       <w:rPr>
@@ -18708,7 +18721,7 @@
 </file>
 
 <file path=customXml/itemProps1.xml><?xml version="1.0" encoding="utf-8"?>
-<ds:datastoreItem xmlns:ds="http://schemas.openxmlformats.org/officeDocument/2006/customXml" ds:itemID="{C10EBBD5-DCF3-3741-AB13-227288D531F0}">
+<ds:datastoreItem xmlns:ds="http://schemas.openxmlformats.org/officeDocument/2006/customXml" ds:itemID="{8FA25DC0-3B86-F240-AF0E-8EB1FE3885EF}">
   <ds:schemaRefs>
     <ds:schemaRef ds:uri="http://schemas.openxmlformats.org/officeDocument/2006/bibliography"/>
   </ds:schemaRefs>

</xml_diff>